<commit_message>
Updated DOCX and References
</commit_message>
<xml_diff>
--- a/ProjetoDePesquisa.docx
+++ b/ProjetoDePesquisa.docx
@@ -1,6 +1,6 @@
 
 <file path=word/document.xml><?xml version="1.0" encoding="utf-8"?>
-<w:document xmlns:wpc="http://schemas.microsoft.com/office/word/2010/wordprocessingCanvas" xmlns:cx="http://schemas.microsoft.com/office/drawing/2014/chartex" xmlns:mc="http://schemas.openxmlformats.org/markup-compatibility/2006" xmlns:o="urn:schemas-microsoft-com:office:office" xmlns:r="http://schemas.openxmlformats.org/officeDocument/2006/relationships" xmlns:m="http://schemas.openxmlformats.org/officeDocument/2006/math" xmlns:v="urn:schemas-microsoft-com:vml" xmlns:wp14="http://schemas.microsoft.com/office/word/2010/wordprocessingDrawing" xmlns:wp="http://schemas.openxmlformats.org/drawingml/2006/wordprocessingDrawing" xmlns:w10="urn:schemas-microsoft-com:office:word" xmlns:w="http://schemas.openxmlformats.org/wordprocessingml/2006/main" xmlns:w14="http://schemas.microsoft.com/office/word/2010/wordml" xmlns:w15="http://schemas.microsoft.com/office/word/2012/wordml" xmlns:w16se="http://schemas.microsoft.com/office/word/2015/wordml/symex" xmlns:wpg="http://schemas.microsoft.com/office/word/2010/wordprocessingGroup" xmlns:wpi="http://schemas.microsoft.com/office/word/2010/wordprocessingInk" xmlns:wne="http://schemas.microsoft.com/office/word/2006/wordml" xmlns:wps="http://schemas.microsoft.com/office/word/2010/wordprocessingShape" mc:Ignorable="w14 w15 w16se wp14">
+<w:document xmlns:wpc="http://schemas.microsoft.com/office/word/2010/wordprocessingCanvas" xmlns:cx="http://schemas.microsoft.com/office/drawing/2014/chartex" xmlns:cx1="http://schemas.microsoft.com/office/drawing/2015/9/8/chartex" xmlns:mc="http://schemas.openxmlformats.org/markup-compatibility/2006" xmlns:o="urn:schemas-microsoft-com:office:office" xmlns:r="http://schemas.openxmlformats.org/officeDocument/2006/relationships" xmlns:m="http://schemas.openxmlformats.org/officeDocument/2006/math" xmlns:v="urn:schemas-microsoft-com:vml" xmlns:wp14="http://schemas.microsoft.com/office/word/2010/wordprocessingDrawing" xmlns:wp="http://schemas.openxmlformats.org/drawingml/2006/wordprocessingDrawing" xmlns:w10="urn:schemas-microsoft-com:office:word" xmlns:w="http://schemas.openxmlformats.org/wordprocessingml/2006/main" xmlns:w14="http://schemas.microsoft.com/office/word/2010/wordml" xmlns:w15="http://schemas.microsoft.com/office/word/2012/wordml" xmlns:w16se="http://schemas.microsoft.com/office/word/2015/wordml/symex" xmlns:wpg="http://schemas.microsoft.com/office/word/2010/wordprocessingGroup" xmlns:wpi="http://schemas.microsoft.com/office/word/2010/wordprocessingInk" xmlns:wne="http://schemas.microsoft.com/office/word/2006/wordml" xmlns:wps="http://schemas.microsoft.com/office/word/2010/wordprocessingShape" mc:Ignorable="w14 w15 w16se wp14">
   <w:body>
     <w:p>
       <w:pPr>
@@ -708,856 +708,6 @@
           <w:lang w:val="en-US"/>
         </w:rPr>
       </w:pPr>
-      <w:bookmarkStart w:id="1" w:name="_GoBack"/>
-      <w:bookmarkEnd w:id="1"/>
-      <w:r>
-        <w:rPr>
-          <w:lang w:val="en-US"/>
-        </w:rPr>
-        <w:t xml:space="preserve">Lorem ipsum dolor sit </w:t>
-      </w:r>
-      <w:proofErr w:type="spellStart"/>
-      <w:r>
-        <w:rPr>
-          <w:lang w:val="en-US"/>
-        </w:rPr>
-        <w:t>amet</w:t>
-      </w:r>
-      <w:proofErr w:type="spellEnd"/>
-      <w:r>
-        <w:rPr>
-          <w:lang w:val="en-US"/>
-        </w:rPr>
-        <w:t xml:space="preserve">, </w:t>
-      </w:r>
-      <w:proofErr w:type="spellStart"/>
-      <w:r>
-        <w:rPr>
-          <w:lang w:val="en-US"/>
-        </w:rPr>
-        <w:t>consectetur</w:t>
-      </w:r>
-      <w:proofErr w:type="spellEnd"/>
-      <w:r>
-        <w:rPr>
-          <w:lang w:val="en-US"/>
-        </w:rPr>
-        <w:t xml:space="preserve"> </w:t>
-      </w:r>
-      <w:proofErr w:type="spellStart"/>
-      <w:r>
-        <w:rPr>
-          <w:lang w:val="en-US"/>
-        </w:rPr>
-        <w:t>adipiscing</w:t>
-      </w:r>
-      <w:proofErr w:type="spellEnd"/>
-      <w:r>
-        <w:rPr>
-          <w:lang w:val="en-US"/>
-        </w:rPr>
-        <w:t xml:space="preserve"> </w:t>
-      </w:r>
-      <w:proofErr w:type="spellStart"/>
-      <w:r>
-        <w:rPr>
-          <w:lang w:val="en-US"/>
-        </w:rPr>
-        <w:t>elit</w:t>
-      </w:r>
-      <w:proofErr w:type="spellEnd"/>
-      <w:r>
-        <w:rPr>
-          <w:lang w:val="en-US"/>
-        </w:rPr>
-        <w:t xml:space="preserve">. </w:t>
-      </w:r>
-      <w:proofErr w:type="spellStart"/>
-      <w:r>
-        <w:t>Suspendisse</w:t>
-      </w:r>
-      <w:proofErr w:type="spellEnd"/>
-      <w:r>
-        <w:t xml:space="preserve"> </w:t>
-      </w:r>
-      <w:proofErr w:type="spellStart"/>
-      <w:r>
-        <w:t>pretium</w:t>
-      </w:r>
-      <w:proofErr w:type="spellEnd"/>
-      <w:r>
-        <w:t xml:space="preserve">, </w:t>
-      </w:r>
-      <w:proofErr w:type="spellStart"/>
-      <w:r>
-        <w:t>ligula</w:t>
-      </w:r>
-      <w:proofErr w:type="spellEnd"/>
-      <w:r>
-        <w:t xml:space="preserve"> </w:t>
-      </w:r>
-      <w:proofErr w:type="spellStart"/>
-      <w:r>
-        <w:t>eget</w:t>
-      </w:r>
-      <w:proofErr w:type="spellEnd"/>
-      <w:r>
-        <w:t xml:space="preserve"> </w:t>
-      </w:r>
-      <w:proofErr w:type="spellStart"/>
-      <w:r>
-        <w:t>tristique</w:t>
-      </w:r>
-      <w:proofErr w:type="spellEnd"/>
-      <w:r>
-        <w:t xml:space="preserve"> </w:t>
-      </w:r>
-      <w:proofErr w:type="spellStart"/>
-      <w:r>
-        <w:t>convallis</w:t>
-      </w:r>
-      <w:proofErr w:type="spellEnd"/>
-      <w:r>
-        <w:t xml:space="preserve">, massa </w:t>
-      </w:r>
-      <w:proofErr w:type="spellStart"/>
-      <w:r>
-        <w:t>augue</w:t>
-      </w:r>
-      <w:proofErr w:type="spellEnd"/>
-      <w:r>
-        <w:t xml:space="preserve"> </w:t>
-      </w:r>
-      <w:proofErr w:type="spellStart"/>
-      <w:r>
-        <w:t>commodo</w:t>
-      </w:r>
-      <w:proofErr w:type="spellEnd"/>
-      <w:r>
-        <w:t xml:space="preserve"> </w:t>
-      </w:r>
-      <w:proofErr w:type="spellStart"/>
-      <w:r>
-        <w:t>ligula</w:t>
-      </w:r>
-      <w:proofErr w:type="spellEnd"/>
-      <w:r>
-        <w:t xml:space="preserve">, ac </w:t>
-      </w:r>
-      <w:proofErr w:type="spellStart"/>
-      <w:r>
-        <w:t>cursus</w:t>
-      </w:r>
-      <w:proofErr w:type="spellEnd"/>
-      <w:r>
-        <w:t xml:space="preserve"> ipsum mi </w:t>
-      </w:r>
-      <w:proofErr w:type="spellStart"/>
-      <w:r>
-        <w:t>tristique</w:t>
-      </w:r>
-      <w:proofErr w:type="spellEnd"/>
-      <w:r>
-        <w:t xml:space="preserve"> </w:t>
-      </w:r>
-      <w:proofErr w:type="spellStart"/>
-      <w:r>
-        <w:t>orci</w:t>
-      </w:r>
-      <w:proofErr w:type="spellEnd"/>
-      <w:r>
-        <w:t xml:space="preserve">. </w:t>
-      </w:r>
-      <w:proofErr w:type="spellStart"/>
-      <w:r>
-        <w:t>Morbi</w:t>
-      </w:r>
-      <w:proofErr w:type="spellEnd"/>
-      <w:r>
-        <w:t xml:space="preserve"> </w:t>
-      </w:r>
-      <w:proofErr w:type="spellStart"/>
-      <w:r>
-        <w:t>nec</w:t>
-      </w:r>
-      <w:proofErr w:type="spellEnd"/>
-      <w:r>
-        <w:t xml:space="preserve"> </w:t>
-      </w:r>
-      <w:proofErr w:type="spellStart"/>
-      <w:r>
-        <w:t>viverra</w:t>
-      </w:r>
-      <w:proofErr w:type="spellEnd"/>
-      <w:r>
-        <w:t xml:space="preserve"> </w:t>
-      </w:r>
-      <w:proofErr w:type="spellStart"/>
-      <w:r>
-        <w:t>enim</w:t>
-      </w:r>
-      <w:proofErr w:type="spellEnd"/>
-      <w:r>
-        <w:t xml:space="preserve">. </w:t>
-      </w:r>
-      <w:proofErr w:type="spellStart"/>
-      <w:r>
-        <w:t>Pellentesque</w:t>
-      </w:r>
-      <w:proofErr w:type="spellEnd"/>
-      <w:r>
-        <w:t xml:space="preserve"> ipsum </w:t>
-      </w:r>
-      <w:proofErr w:type="spellStart"/>
-      <w:r>
-        <w:t>ligula</w:t>
-      </w:r>
-      <w:proofErr w:type="spellEnd"/>
-      <w:r>
-        <w:t xml:space="preserve">, </w:t>
-      </w:r>
-      <w:proofErr w:type="spellStart"/>
-      <w:r>
-        <w:t>blandit</w:t>
-      </w:r>
-      <w:proofErr w:type="spellEnd"/>
-      <w:r>
-        <w:t xml:space="preserve"> </w:t>
-      </w:r>
-      <w:proofErr w:type="spellStart"/>
-      <w:r>
-        <w:t>nec</w:t>
-      </w:r>
-      <w:proofErr w:type="spellEnd"/>
-      <w:r>
-        <w:t xml:space="preserve"> </w:t>
-      </w:r>
-      <w:proofErr w:type="spellStart"/>
-      <w:r>
-        <w:t>finibus</w:t>
-      </w:r>
-      <w:proofErr w:type="spellEnd"/>
-      <w:r>
-        <w:t xml:space="preserve"> </w:t>
-      </w:r>
-      <w:proofErr w:type="spellStart"/>
-      <w:r>
-        <w:t>eget</w:t>
-      </w:r>
-      <w:proofErr w:type="spellEnd"/>
-      <w:r>
-        <w:t xml:space="preserve">, </w:t>
-      </w:r>
-      <w:proofErr w:type="spellStart"/>
-      <w:r>
-        <w:t>maximus</w:t>
-      </w:r>
-      <w:proofErr w:type="spellEnd"/>
-      <w:r>
-        <w:t xml:space="preserve"> a </w:t>
-      </w:r>
-      <w:proofErr w:type="spellStart"/>
-      <w:r>
-        <w:t>nisl</w:t>
-      </w:r>
-      <w:proofErr w:type="spellEnd"/>
-      <w:r>
-        <w:t xml:space="preserve">. </w:t>
-      </w:r>
-      <w:proofErr w:type="spellStart"/>
-      <w:r>
-        <w:t>Sed</w:t>
-      </w:r>
-      <w:proofErr w:type="spellEnd"/>
-      <w:r>
-        <w:t xml:space="preserve"> </w:t>
-      </w:r>
-      <w:proofErr w:type="spellStart"/>
-      <w:r>
-        <w:t>dictum</w:t>
-      </w:r>
-      <w:proofErr w:type="spellEnd"/>
-      <w:r>
-        <w:t xml:space="preserve"> </w:t>
-      </w:r>
-      <w:proofErr w:type="spellStart"/>
-      <w:r>
-        <w:t>leo</w:t>
-      </w:r>
-      <w:proofErr w:type="spellEnd"/>
-      <w:r>
-        <w:t xml:space="preserve"> ac </w:t>
-      </w:r>
-      <w:proofErr w:type="spellStart"/>
-      <w:r>
-        <w:t>elit</w:t>
-      </w:r>
-      <w:proofErr w:type="spellEnd"/>
-      <w:r>
-        <w:t xml:space="preserve"> </w:t>
-      </w:r>
-      <w:proofErr w:type="spellStart"/>
-      <w:r>
-        <w:t>suscipit</w:t>
-      </w:r>
-      <w:proofErr w:type="spellEnd"/>
-      <w:r>
-        <w:t xml:space="preserve"> </w:t>
-      </w:r>
-      <w:proofErr w:type="spellStart"/>
-      <w:r>
-        <w:t>convallis</w:t>
-      </w:r>
-      <w:proofErr w:type="spellEnd"/>
-      <w:r>
-        <w:t xml:space="preserve">. </w:t>
-      </w:r>
-      <w:proofErr w:type="spellStart"/>
-      <w:r>
-        <w:t>Sed</w:t>
-      </w:r>
-      <w:proofErr w:type="spellEnd"/>
-      <w:r>
-        <w:t xml:space="preserve"> </w:t>
-      </w:r>
-      <w:proofErr w:type="spellStart"/>
-      <w:r>
-        <w:t>commodo</w:t>
-      </w:r>
-      <w:proofErr w:type="spellEnd"/>
-      <w:r>
-        <w:t xml:space="preserve"> mi </w:t>
-      </w:r>
-      <w:proofErr w:type="spellStart"/>
-      <w:r>
-        <w:t>semper</w:t>
-      </w:r>
-      <w:proofErr w:type="spellEnd"/>
-      <w:r>
-        <w:t xml:space="preserve"> </w:t>
-      </w:r>
-      <w:proofErr w:type="spellStart"/>
-      <w:r>
-        <w:t>arcu</w:t>
-      </w:r>
-      <w:proofErr w:type="spellEnd"/>
-      <w:r>
-        <w:t xml:space="preserve"> </w:t>
-      </w:r>
-      <w:proofErr w:type="spellStart"/>
-      <w:r>
-        <w:t>blandit</w:t>
-      </w:r>
-      <w:proofErr w:type="spellEnd"/>
-      <w:r>
-        <w:t xml:space="preserve"> </w:t>
-      </w:r>
-      <w:proofErr w:type="spellStart"/>
-      <w:r>
-        <w:t>dignissim</w:t>
-      </w:r>
-      <w:proofErr w:type="spellEnd"/>
-      <w:r>
-        <w:t xml:space="preserve">. </w:t>
-      </w:r>
-      <w:proofErr w:type="spellStart"/>
-      <w:r>
-        <w:t>Vivamus</w:t>
-      </w:r>
-      <w:proofErr w:type="spellEnd"/>
-      <w:r>
-        <w:t xml:space="preserve"> a porta </w:t>
-      </w:r>
-      <w:proofErr w:type="spellStart"/>
-      <w:r>
-        <w:t>quam</w:t>
-      </w:r>
-      <w:proofErr w:type="spellEnd"/>
-      <w:r>
-        <w:t xml:space="preserve">. </w:t>
-      </w:r>
-      <w:proofErr w:type="spellStart"/>
-      <w:r>
-        <w:t>Proin</w:t>
-      </w:r>
-      <w:proofErr w:type="spellEnd"/>
-      <w:r>
-        <w:t xml:space="preserve"> </w:t>
-      </w:r>
-      <w:proofErr w:type="spellStart"/>
-      <w:r>
-        <w:t>faucibus</w:t>
-      </w:r>
-      <w:proofErr w:type="spellEnd"/>
-      <w:r>
-        <w:t xml:space="preserve"> </w:t>
-      </w:r>
-      <w:proofErr w:type="spellStart"/>
-      <w:r>
-        <w:t>leo</w:t>
-      </w:r>
-      <w:proofErr w:type="spellEnd"/>
-      <w:r>
-        <w:t xml:space="preserve"> </w:t>
-      </w:r>
-      <w:proofErr w:type="spellStart"/>
-      <w:r>
-        <w:t>semper</w:t>
-      </w:r>
-      <w:proofErr w:type="spellEnd"/>
-      <w:r>
-        <w:t xml:space="preserve"> </w:t>
-      </w:r>
-      <w:proofErr w:type="spellStart"/>
-      <w:r>
-        <w:t>malesuada</w:t>
-      </w:r>
-      <w:proofErr w:type="spellEnd"/>
-      <w:r>
-        <w:t xml:space="preserve"> </w:t>
-      </w:r>
-      <w:proofErr w:type="spellStart"/>
-      <w:r>
-        <w:t>condimentum</w:t>
-      </w:r>
-      <w:proofErr w:type="spellEnd"/>
-      <w:r>
-        <w:t xml:space="preserve">. </w:t>
-      </w:r>
-      <w:proofErr w:type="spellStart"/>
-      <w:r>
-        <w:t>Phasellus</w:t>
-      </w:r>
-      <w:proofErr w:type="spellEnd"/>
-      <w:r>
-        <w:t xml:space="preserve"> </w:t>
-      </w:r>
-      <w:proofErr w:type="spellStart"/>
-      <w:r>
-        <w:t>feugiat</w:t>
-      </w:r>
-      <w:proofErr w:type="spellEnd"/>
-      <w:r>
-        <w:t xml:space="preserve"> </w:t>
-      </w:r>
-      <w:proofErr w:type="spellStart"/>
-      <w:r>
-        <w:t>dapibus</w:t>
-      </w:r>
-      <w:proofErr w:type="spellEnd"/>
-      <w:r>
-        <w:t xml:space="preserve"> </w:t>
-      </w:r>
-      <w:proofErr w:type="spellStart"/>
-      <w:r>
-        <w:t>lorem</w:t>
-      </w:r>
-      <w:proofErr w:type="spellEnd"/>
-      <w:r>
-        <w:t xml:space="preserve"> non </w:t>
-      </w:r>
-      <w:proofErr w:type="spellStart"/>
-      <w:r>
-        <w:t>viverra</w:t>
-      </w:r>
-      <w:proofErr w:type="spellEnd"/>
-      <w:r>
-        <w:t xml:space="preserve">. </w:t>
-      </w:r>
-      <w:proofErr w:type="spellStart"/>
-      <w:r>
-        <w:t>Phasellus</w:t>
-      </w:r>
-      <w:proofErr w:type="spellEnd"/>
-      <w:r>
-        <w:t xml:space="preserve"> </w:t>
-      </w:r>
-      <w:proofErr w:type="spellStart"/>
-      <w:r>
-        <w:t>nec</w:t>
-      </w:r>
-      <w:proofErr w:type="spellEnd"/>
-      <w:r>
-        <w:t xml:space="preserve"> </w:t>
-      </w:r>
-      <w:proofErr w:type="spellStart"/>
-      <w:r>
-        <w:t>quam</w:t>
-      </w:r>
-      <w:proofErr w:type="spellEnd"/>
-      <w:r>
-        <w:t xml:space="preserve"> </w:t>
-      </w:r>
-      <w:proofErr w:type="spellStart"/>
-      <w:r>
-        <w:t>enim</w:t>
-      </w:r>
-      <w:proofErr w:type="spellEnd"/>
-      <w:r>
-        <w:t xml:space="preserve">. </w:t>
-      </w:r>
-      <w:proofErr w:type="spellStart"/>
-      <w:r>
-        <w:t>Suspendisse</w:t>
-      </w:r>
-      <w:proofErr w:type="spellEnd"/>
-      <w:r>
-        <w:t xml:space="preserve"> </w:t>
-      </w:r>
-      <w:proofErr w:type="spellStart"/>
-      <w:r>
-        <w:t>dictum</w:t>
-      </w:r>
-      <w:proofErr w:type="spellEnd"/>
-      <w:r>
-        <w:t xml:space="preserve"> </w:t>
-      </w:r>
-      <w:proofErr w:type="spellStart"/>
-      <w:r>
-        <w:t>molestie</w:t>
-      </w:r>
-      <w:proofErr w:type="spellEnd"/>
-      <w:r>
-        <w:t xml:space="preserve"> sem quis </w:t>
-      </w:r>
-      <w:proofErr w:type="spellStart"/>
-      <w:r>
-        <w:t>suscipit</w:t>
-      </w:r>
-      <w:proofErr w:type="spellEnd"/>
-      <w:r>
-        <w:t xml:space="preserve">. </w:t>
-      </w:r>
-      <w:proofErr w:type="spellStart"/>
-      <w:r>
-        <w:t>Vestibulum</w:t>
-      </w:r>
-      <w:proofErr w:type="spellEnd"/>
-      <w:r>
-        <w:t xml:space="preserve"> </w:t>
-      </w:r>
-      <w:proofErr w:type="spellStart"/>
-      <w:r>
-        <w:t>pretium</w:t>
-      </w:r>
-      <w:proofErr w:type="spellEnd"/>
-      <w:r>
-        <w:t xml:space="preserve"> </w:t>
-      </w:r>
-      <w:proofErr w:type="spellStart"/>
-      <w:r>
-        <w:t>quam</w:t>
-      </w:r>
-      <w:proofErr w:type="spellEnd"/>
-      <w:r>
-        <w:t xml:space="preserve"> </w:t>
-      </w:r>
-      <w:proofErr w:type="spellStart"/>
-      <w:r>
-        <w:t>vel</w:t>
-      </w:r>
-      <w:proofErr w:type="spellEnd"/>
-      <w:r>
-        <w:t xml:space="preserve"> </w:t>
-      </w:r>
-      <w:proofErr w:type="spellStart"/>
-      <w:r>
-        <w:t>diam</w:t>
-      </w:r>
-      <w:proofErr w:type="spellEnd"/>
-      <w:r>
-        <w:t xml:space="preserve"> </w:t>
-      </w:r>
-      <w:proofErr w:type="spellStart"/>
-      <w:r>
-        <w:t>finibus</w:t>
-      </w:r>
-      <w:proofErr w:type="spellEnd"/>
-      <w:r>
-        <w:t xml:space="preserve">, ac </w:t>
-      </w:r>
-      <w:proofErr w:type="spellStart"/>
-      <w:r>
-        <w:t>rutrum</w:t>
-      </w:r>
-      <w:proofErr w:type="spellEnd"/>
-      <w:r>
-        <w:t xml:space="preserve"> est </w:t>
-      </w:r>
-      <w:proofErr w:type="spellStart"/>
-      <w:r>
-        <w:t>commodo</w:t>
-      </w:r>
-      <w:proofErr w:type="spellEnd"/>
-      <w:r>
-        <w:t xml:space="preserve">. Ut </w:t>
-      </w:r>
-      <w:proofErr w:type="spellStart"/>
-      <w:r>
-        <w:t>aliquet</w:t>
-      </w:r>
-      <w:proofErr w:type="spellEnd"/>
-      <w:r>
-        <w:t xml:space="preserve"> </w:t>
-      </w:r>
-      <w:proofErr w:type="spellStart"/>
-      <w:r>
-        <w:t>nibh</w:t>
-      </w:r>
-      <w:proofErr w:type="spellEnd"/>
-      <w:r>
-        <w:t xml:space="preserve"> </w:t>
-      </w:r>
-      <w:proofErr w:type="spellStart"/>
-      <w:r>
-        <w:t>felis</w:t>
-      </w:r>
-      <w:proofErr w:type="spellEnd"/>
-      <w:r>
-        <w:t xml:space="preserve">, vitae </w:t>
-      </w:r>
-      <w:proofErr w:type="spellStart"/>
-      <w:r>
-        <w:t>varius</w:t>
-      </w:r>
-      <w:proofErr w:type="spellEnd"/>
-      <w:r>
-        <w:t xml:space="preserve"> </w:t>
-      </w:r>
-      <w:proofErr w:type="spellStart"/>
-      <w:r>
-        <w:t>lorem</w:t>
-      </w:r>
-      <w:proofErr w:type="spellEnd"/>
-      <w:r>
-        <w:t xml:space="preserve"> </w:t>
-      </w:r>
-      <w:proofErr w:type="spellStart"/>
-      <w:r>
-        <w:t>interdum</w:t>
-      </w:r>
-      <w:proofErr w:type="spellEnd"/>
-      <w:r>
-        <w:t xml:space="preserve"> ut. </w:t>
-      </w:r>
-      <w:proofErr w:type="spellStart"/>
-      <w:r>
-        <w:t>Nulla</w:t>
-      </w:r>
-      <w:proofErr w:type="spellEnd"/>
-      <w:r>
-        <w:t xml:space="preserve"> </w:t>
-      </w:r>
-      <w:proofErr w:type="spellStart"/>
-      <w:r>
-        <w:t>tincidunt</w:t>
-      </w:r>
-      <w:proofErr w:type="spellEnd"/>
-      <w:r>
-        <w:t xml:space="preserve"> </w:t>
-      </w:r>
-      <w:proofErr w:type="spellStart"/>
-      <w:r>
-        <w:t>diam</w:t>
-      </w:r>
-      <w:proofErr w:type="spellEnd"/>
-      <w:r>
-        <w:t xml:space="preserve"> </w:t>
-      </w:r>
-      <w:proofErr w:type="spellStart"/>
-      <w:r>
-        <w:t>at</w:t>
-      </w:r>
-      <w:proofErr w:type="spellEnd"/>
-      <w:r>
-        <w:t xml:space="preserve"> ipsum tempus </w:t>
-      </w:r>
-      <w:proofErr w:type="spellStart"/>
-      <w:r>
-        <w:t>faucibus</w:t>
-      </w:r>
-      <w:proofErr w:type="spellEnd"/>
-      <w:r>
-        <w:t xml:space="preserve">. Ut </w:t>
-      </w:r>
-      <w:proofErr w:type="spellStart"/>
-      <w:r>
-        <w:t>eget</w:t>
-      </w:r>
-      <w:proofErr w:type="spellEnd"/>
-      <w:r>
-        <w:t xml:space="preserve"> </w:t>
-      </w:r>
-      <w:proofErr w:type="spellStart"/>
-      <w:r>
-        <w:t>odio</w:t>
-      </w:r>
-      <w:proofErr w:type="spellEnd"/>
-      <w:r>
-        <w:t xml:space="preserve"> </w:t>
-      </w:r>
-      <w:proofErr w:type="spellStart"/>
-      <w:r>
-        <w:t>quam</w:t>
-      </w:r>
-      <w:proofErr w:type="spellEnd"/>
-      <w:r>
-        <w:t xml:space="preserve">. </w:t>
-      </w:r>
-      <w:proofErr w:type="spellStart"/>
-      <w:r>
-        <w:rPr>
-          <w:lang w:val="en-US"/>
-        </w:rPr>
-        <w:t>Sed</w:t>
-      </w:r>
-      <w:proofErr w:type="spellEnd"/>
-      <w:r>
-        <w:rPr>
-          <w:lang w:val="en-US"/>
-        </w:rPr>
-        <w:t xml:space="preserve"> pharetra non </w:t>
-      </w:r>
-      <w:proofErr w:type="spellStart"/>
-      <w:r>
-        <w:rPr>
-          <w:lang w:val="en-US"/>
-        </w:rPr>
-        <w:t>erat</w:t>
-      </w:r>
-      <w:proofErr w:type="spellEnd"/>
-      <w:r>
-        <w:rPr>
-          <w:lang w:val="en-US"/>
-        </w:rPr>
-        <w:t xml:space="preserve"> sit </w:t>
-      </w:r>
-      <w:proofErr w:type="spellStart"/>
-      <w:r>
-        <w:rPr>
-          <w:lang w:val="en-US"/>
-        </w:rPr>
-        <w:t>amet</w:t>
-      </w:r>
-      <w:proofErr w:type="spellEnd"/>
-      <w:r>
-        <w:rPr>
-          <w:lang w:val="en-US"/>
-        </w:rPr>
-        <w:t xml:space="preserve"> </w:t>
-      </w:r>
-      <w:proofErr w:type="spellStart"/>
-      <w:r>
-        <w:rPr>
-          <w:lang w:val="en-US"/>
-        </w:rPr>
-        <w:t>elementum</w:t>
-      </w:r>
-      <w:proofErr w:type="spellEnd"/>
-      <w:r>
-        <w:rPr>
-          <w:lang w:val="en-US"/>
-        </w:rPr>
-        <w:t xml:space="preserve">. </w:t>
-      </w:r>
-      <w:proofErr w:type="spellStart"/>
-      <w:r>
-        <w:rPr>
-          <w:lang w:val="en-US"/>
-        </w:rPr>
-        <w:t>Praesent</w:t>
-      </w:r>
-      <w:proofErr w:type="spellEnd"/>
-      <w:r>
-        <w:rPr>
-          <w:lang w:val="en-US"/>
-        </w:rPr>
-        <w:t xml:space="preserve"> </w:t>
-      </w:r>
-      <w:proofErr w:type="spellStart"/>
-      <w:r>
-        <w:rPr>
-          <w:lang w:val="en-US"/>
-        </w:rPr>
-        <w:t>ut</w:t>
-      </w:r>
-      <w:proofErr w:type="spellEnd"/>
-      <w:r>
-        <w:rPr>
-          <w:lang w:val="en-US"/>
-        </w:rPr>
-        <w:t xml:space="preserve"> </w:t>
-      </w:r>
-      <w:proofErr w:type="spellStart"/>
-      <w:r>
-        <w:rPr>
-          <w:lang w:val="en-US"/>
-        </w:rPr>
-        <w:t>risus</w:t>
-      </w:r>
-      <w:proofErr w:type="spellEnd"/>
-      <w:r>
-        <w:rPr>
-          <w:lang w:val="en-US"/>
-        </w:rPr>
-        <w:t xml:space="preserve"> </w:t>
-      </w:r>
-      <w:proofErr w:type="spellStart"/>
-      <w:r>
-        <w:rPr>
-          <w:lang w:val="en-US"/>
-        </w:rPr>
-        <w:t>sed</w:t>
-      </w:r>
-      <w:proofErr w:type="spellEnd"/>
-      <w:r>
-        <w:rPr>
-          <w:lang w:val="en-US"/>
-        </w:rPr>
-        <w:t xml:space="preserve"> </w:t>
-      </w:r>
-      <w:proofErr w:type="spellStart"/>
-      <w:r>
-        <w:rPr>
-          <w:lang w:val="en-US"/>
-        </w:rPr>
-        <w:t>nunc</w:t>
-      </w:r>
-      <w:proofErr w:type="spellEnd"/>
-      <w:r>
-        <w:rPr>
-          <w:lang w:val="en-US"/>
-        </w:rPr>
-        <w:t xml:space="preserve"> </w:t>
-      </w:r>
-      <w:proofErr w:type="spellStart"/>
-      <w:r>
-        <w:rPr>
-          <w:lang w:val="en-US"/>
-        </w:rPr>
-        <w:t>vulputate</w:t>
-      </w:r>
-      <w:proofErr w:type="spellEnd"/>
-      <w:r>
-        <w:rPr>
-          <w:lang w:val="en-US"/>
-        </w:rPr>
-        <w:t xml:space="preserve"> </w:t>
-      </w:r>
-      <w:proofErr w:type="spellStart"/>
-      <w:r>
-        <w:rPr>
-          <w:lang w:val="en-US"/>
-        </w:rPr>
-        <w:t>viverra</w:t>
-      </w:r>
-      <w:proofErr w:type="spellEnd"/>
-      <w:r>
-        <w:rPr>
-          <w:lang w:val="en-US"/>
-        </w:rPr>
-        <w:t>.</w:t>
-      </w:r>
     </w:p>
     <w:p>
       <w:pPr>
@@ -1568,23 +718,1129 @@
           <w:lang w:val="en-US"/>
         </w:rPr>
       </w:pPr>
+      <w:r>
+        <w:rPr>
+          <w:lang w:val="en-US"/>
+        </w:rPr>
+        <w:t xml:space="preserve">Lorem ipsum dolor sit </w:t>
+      </w:r>
+      <w:proofErr w:type="spellStart"/>
+      <w:r>
+        <w:rPr>
+          <w:lang w:val="en-US"/>
+        </w:rPr>
+        <w:t>amet</w:t>
+      </w:r>
+      <w:proofErr w:type="spellEnd"/>
+      <w:r>
+        <w:rPr>
+          <w:lang w:val="en-US"/>
+        </w:rPr>
+        <w:t xml:space="preserve">, </w:t>
+      </w:r>
+      <w:proofErr w:type="spellStart"/>
+      <w:r>
+        <w:rPr>
+          <w:lang w:val="en-US"/>
+        </w:rPr>
+        <w:t>consectetur</w:t>
+      </w:r>
+      <w:proofErr w:type="spellEnd"/>
+      <w:r>
+        <w:rPr>
+          <w:lang w:val="en-US"/>
+        </w:rPr>
+        <w:t xml:space="preserve"> </w:t>
+      </w:r>
+      <w:proofErr w:type="spellStart"/>
+      <w:r>
+        <w:rPr>
+          <w:lang w:val="en-US"/>
+        </w:rPr>
+        <w:t>adipiscing</w:t>
+      </w:r>
+      <w:proofErr w:type="spellEnd"/>
+      <w:r>
+        <w:rPr>
+          <w:lang w:val="en-US"/>
+        </w:rPr>
+        <w:t xml:space="preserve"> </w:t>
+      </w:r>
+      <w:proofErr w:type="spellStart"/>
+      <w:r>
+        <w:rPr>
+          <w:lang w:val="en-US"/>
+        </w:rPr>
+        <w:t>elit</w:t>
+      </w:r>
+      <w:proofErr w:type="spellEnd"/>
+      <w:r>
+        <w:rPr>
+          <w:lang w:val="en-US"/>
+        </w:rPr>
+        <w:t xml:space="preserve">. </w:t>
+      </w:r>
+      <w:proofErr w:type="spellStart"/>
+      <w:r>
+        <w:t>Suspendisse</w:t>
+      </w:r>
+      <w:proofErr w:type="spellEnd"/>
+      <w:r>
+        <w:t xml:space="preserve"> </w:t>
+      </w:r>
+      <w:proofErr w:type="spellStart"/>
+      <w:r>
+        <w:t>pretium</w:t>
+      </w:r>
+      <w:proofErr w:type="spellEnd"/>
+      <w:r>
+        <w:t xml:space="preserve">, </w:t>
+      </w:r>
+      <w:proofErr w:type="spellStart"/>
+      <w:r>
+        <w:t>ligula</w:t>
+      </w:r>
+      <w:proofErr w:type="spellEnd"/>
+      <w:r>
+        <w:t xml:space="preserve"> </w:t>
+      </w:r>
+      <w:proofErr w:type="spellStart"/>
+      <w:r>
+        <w:t>eget</w:t>
+      </w:r>
+      <w:proofErr w:type="spellEnd"/>
+      <w:r>
+        <w:t xml:space="preserve"> </w:t>
+      </w:r>
+      <w:proofErr w:type="spellStart"/>
+      <w:r>
+        <w:t>tristique</w:t>
+      </w:r>
+      <w:proofErr w:type="spellEnd"/>
+      <w:r>
+        <w:t xml:space="preserve"> </w:t>
+      </w:r>
+      <w:proofErr w:type="spellStart"/>
+      <w:r>
+        <w:t>convallis</w:t>
+      </w:r>
+      <w:proofErr w:type="spellEnd"/>
+      <w:r>
+        <w:t xml:space="preserve">, massa </w:t>
+      </w:r>
+      <w:proofErr w:type="spellStart"/>
+      <w:r>
+        <w:t>augue</w:t>
+      </w:r>
+      <w:proofErr w:type="spellEnd"/>
+      <w:r>
+        <w:t xml:space="preserve"> </w:t>
+      </w:r>
+      <w:proofErr w:type="spellStart"/>
+      <w:r>
+        <w:t>commodo</w:t>
+      </w:r>
+      <w:proofErr w:type="spellEnd"/>
+      <w:r>
+        <w:t xml:space="preserve"> </w:t>
+      </w:r>
+      <w:proofErr w:type="spellStart"/>
+      <w:r>
+        <w:t>ligula</w:t>
+      </w:r>
+      <w:proofErr w:type="spellEnd"/>
+      <w:r>
+        <w:t xml:space="preserve">, ac </w:t>
+      </w:r>
+      <w:proofErr w:type="spellStart"/>
+      <w:r>
+        <w:t>cursus</w:t>
+      </w:r>
+      <w:proofErr w:type="spellEnd"/>
+      <w:r>
+        <w:t xml:space="preserve"> ipsum mi </w:t>
+      </w:r>
+      <w:proofErr w:type="spellStart"/>
+      <w:r>
+        <w:t>tristique</w:t>
+      </w:r>
+      <w:proofErr w:type="spellEnd"/>
+      <w:r>
+        <w:t xml:space="preserve"> </w:t>
+      </w:r>
+      <w:proofErr w:type="spellStart"/>
+      <w:r>
+        <w:t>orci</w:t>
+      </w:r>
+      <w:proofErr w:type="spellEnd"/>
+      <w:r>
+        <w:t xml:space="preserve">. </w:t>
+      </w:r>
+      <w:proofErr w:type="spellStart"/>
+      <w:r>
+        <w:t>Morbi</w:t>
+      </w:r>
+      <w:proofErr w:type="spellEnd"/>
+      <w:r>
+        <w:t xml:space="preserve"> </w:t>
+      </w:r>
+      <w:proofErr w:type="spellStart"/>
+      <w:r>
+        <w:t>nec</w:t>
+      </w:r>
+      <w:proofErr w:type="spellEnd"/>
+      <w:r>
+        <w:t xml:space="preserve"> </w:t>
+      </w:r>
+      <w:proofErr w:type="spellStart"/>
+      <w:r>
+        <w:t>viverra</w:t>
+      </w:r>
+      <w:proofErr w:type="spellEnd"/>
+      <w:r>
+        <w:t xml:space="preserve"> </w:t>
+      </w:r>
+      <w:proofErr w:type="spellStart"/>
+      <w:r>
+        <w:t>enim</w:t>
+      </w:r>
+      <w:proofErr w:type="spellEnd"/>
+      <w:r>
+        <w:t xml:space="preserve">. </w:t>
+      </w:r>
+      <w:proofErr w:type="spellStart"/>
+      <w:r>
+        <w:t>Pellentesque</w:t>
+      </w:r>
+      <w:proofErr w:type="spellEnd"/>
+      <w:r>
+        <w:t xml:space="preserve"> ipsum </w:t>
+      </w:r>
+      <w:proofErr w:type="spellStart"/>
+      <w:r>
+        <w:t>ligula</w:t>
+      </w:r>
+      <w:proofErr w:type="spellEnd"/>
+      <w:r>
+        <w:t xml:space="preserve">, </w:t>
+      </w:r>
+      <w:proofErr w:type="spellStart"/>
+      <w:r>
+        <w:t>blandit</w:t>
+      </w:r>
+      <w:proofErr w:type="spellEnd"/>
+      <w:r>
+        <w:t xml:space="preserve"> </w:t>
+      </w:r>
+      <w:proofErr w:type="spellStart"/>
+      <w:r>
+        <w:t>nec</w:t>
+      </w:r>
+      <w:proofErr w:type="spellEnd"/>
+      <w:r>
+        <w:t xml:space="preserve"> </w:t>
+      </w:r>
+      <w:proofErr w:type="spellStart"/>
+      <w:r>
+        <w:t>finibus</w:t>
+      </w:r>
+      <w:proofErr w:type="spellEnd"/>
+      <w:r>
+        <w:t xml:space="preserve"> </w:t>
+      </w:r>
+      <w:proofErr w:type="spellStart"/>
+      <w:r>
+        <w:t>eget</w:t>
+      </w:r>
+      <w:proofErr w:type="spellEnd"/>
+      <w:r>
+        <w:t xml:space="preserve">, </w:t>
+      </w:r>
+      <w:proofErr w:type="spellStart"/>
+      <w:r>
+        <w:t>maximus</w:t>
+      </w:r>
+      <w:proofErr w:type="spellEnd"/>
+      <w:r>
+        <w:t xml:space="preserve"> a </w:t>
+      </w:r>
+      <w:proofErr w:type="spellStart"/>
+      <w:r>
+        <w:t>nisl</w:t>
+      </w:r>
+      <w:proofErr w:type="spellEnd"/>
+      <w:r>
+        <w:t xml:space="preserve">. </w:t>
+      </w:r>
+      <w:proofErr w:type="spellStart"/>
+      <w:r>
+        <w:t>Sed</w:t>
+      </w:r>
+      <w:proofErr w:type="spellEnd"/>
+      <w:r>
+        <w:t xml:space="preserve"> </w:t>
+      </w:r>
+      <w:proofErr w:type="spellStart"/>
+      <w:r>
+        <w:t>dictum</w:t>
+      </w:r>
+      <w:proofErr w:type="spellEnd"/>
+      <w:r>
+        <w:t xml:space="preserve"> </w:t>
+      </w:r>
+      <w:proofErr w:type="spellStart"/>
+      <w:r>
+        <w:t>leo</w:t>
+      </w:r>
+      <w:proofErr w:type="spellEnd"/>
+      <w:r>
+        <w:t xml:space="preserve"> ac </w:t>
+      </w:r>
+      <w:proofErr w:type="spellStart"/>
+      <w:r>
+        <w:t>elit</w:t>
+      </w:r>
+      <w:proofErr w:type="spellEnd"/>
+      <w:r>
+        <w:t xml:space="preserve"> </w:t>
+      </w:r>
+      <w:proofErr w:type="spellStart"/>
+      <w:r>
+        <w:t>suscipit</w:t>
+      </w:r>
+      <w:proofErr w:type="spellEnd"/>
+      <w:r>
+        <w:t xml:space="preserve"> </w:t>
+      </w:r>
+      <w:proofErr w:type="spellStart"/>
+      <w:r>
+        <w:t>convallis</w:t>
+      </w:r>
+      <w:proofErr w:type="spellEnd"/>
+      <w:r>
+        <w:t xml:space="preserve">. </w:t>
+      </w:r>
+      <w:proofErr w:type="spellStart"/>
+      <w:r>
+        <w:t>Sed</w:t>
+      </w:r>
+      <w:proofErr w:type="spellEnd"/>
+      <w:r>
+        <w:t xml:space="preserve"> </w:t>
+      </w:r>
+      <w:proofErr w:type="spellStart"/>
+      <w:r>
+        <w:t>commodo</w:t>
+      </w:r>
+      <w:proofErr w:type="spellEnd"/>
+      <w:r>
+        <w:t xml:space="preserve"> mi </w:t>
+      </w:r>
+      <w:proofErr w:type="spellStart"/>
+      <w:r>
+        <w:t>semper</w:t>
+      </w:r>
+      <w:proofErr w:type="spellEnd"/>
+      <w:r>
+        <w:t xml:space="preserve"> </w:t>
+      </w:r>
+      <w:proofErr w:type="spellStart"/>
+      <w:r>
+        <w:t>arcu</w:t>
+      </w:r>
+      <w:proofErr w:type="spellEnd"/>
+      <w:r>
+        <w:t xml:space="preserve"> </w:t>
+      </w:r>
+      <w:proofErr w:type="spellStart"/>
+      <w:r>
+        <w:t>blandit</w:t>
+      </w:r>
+      <w:proofErr w:type="spellEnd"/>
+      <w:r>
+        <w:t xml:space="preserve"> </w:t>
+      </w:r>
+      <w:proofErr w:type="spellStart"/>
+      <w:r>
+        <w:t>dignissim</w:t>
+      </w:r>
+      <w:proofErr w:type="spellEnd"/>
+      <w:r>
+        <w:t xml:space="preserve">. </w:t>
+      </w:r>
+      <w:proofErr w:type="spellStart"/>
+      <w:r>
+        <w:t>Vivamus</w:t>
+      </w:r>
+      <w:proofErr w:type="spellEnd"/>
+      <w:r>
+        <w:t xml:space="preserve"> a porta </w:t>
+      </w:r>
+      <w:proofErr w:type="spellStart"/>
+      <w:r>
+        <w:t>quam</w:t>
+      </w:r>
+      <w:proofErr w:type="spellEnd"/>
+      <w:r>
+        <w:t xml:space="preserve">. </w:t>
+      </w:r>
+      <w:proofErr w:type="spellStart"/>
+      <w:r>
+        <w:t>Proin</w:t>
+      </w:r>
+      <w:proofErr w:type="spellEnd"/>
+      <w:r>
+        <w:t xml:space="preserve"> </w:t>
+      </w:r>
+      <w:proofErr w:type="spellStart"/>
+      <w:r>
+        <w:t>faucibus</w:t>
+      </w:r>
+      <w:proofErr w:type="spellEnd"/>
+      <w:r>
+        <w:t xml:space="preserve"> </w:t>
+      </w:r>
+      <w:proofErr w:type="spellStart"/>
+      <w:r>
+        <w:t>leo</w:t>
+      </w:r>
+      <w:proofErr w:type="spellEnd"/>
+      <w:r>
+        <w:t xml:space="preserve"> </w:t>
+      </w:r>
+      <w:proofErr w:type="spellStart"/>
+      <w:r>
+        <w:t>semper</w:t>
+      </w:r>
+      <w:proofErr w:type="spellEnd"/>
+      <w:r>
+        <w:t xml:space="preserve"> </w:t>
+      </w:r>
+      <w:proofErr w:type="spellStart"/>
+      <w:r>
+        <w:t>malesuada</w:t>
+      </w:r>
+      <w:proofErr w:type="spellEnd"/>
+      <w:r>
+        <w:t xml:space="preserve"> </w:t>
+      </w:r>
+      <w:proofErr w:type="spellStart"/>
+      <w:r>
+        <w:t>condimentum</w:t>
+      </w:r>
+      <w:proofErr w:type="spellEnd"/>
+      <w:r>
+        <w:t xml:space="preserve">. </w:t>
+      </w:r>
+      <w:proofErr w:type="spellStart"/>
+      <w:r>
+        <w:t>Phasellus</w:t>
+      </w:r>
+      <w:proofErr w:type="spellEnd"/>
+      <w:r>
+        <w:t xml:space="preserve"> </w:t>
+      </w:r>
+      <w:proofErr w:type="spellStart"/>
+      <w:r>
+        <w:t>feugiat</w:t>
+      </w:r>
+      <w:proofErr w:type="spellEnd"/>
+      <w:r>
+        <w:t xml:space="preserve"> </w:t>
+      </w:r>
+      <w:proofErr w:type="spellStart"/>
+      <w:r>
+        <w:t>dapibus</w:t>
+      </w:r>
+      <w:proofErr w:type="spellEnd"/>
+      <w:r>
+        <w:t xml:space="preserve"> </w:t>
+      </w:r>
+      <w:proofErr w:type="spellStart"/>
+      <w:r>
+        <w:t>lorem</w:t>
+      </w:r>
+      <w:proofErr w:type="spellEnd"/>
+      <w:r>
+        <w:t xml:space="preserve"> non </w:t>
+      </w:r>
+      <w:proofErr w:type="spellStart"/>
+      <w:r>
+        <w:t>viverra</w:t>
+      </w:r>
+      <w:proofErr w:type="spellEnd"/>
+      <w:r>
+        <w:t xml:space="preserve">. </w:t>
+      </w:r>
+      <w:proofErr w:type="spellStart"/>
+      <w:r>
+        <w:t>Phasellus</w:t>
+      </w:r>
+      <w:proofErr w:type="spellEnd"/>
+      <w:r>
+        <w:t xml:space="preserve"> </w:t>
+      </w:r>
+      <w:proofErr w:type="spellStart"/>
+      <w:r>
+        <w:t>nec</w:t>
+      </w:r>
+      <w:proofErr w:type="spellEnd"/>
+      <w:r>
+        <w:t xml:space="preserve"> </w:t>
+      </w:r>
+      <w:proofErr w:type="spellStart"/>
+      <w:r>
+        <w:t>quam</w:t>
+      </w:r>
+      <w:proofErr w:type="spellEnd"/>
+      <w:r>
+        <w:t xml:space="preserve"> </w:t>
+      </w:r>
+      <w:proofErr w:type="spellStart"/>
+      <w:r>
+        <w:t>enim</w:t>
+      </w:r>
+      <w:proofErr w:type="spellEnd"/>
+      <w:r>
+        <w:t xml:space="preserve">. </w:t>
+      </w:r>
+      <w:proofErr w:type="spellStart"/>
+      <w:r>
+        <w:t>Suspendisse</w:t>
+      </w:r>
+      <w:proofErr w:type="spellEnd"/>
+      <w:r>
+        <w:t xml:space="preserve"> </w:t>
+      </w:r>
+      <w:proofErr w:type="spellStart"/>
+      <w:r>
+        <w:t>dictum</w:t>
+      </w:r>
+      <w:proofErr w:type="spellEnd"/>
+      <w:r>
+        <w:t xml:space="preserve"> </w:t>
+      </w:r>
+      <w:proofErr w:type="spellStart"/>
+      <w:r>
+        <w:t>molestie</w:t>
+      </w:r>
+      <w:proofErr w:type="spellEnd"/>
+      <w:r>
+        <w:t xml:space="preserve"> sem quis </w:t>
+      </w:r>
+      <w:proofErr w:type="spellStart"/>
+      <w:r>
+        <w:t>suscipit</w:t>
+      </w:r>
+      <w:proofErr w:type="spellEnd"/>
+      <w:r>
+        <w:t xml:space="preserve">. </w:t>
+      </w:r>
+      <w:proofErr w:type="spellStart"/>
+      <w:r>
+        <w:t>Vestibulum</w:t>
+      </w:r>
+      <w:proofErr w:type="spellEnd"/>
+      <w:r>
+        <w:t xml:space="preserve"> </w:t>
+      </w:r>
+      <w:proofErr w:type="spellStart"/>
+      <w:r>
+        <w:t>pretium</w:t>
+      </w:r>
+      <w:proofErr w:type="spellEnd"/>
+      <w:r>
+        <w:t xml:space="preserve"> </w:t>
+      </w:r>
+      <w:proofErr w:type="spellStart"/>
+      <w:r>
+        <w:t>quam</w:t>
+      </w:r>
+      <w:proofErr w:type="spellEnd"/>
+      <w:r>
+        <w:t xml:space="preserve"> </w:t>
+      </w:r>
+      <w:proofErr w:type="spellStart"/>
+      <w:r>
+        <w:t>vel</w:t>
+      </w:r>
+      <w:proofErr w:type="spellEnd"/>
+      <w:r>
+        <w:t xml:space="preserve"> </w:t>
+      </w:r>
+      <w:proofErr w:type="spellStart"/>
+      <w:r>
+        <w:t>diam</w:t>
+      </w:r>
+      <w:proofErr w:type="spellEnd"/>
+      <w:r>
+        <w:t xml:space="preserve"> </w:t>
+      </w:r>
+      <w:proofErr w:type="spellStart"/>
+      <w:r>
+        <w:t>finibus</w:t>
+      </w:r>
+      <w:proofErr w:type="spellEnd"/>
+      <w:r>
+        <w:t xml:space="preserve">, ac </w:t>
+      </w:r>
+      <w:proofErr w:type="spellStart"/>
+      <w:r>
+        <w:t>rutrum</w:t>
+      </w:r>
+      <w:proofErr w:type="spellEnd"/>
+      <w:r>
+        <w:t xml:space="preserve"> est </w:t>
+      </w:r>
+      <w:proofErr w:type="spellStart"/>
+      <w:r>
+        <w:t>commodo</w:t>
+      </w:r>
+      <w:proofErr w:type="spellEnd"/>
+      <w:r>
+        <w:t xml:space="preserve">. Ut </w:t>
+      </w:r>
+      <w:proofErr w:type="spellStart"/>
+      <w:r>
+        <w:t>aliquet</w:t>
+      </w:r>
+      <w:proofErr w:type="spellEnd"/>
+      <w:r>
+        <w:t xml:space="preserve"> </w:t>
+      </w:r>
+      <w:proofErr w:type="spellStart"/>
+      <w:r>
+        <w:t>nibh</w:t>
+      </w:r>
+      <w:proofErr w:type="spellEnd"/>
+      <w:r>
+        <w:t xml:space="preserve"> </w:t>
+      </w:r>
+      <w:proofErr w:type="spellStart"/>
+      <w:r>
+        <w:t>felis</w:t>
+      </w:r>
+      <w:proofErr w:type="spellEnd"/>
+      <w:r>
+        <w:t xml:space="preserve">, vitae </w:t>
+      </w:r>
+      <w:proofErr w:type="spellStart"/>
+      <w:r>
+        <w:t>varius</w:t>
+      </w:r>
+      <w:proofErr w:type="spellEnd"/>
+      <w:r>
+        <w:t xml:space="preserve"> </w:t>
+      </w:r>
+      <w:proofErr w:type="spellStart"/>
+      <w:r>
+        <w:t>lorem</w:t>
+      </w:r>
+      <w:proofErr w:type="spellEnd"/>
+      <w:r>
+        <w:t xml:space="preserve"> </w:t>
+      </w:r>
+      <w:proofErr w:type="spellStart"/>
+      <w:r>
+        <w:t>interdum</w:t>
+      </w:r>
+      <w:proofErr w:type="spellEnd"/>
+      <w:r>
+        <w:t xml:space="preserve"> ut. </w:t>
+      </w:r>
+      <w:proofErr w:type="spellStart"/>
+      <w:r>
+        <w:t>Nulla</w:t>
+      </w:r>
+      <w:proofErr w:type="spellEnd"/>
+      <w:r>
+        <w:t xml:space="preserve"> </w:t>
+      </w:r>
+      <w:proofErr w:type="spellStart"/>
+      <w:r>
+        <w:t>tincidunt</w:t>
+      </w:r>
+      <w:proofErr w:type="spellEnd"/>
+      <w:r>
+        <w:t xml:space="preserve"> </w:t>
+      </w:r>
+      <w:proofErr w:type="spellStart"/>
+      <w:r>
+        <w:t>diam</w:t>
+      </w:r>
+      <w:proofErr w:type="spellEnd"/>
+      <w:r>
+        <w:t xml:space="preserve"> </w:t>
+      </w:r>
+      <w:proofErr w:type="spellStart"/>
+      <w:r>
+        <w:t>at</w:t>
+      </w:r>
+      <w:proofErr w:type="spellEnd"/>
+      <w:r>
+        <w:t xml:space="preserve"> ipsum tempus </w:t>
+      </w:r>
+      <w:proofErr w:type="spellStart"/>
+      <w:r>
+        <w:t>faucibus</w:t>
+      </w:r>
+      <w:proofErr w:type="spellEnd"/>
+      <w:r>
+        <w:t xml:space="preserve">. Ut </w:t>
+      </w:r>
+      <w:proofErr w:type="spellStart"/>
+      <w:r>
+        <w:t>eget</w:t>
+      </w:r>
+      <w:proofErr w:type="spellEnd"/>
+      <w:r>
+        <w:t xml:space="preserve"> </w:t>
+      </w:r>
+      <w:proofErr w:type="spellStart"/>
+      <w:r>
+        <w:t>odio</w:t>
+      </w:r>
+      <w:proofErr w:type="spellEnd"/>
+      <w:r>
+        <w:t xml:space="preserve"> </w:t>
+      </w:r>
+      <w:proofErr w:type="spellStart"/>
+      <w:r>
+        <w:t>quam</w:t>
+      </w:r>
+      <w:proofErr w:type="spellEnd"/>
+      <w:r>
+        <w:t xml:space="preserve">. </w:t>
+      </w:r>
+      <w:proofErr w:type="spellStart"/>
+      <w:r>
+        <w:rPr>
+          <w:lang w:val="en-US"/>
+        </w:rPr>
+        <w:t>Sed</w:t>
+      </w:r>
+      <w:proofErr w:type="spellEnd"/>
+      <w:r>
+        <w:rPr>
+          <w:lang w:val="en-US"/>
+        </w:rPr>
+        <w:t xml:space="preserve"> pharetra non </w:t>
+      </w:r>
+      <w:proofErr w:type="spellStart"/>
+      <w:r>
+        <w:rPr>
+          <w:lang w:val="en-US"/>
+        </w:rPr>
+        <w:t>erat</w:t>
+      </w:r>
+      <w:proofErr w:type="spellEnd"/>
+      <w:r>
+        <w:rPr>
+          <w:lang w:val="en-US"/>
+        </w:rPr>
+        <w:t xml:space="preserve"> sit </w:t>
+      </w:r>
+      <w:proofErr w:type="spellStart"/>
+      <w:r>
+        <w:rPr>
+          <w:lang w:val="en-US"/>
+        </w:rPr>
+        <w:t>amet</w:t>
+      </w:r>
+      <w:proofErr w:type="spellEnd"/>
+      <w:r>
+        <w:rPr>
+          <w:lang w:val="en-US"/>
+        </w:rPr>
+        <w:t xml:space="preserve"> </w:t>
+      </w:r>
+      <w:proofErr w:type="spellStart"/>
+      <w:r>
+        <w:rPr>
+          <w:lang w:val="en-US"/>
+        </w:rPr>
+        <w:t>elementum</w:t>
+      </w:r>
+      <w:proofErr w:type="spellEnd"/>
+      <w:r>
+        <w:rPr>
+          <w:lang w:val="en-US"/>
+        </w:rPr>
+        <w:t xml:space="preserve">. </w:t>
+      </w:r>
+      <w:proofErr w:type="spellStart"/>
+      <w:r>
+        <w:rPr>
+          <w:lang w:val="en-US"/>
+        </w:rPr>
+        <w:t>Praesent</w:t>
+      </w:r>
+      <w:proofErr w:type="spellEnd"/>
+      <w:r>
+        <w:rPr>
+          <w:lang w:val="en-US"/>
+        </w:rPr>
+        <w:t xml:space="preserve"> </w:t>
+      </w:r>
+      <w:proofErr w:type="spellStart"/>
+      <w:r>
+        <w:rPr>
+          <w:lang w:val="en-US"/>
+        </w:rPr>
+        <w:t>ut</w:t>
+      </w:r>
+      <w:proofErr w:type="spellEnd"/>
+      <w:r>
+        <w:rPr>
+          <w:lang w:val="en-US"/>
+        </w:rPr>
+        <w:t xml:space="preserve"> </w:t>
+      </w:r>
+      <w:proofErr w:type="spellStart"/>
+      <w:r>
+        <w:rPr>
+          <w:lang w:val="en-US"/>
+        </w:rPr>
+        <w:t>risus</w:t>
+      </w:r>
+      <w:proofErr w:type="spellEnd"/>
+      <w:r>
+        <w:rPr>
+          <w:lang w:val="en-US"/>
+        </w:rPr>
+        <w:t xml:space="preserve"> </w:t>
+      </w:r>
+      <w:proofErr w:type="spellStart"/>
+      <w:r>
+        <w:rPr>
+          <w:lang w:val="en-US"/>
+        </w:rPr>
+        <w:t>sed</w:t>
+      </w:r>
+      <w:proofErr w:type="spellEnd"/>
+      <w:r>
+        <w:rPr>
+          <w:lang w:val="en-US"/>
+        </w:rPr>
+        <w:t xml:space="preserve"> </w:t>
+      </w:r>
+      <w:proofErr w:type="spellStart"/>
+      <w:r>
+        <w:rPr>
+          <w:lang w:val="en-US"/>
+        </w:rPr>
+        <w:t>nunc</w:t>
+      </w:r>
+      <w:proofErr w:type="spellEnd"/>
+      <w:r>
+        <w:rPr>
+          <w:lang w:val="en-US"/>
+        </w:rPr>
+        <w:t xml:space="preserve"> </w:t>
+      </w:r>
+      <w:proofErr w:type="spellStart"/>
+      <w:r>
+        <w:rPr>
+          <w:lang w:val="en-US"/>
+        </w:rPr>
+        <w:t>vulputate</w:t>
+      </w:r>
+      <w:proofErr w:type="spellEnd"/>
+      <w:r>
+        <w:rPr>
+          <w:lang w:val="en-US"/>
+        </w:rPr>
+        <w:t xml:space="preserve"> </w:t>
+      </w:r>
+      <w:proofErr w:type="spellStart"/>
+      <w:r>
+        <w:rPr>
+          <w:lang w:val="en-US"/>
+        </w:rPr>
+        <w:t>viverra</w:t>
+      </w:r>
+      <w:proofErr w:type="spellEnd"/>
+      <w:r>
+        <w:rPr>
+          <w:lang w:val="en-US"/>
+        </w:rPr>
+        <w:t>.</w:t>
+      </w:r>
     </w:p>
     <w:p>
       <w:pPr>
+        <w:spacing w:line="360" w:lineRule="auto"/>
+        <w:ind w:firstLine="360"/>
+        <w:jc w:val="both"/>
+        <w:rPr>
+          <w:lang w:val="en-US"/>
+        </w:rPr>
+      </w:pPr>
+    </w:p>
+    <w:p>
+      <w:pPr>
         <w:pStyle w:val="Ttulo1"/>
         <w:spacing w:line="360" w:lineRule="auto"/>
         <w:rPr>
           <w:lang w:val="en-US"/>
         </w:rPr>
       </w:pPr>
-      <w:bookmarkStart w:id="2" w:name="_Toc533080298"/>
+      <w:bookmarkStart w:id="1" w:name="_Toc533080298"/>
       <w:r>
         <w:rPr>
           <w:lang w:val="en-US"/>
         </w:rPr>
         <w:t>OBJETIVOS</w:t>
       </w:r>
-      <w:bookmarkEnd w:id="2"/>
+      <w:bookmarkEnd w:id="1"/>
+    </w:p>
+    <w:p>
+      <w:pPr>
+        <w:spacing w:line="360" w:lineRule="auto"/>
+        <w:ind w:firstLine="360"/>
+        <w:jc w:val="both"/>
+        <w:rPr>
+          <w:lang w:val="en-US"/>
+        </w:rPr>
+      </w:pPr>
+      <w:proofErr w:type="spellStart"/>
+      <w:r>
+        <w:rPr>
+          <w:lang w:val="en-US"/>
+        </w:rPr>
+        <w:t>Desenvolver</w:t>
+      </w:r>
+      <w:proofErr w:type="spellEnd"/>
+      <w:r>
+        <w:rPr>
+          <w:lang w:val="en-US"/>
+        </w:rPr>
+        <w:t xml:space="preserve"> um Sistema </w:t>
+      </w:r>
+      <w:proofErr w:type="spellStart"/>
+      <w:r>
+        <w:rPr>
+          <w:lang w:val="en-US"/>
+        </w:rPr>
+        <w:t>utilizando</w:t>
+      </w:r>
+      <w:proofErr w:type="spellEnd"/>
+      <w:r>
+        <w:rPr>
+          <w:lang w:val="en-US"/>
+        </w:rPr>
+        <w:t xml:space="preserve"> </w:t>
+      </w:r>
+      <w:proofErr w:type="spellStart"/>
+      <w:r>
+        <w:rPr>
+          <w:lang w:val="en-US"/>
+        </w:rPr>
+        <w:t>os</w:t>
+      </w:r>
+      <w:proofErr w:type="spellEnd"/>
+      <w:r>
+        <w:rPr>
+          <w:lang w:val="en-US"/>
+        </w:rPr>
+        <w:t xml:space="preserve"> </w:t>
+      </w:r>
+      <w:proofErr w:type="spellStart"/>
+      <w:r>
+        <w:rPr>
+          <w:lang w:val="en-US"/>
+        </w:rPr>
+        <w:t>conhecimentos</w:t>
+      </w:r>
+      <w:proofErr w:type="spellEnd"/>
+      <w:r>
+        <w:rPr>
+          <w:lang w:val="en-US"/>
+        </w:rPr>
+        <w:t xml:space="preserve"> </w:t>
+      </w:r>
+      <w:proofErr w:type="spellStart"/>
+      <w:r>
+        <w:rPr>
+          <w:lang w:val="en-US"/>
+        </w:rPr>
+        <w:t>adquiridos</w:t>
+      </w:r>
+      <w:proofErr w:type="spellEnd"/>
+      <w:r>
+        <w:rPr>
+          <w:lang w:val="en-US"/>
+        </w:rPr>
+        <w:t xml:space="preserve"> </w:t>
+      </w:r>
+      <w:proofErr w:type="spellStart"/>
+      <w:r>
+        <w:rPr>
+          <w:lang w:val="en-US"/>
+        </w:rPr>
+        <w:t>referentes</w:t>
+      </w:r>
+      <w:proofErr w:type="spellEnd"/>
+      <w:r>
+        <w:rPr>
+          <w:lang w:val="en-US"/>
+        </w:rPr>
+        <w:t xml:space="preserve"> a </w:t>
+      </w:r>
+      <w:proofErr w:type="spellStart"/>
+      <w:r>
+        <w:rPr>
+          <w:lang w:val="en-US"/>
+        </w:rPr>
+        <w:t>programação</w:t>
+      </w:r>
+      <w:proofErr w:type="spellEnd"/>
+      <w:r>
+        <w:rPr>
+          <w:lang w:val="en-US"/>
+        </w:rPr>
+        <w:t xml:space="preserve"> e </w:t>
+      </w:r>
+      <w:proofErr w:type="spellStart"/>
+      <w:r>
+        <w:rPr>
+          <w:lang w:val="en-US"/>
+        </w:rPr>
+        <w:t>utilização</w:t>
+      </w:r>
+      <w:proofErr w:type="spellEnd"/>
+      <w:r>
+        <w:rPr>
+          <w:lang w:val="en-US"/>
+        </w:rPr>
+        <w:t xml:space="preserve"> de </w:t>
+      </w:r>
+      <w:proofErr w:type="spellStart"/>
+      <w:r>
+        <w:rPr>
+          <w:lang w:val="en-US"/>
+        </w:rPr>
+        <w:t>bibliotecas</w:t>
+      </w:r>
+      <w:proofErr w:type="spellEnd"/>
+      <w:r>
+        <w:rPr>
+          <w:lang w:val="en-US"/>
+        </w:rPr>
+        <w:t xml:space="preserve"> </w:t>
+      </w:r>
+      <w:proofErr w:type="spellStart"/>
+      <w:r>
+        <w:rPr>
+          <w:lang w:val="en-US"/>
+        </w:rPr>
+        <w:t>desenvolvidas</w:t>
+      </w:r>
+      <w:proofErr w:type="spellEnd"/>
+      <w:r>
+        <w:rPr>
+          <w:lang w:val="en-US"/>
+        </w:rPr>
+        <w:t xml:space="preserve"> </w:t>
+      </w:r>
+      <w:proofErr w:type="spellStart"/>
+      <w:r>
+        <w:rPr>
+          <w:lang w:val="en-US"/>
+        </w:rPr>
+        <w:t>em</w:t>
+      </w:r>
+      <w:proofErr w:type="spellEnd"/>
+      <w:r>
+        <w:rPr>
+          <w:lang w:val="en-US"/>
+        </w:rPr>
+        <w:t xml:space="preserve"> um hardware </w:t>
+      </w:r>
+      <w:proofErr w:type="spellStart"/>
+      <w:r>
+        <w:rPr>
+          <w:lang w:val="en-US"/>
+        </w:rPr>
+        <w:t>barato</w:t>
+      </w:r>
+      <w:proofErr w:type="spellEnd"/>
+      <w:r>
+        <w:rPr>
+          <w:lang w:val="en-US"/>
+        </w:rPr>
+        <w:t xml:space="preserve">, </w:t>
+      </w:r>
+      <w:proofErr w:type="spellStart"/>
+      <w:r>
+        <w:rPr>
+          <w:lang w:val="en-US"/>
+        </w:rPr>
+        <w:t>além</w:t>
+      </w:r>
+      <w:proofErr w:type="spellEnd"/>
+      <w:r>
+        <w:rPr>
+          <w:lang w:val="en-US"/>
+        </w:rPr>
+        <w:t xml:space="preserve"> de </w:t>
+      </w:r>
+      <w:proofErr w:type="spellStart"/>
+      <w:r>
+        <w:rPr>
+          <w:lang w:val="en-US"/>
+        </w:rPr>
+        <w:t>verificar</w:t>
+      </w:r>
+      <w:proofErr w:type="spellEnd"/>
+      <w:r>
+        <w:rPr>
+          <w:lang w:val="en-US"/>
+        </w:rPr>
+        <w:t xml:space="preserve"> </w:t>
+      </w:r>
+      <w:proofErr w:type="spellStart"/>
+      <w:r>
+        <w:rPr>
+          <w:lang w:val="en-US"/>
+        </w:rPr>
+        <w:t>sua</w:t>
+      </w:r>
+      <w:proofErr w:type="spellEnd"/>
+      <w:r>
+        <w:rPr>
+          <w:lang w:val="en-US"/>
+        </w:rPr>
+        <w:t xml:space="preserve"> </w:t>
+      </w:r>
+      <w:proofErr w:type="spellStart"/>
+      <w:r>
+        <w:rPr>
+          <w:lang w:val="en-US"/>
+        </w:rPr>
+        <w:t>viabilidade</w:t>
+      </w:r>
+      <w:proofErr w:type="spellEnd"/>
+      <w:r>
+        <w:rPr>
+          <w:lang w:val="en-US"/>
+        </w:rPr>
+        <w:t xml:space="preserve"> e </w:t>
+      </w:r>
+      <w:proofErr w:type="spellStart"/>
+      <w:r>
+        <w:rPr>
+          <w:lang w:val="en-US"/>
+        </w:rPr>
+        <w:t>velocidade</w:t>
+      </w:r>
+      <w:proofErr w:type="spellEnd"/>
+      <w:r>
+        <w:rPr>
+          <w:lang w:val="en-US"/>
+        </w:rPr>
+        <w:t>.</w:t>
+      </w:r>
     </w:p>
     <w:p>
       <w:pPr>
@@ -2466,14 +2722,15 @@
           <w:lang w:val="en-US"/>
         </w:rPr>
       </w:pPr>
-      <w:bookmarkStart w:id="3" w:name="_Toc533080299"/>
-      <w:r>
-        <w:rPr>
-          <w:lang w:val="en-US"/>
-        </w:rPr>
+      <w:bookmarkStart w:id="2" w:name="_Toc533080299"/>
+      <w:r>
+        <w:rPr>
+          <w:lang w:val="en-US"/>
+        </w:rPr>
+        <w:lastRenderedPageBreak/>
         <w:t>OBJETIVOS ESPECÍFICOS</w:t>
       </w:r>
-      <w:bookmarkEnd w:id="3"/>
+      <w:bookmarkEnd w:id="2"/>
     </w:p>
     <w:p>
       <w:pPr>
@@ -2488,14 +2745,70 @@
         <w:rPr>
           <w:lang w:val="en-US"/>
         </w:rPr>
-        <w:t xml:space="preserve">Lorem ipsum dolor sit </w:t>
-      </w:r>
-      <w:proofErr w:type="spellStart"/>
-      <w:r>
-        <w:rPr>
-          <w:lang w:val="en-US"/>
-        </w:rPr>
-        <w:t>amet</w:t>
+        <w:t xml:space="preserve">A </w:t>
+      </w:r>
+      <w:proofErr w:type="spellStart"/>
+      <w:r>
+        <w:rPr>
+          <w:lang w:val="en-US"/>
+        </w:rPr>
+        <w:t>utilização</w:t>
+      </w:r>
+      <w:proofErr w:type="spellEnd"/>
+      <w:r>
+        <w:rPr>
+          <w:lang w:val="en-US"/>
+        </w:rPr>
+        <w:t xml:space="preserve"> de um Raspberry Pi, </w:t>
+      </w:r>
+      <w:proofErr w:type="spellStart"/>
+      <w:r>
+        <w:rPr>
+          <w:lang w:val="en-US"/>
+        </w:rPr>
+        <w:t>dispositivo</w:t>
+      </w:r>
+      <w:proofErr w:type="spellEnd"/>
+      <w:r>
+        <w:rPr>
+          <w:lang w:val="en-US"/>
+        </w:rPr>
+        <w:t xml:space="preserve"> de </w:t>
+      </w:r>
+      <w:proofErr w:type="spellStart"/>
+      <w:r>
+        <w:rPr>
+          <w:lang w:val="en-US"/>
+        </w:rPr>
+        <w:t>custo</w:t>
+      </w:r>
+      <w:proofErr w:type="spellEnd"/>
+      <w:r>
+        <w:rPr>
+          <w:lang w:val="en-US"/>
+        </w:rPr>
+        <w:t xml:space="preserve"> </w:t>
+      </w:r>
+      <w:proofErr w:type="spellStart"/>
+      <w:r>
+        <w:rPr>
+          <w:lang w:val="en-US"/>
+        </w:rPr>
+        <w:t>relativamente</w:t>
+      </w:r>
+      <w:proofErr w:type="spellEnd"/>
+      <w:r>
+        <w:rPr>
+          <w:lang w:val="en-US"/>
+        </w:rPr>
+        <w:t xml:space="preserve"> </w:t>
+      </w:r>
+      <w:proofErr w:type="spellStart"/>
+      <w:r>
+        <w:rPr>
+          <w:lang w:val="en-US"/>
+        </w:rPr>
+        <w:t>baixo</w:t>
       </w:r>
       <w:proofErr w:type="spellEnd"/>
       <w:r>
@@ -2509,822 +2822,221 @@
         <w:rPr>
           <w:lang w:val="en-US"/>
         </w:rPr>
-        <w:t>consectetur</w:t>
-      </w:r>
-      <w:proofErr w:type="spellEnd"/>
-      <w:r>
-        <w:rPr>
-          <w:lang w:val="en-US"/>
-        </w:rPr>
-        <w:t xml:space="preserve"> </w:t>
-      </w:r>
-      <w:proofErr w:type="spellStart"/>
-      <w:r>
-        <w:rPr>
-          <w:lang w:val="en-US"/>
-        </w:rPr>
-        <w:t>adipiscing</w:t>
-      </w:r>
-      <w:proofErr w:type="spellEnd"/>
-      <w:r>
-        <w:rPr>
-          <w:lang w:val="en-US"/>
-        </w:rPr>
-        <w:t xml:space="preserve"> </w:t>
-      </w:r>
-      <w:proofErr w:type="spellStart"/>
-      <w:r>
-        <w:rPr>
-          <w:lang w:val="en-US"/>
-        </w:rPr>
-        <w:t>elit</w:t>
-      </w:r>
-      <w:proofErr w:type="spellEnd"/>
-      <w:r>
-        <w:rPr>
-          <w:lang w:val="en-US"/>
-        </w:rPr>
-        <w:t xml:space="preserve">. </w:t>
-      </w:r>
-      <w:proofErr w:type="spellStart"/>
-      <w:r>
-        <w:t>Suspendisse</w:t>
-      </w:r>
-      <w:proofErr w:type="spellEnd"/>
-      <w:r>
-        <w:t xml:space="preserve"> </w:t>
-      </w:r>
-      <w:proofErr w:type="spellStart"/>
-      <w:r>
-        <w:t>pretium</w:t>
-      </w:r>
-      <w:proofErr w:type="spellEnd"/>
-      <w:r>
+        <w:t>em</w:t>
+      </w:r>
+      <w:proofErr w:type="spellEnd"/>
+      <w:r>
+        <w:rPr>
+          <w:lang w:val="en-US"/>
+        </w:rPr>
+        <w:t xml:space="preserve"> </w:t>
+      </w:r>
+      <w:proofErr w:type="spellStart"/>
+      <w:r>
+        <w:rPr>
+          <w:lang w:val="en-US"/>
+        </w:rPr>
+        <w:t>algum</w:t>
+      </w:r>
+      <w:proofErr w:type="spellEnd"/>
+      <w:r>
+        <w:rPr>
+          <w:lang w:val="en-US"/>
+        </w:rPr>
+        <w:t xml:space="preserve"> </w:t>
+      </w:r>
+      <w:proofErr w:type="spellStart"/>
+      <w:r>
+        <w:rPr>
+          <w:lang w:val="en-US"/>
+        </w:rPr>
+        <w:t>projeto</w:t>
+      </w:r>
+      <w:proofErr w:type="spellEnd"/>
+      <w:r>
+        <w:rPr>
+          <w:lang w:val="en-US"/>
+        </w:rPr>
+        <w:t xml:space="preserve"> de </w:t>
+      </w:r>
+      <w:proofErr w:type="spellStart"/>
+      <w:r>
+        <w:rPr>
+          <w:lang w:val="en-US"/>
+        </w:rPr>
+        <w:t>utilização</w:t>
+      </w:r>
+      <w:proofErr w:type="spellEnd"/>
+      <w:r>
+        <w:rPr>
+          <w:lang w:val="en-US"/>
+        </w:rPr>
+        <w:t xml:space="preserve"> </w:t>
+      </w:r>
+      <w:proofErr w:type="spellStart"/>
+      <w:r>
+        <w:rPr>
+          <w:lang w:val="en-US"/>
+        </w:rPr>
+        <w:t>massivo</w:t>
+      </w:r>
+      <w:proofErr w:type="spellEnd"/>
+      <w:r>
+        <w:rPr>
+          <w:lang w:val="en-US"/>
+        </w:rPr>
         <w:t xml:space="preserve">, </w:t>
       </w:r>
       <w:proofErr w:type="spellStart"/>
-      <w:r>
-        <w:t>ligula</w:t>
-      </w:r>
-      <w:proofErr w:type="spellEnd"/>
-      <w:r>
-        <w:t xml:space="preserve"> </w:t>
-      </w:r>
-      <w:proofErr w:type="spellStart"/>
-      <w:r>
-        <w:t>eget</w:t>
-      </w:r>
-      <w:proofErr w:type="spellEnd"/>
-      <w:r>
-        <w:t xml:space="preserve"> </w:t>
-      </w:r>
-      <w:proofErr w:type="spellStart"/>
-      <w:r>
-        <w:t>tristique</w:t>
-      </w:r>
-      <w:proofErr w:type="spellEnd"/>
-      <w:r>
-        <w:t xml:space="preserve"> </w:t>
-      </w:r>
-      <w:proofErr w:type="spellStart"/>
-      <w:r>
-        <w:t>convallis</w:t>
-      </w:r>
-      <w:proofErr w:type="spellEnd"/>
-      <w:r>
-        <w:t xml:space="preserve">, massa </w:t>
-      </w:r>
-      <w:proofErr w:type="spellStart"/>
-      <w:r>
-        <w:t>augue</w:t>
-      </w:r>
-      <w:proofErr w:type="spellEnd"/>
-      <w:r>
-        <w:t xml:space="preserve"> </w:t>
-      </w:r>
-      <w:proofErr w:type="spellStart"/>
-      <w:r>
-        <w:t>commodo</w:t>
-      </w:r>
-      <w:proofErr w:type="spellEnd"/>
-      <w:r>
-        <w:t xml:space="preserve"> </w:t>
-      </w:r>
-      <w:proofErr w:type="spellStart"/>
-      <w:r>
-        <w:t>ligula</w:t>
-      </w:r>
-      <w:proofErr w:type="spellEnd"/>
-      <w:r>
-        <w:t xml:space="preserve">, ac </w:t>
-      </w:r>
-      <w:proofErr w:type="spellStart"/>
-      <w:r>
-        <w:t>cursus</w:t>
-      </w:r>
-      <w:proofErr w:type="spellEnd"/>
-      <w:r>
-        <w:t xml:space="preserve"> ipsum mi </w:t>
-      </w:r>
-      <w:proofErr w:type="spellStart"/>
-      <w:r>
-        <w:t>tristique</w:t>
-      </w:r>
-      <w:proofErr w:type="spellEnd"/>
-      <w:r>
-        <w:t xml:space="preserve"> </w:t>
-      </w:r>
-      <w:proofErr w:type="spellStart"/>
-      <w:r>
-        <w:t>orci</w:t>
-      </w:r>
-      <w:proofErr w:type="spellEnd"/>
-      <w:r>
-        <w:t xml:space="preserve">. </w:t>
-      </w:r>
-      <w:proofErr w:type="spellStart"/>
-      <w:r>
-        <w:t>Morbi</w:t>
-      </w:r>
-      <w:proofErr w:type="spellEnd"/>
-      <w:r>
-        <w:t xml:space="preserve"> </w:t>
-      </w:r>
-      <w:proofErr w:type="spellStart"/>
-      <w:r>
-        <w:t>nec</w:t>
-      </w:r>
-      <w:proofErr w:type="spellEnd"/>
-      <w:r>
-        <w:t xml:space="preserve"> </w:t>
-      </w:r>
-      <w:proofErr w:type="spellStart"/>
-      <w:r>
-        <w:t>viverra</w:t>
-      </w:r>
-      <w:proofErr w:type="spellEnd"/>
-      <w:r>
-        <w:t xml:space="preserve"> </w:t>
-      </w:r>
-      <w:proofErr w:type="spellStart"/>
-      <w:r>
-        <w:t>enim</w:t>
-      </w:r>
-      <w:proofErr w:type="spellEnd"/>
-      <w:r>
-        <w:t xml:space="preserve">. </w:t>
-      </w:r>
-      <w:proofErr w:type="spellStart"/>
-      <w:r>
-        <w:t>Pellentesque</w:t>
-      </w:r>
-      <w:proofErr w:type="spellEnd"/>
-      <w:r>
-        <w:t xml:space="preserve"> ipsum </w:t>
-      </w:r>
-      <w:proofErr w:type="spellStart"/>
-      <w:r>
-        <w:t>ligula</w:t>
-      </w:r>
-      <w:proofErr w:type="spellEnd"/>
-      <w:r>
+      <w:proofErr w:type="gramStart"/>
+      <w:r>
+        <w:rPr>
+          <w:lang w:val="en-US"/>
+        </w:rPr>
+        <w:t>como</w:t>
+      </w:r>
+      <w:proofErr w:type="spellEnd"/>
+      <w:proofErr w:type="gramEnd"/>
+      <w:r>
+        <w:rPr>
+          <w:lang w:val="en-US"/>
+        </w:rPr>
+        <w:t xml:space="preserve"> um Sistema de </w:t>
+      </w:r>
+      <w:proofErr w:type="spellStart"/>
+      <w:r>
+        <w:rPr>
+          <w:lang w:val="en-US"/>
+        </w:rPr>
+        <w:t>travas</w:t>
+      </w:r>
+      <w:proofErr w:type="spellEnd"/>
+      <w:r>
+        <w:rPr>
+          <w:lang w:val="en-US"/>
+        </w:rPr>
         <w:t xml:space="preserve">, </w:t>
       </w:r>
       <w:proofErr w:type="spellStart"/>
       <w:r>
-        <w:t>blandit</w:t>
-      </w:r>
-      <w:proofErr w:type="spellEnd"/>
-      <w:r>
-        <w:t xml:space="preserve"> </w:t>
-      </w:r>
-      <w:proofErr w:type="spellStart"/>
-      <w:r>
-        <w:t>nec</w:t>
-      </w:r>
-      <w:proofErr w:type="spellEnd"/>
-      <w:r>
-        <w:t xml:space="preserve"> </w:t>
-      </w:r>
-      <w:proofErr w:type="spellStart"/>
-      <w:r>
-        <w:t>finibus</w:t>
-      </w:r>
-      <w:proofErr w:type="spellEnd"/>
-      <w:r>
-        <w:t xml:space="preserve"> </w:t>
-      </w:r>
-      <w:proofErr w:type="spellStart"/>
-      <w:r>
-        <w:t>eget</w:t>
-      </w:r>
-      <w:proofErr w:type="spellEnd"/>
-      <w:r>
-        <w:t xml:space="preserve">, </w:t>
-      </w:r>
-      <w:proofErr w:type="spellStart"/>
-      <w:r>
-        <w:t>maximus</w:t>
-      </w:r>
-      <w:proofErr w:type="spellEnd"/>
-      <w:r>
+        <w:rPr>
+          <w:lang w:val="en-US"/>
+        </w:rPr>
+        <w:t>reconhecimento</w:t>
+      </w:r>
+      <w:proofErr w:type="spellEnd"/>
+      <w:r>
+        <w:rPr>
+          <w:lang w:val="en-US"/>
+        </w:rPr>
+        <w:t xml:space="preserve"> de </w:t>
+      </w:r>
+      <w:proofErr w:type="spellStart"/>
+      <w:r>
+        <w:rPr>
+          <w:lang w:val="en-US"/>
+        </w:rPr>
+        <w:t>cartão</w:t>
+      </w:r>
+      <w:proofErr w:type="spellEnd"/>
+      <w:r>
+        <w:rPr>
+          <w:lang w:val="en-US"/>
+        </w:rPr>
+        <w:t xml:space="preserve">, etc. </w:t>
+      </w:r>
+      <w:proofErr w:type="spellStart"/>
+      <w:r>
+        <w:rPr>
+          <w:lang w:val="en-US"/>
+        </w:rPr>
+        <w:t>Devido</w:t>
+      </w:r>
+      <w:proofErr w:type="spellEnd"/>
+      <w:r>
+        <w:rPr>
+          <w:lang w:val="en-US"/>
+        </w:rPr>
         <w:t xml:space="preserve"> a </w:t>
       </w:r>
       <w:proofErr w:type="spellStart"/>
       <w:r>
-        <w:t>nisl</w:t>
-      </w:r>
-      <w:proofErr w:type="spellEnd"/>
-      <w:r>
-        <w:t xml:space="preserve">. </w:t>
-      </w:r>
-      <w:proofErr w:type="spellStart"/>
-      <w:r>
-        <w:t>Sed</w:t>
-      </w:r>
-      <w:proofErr w:type="spellEnd"/>
-      <w:r>
-        <w:t xml:space="preserve"> </w:t>
-      </w:r>
-      <w:proofErr w:type="spellStart"/>
-      <w:r>
-        <w:t>dictum</w:t>
-      </w:r>
-      <w:proofErr w:type="spellEnd"/>
-      <w:r>
-        <w:t xml:space="preserve"> </w:t>
-      </w:r>
-      <w:proofErr w:type="spellStart"/>
-      <w:r>
-        <w:t>leo</w:t>
-      </w:r>
-      <w:proofErr w:type="spellEnd"/>
-      <w:r>
-        <w:t xml:space="preserve"> ac </w:t>
-      </w:r>
-      <w:proofErr w:type="spellStart"/>
-      <w:r>
-        <w:t>elit</w:t>
-      </w:r>
-      <w:proofErr w:type="spellEnd"/>
-      <w:r>
-        <w:t xml:space="preserve"> </w:t>
-      </w:r>
-      <w:proofErr w:type="spellStart"/>
-      <w:r>
-        <w:t>suscipit</w:t>
-      </w:r>
-      <w:proofErr w:type="spellEnd"/>
-      <w:r>
-        <w:t xml:space="preserve"> </w:t>
-      </w:r>
-      <w:proofErr w:type="spellStart"/>
-      <w:r>
-        <w:t>convallis</w:t>
-      </w:r>
-      <w:proofErr w:type="spellEnd"/>
-      <w:r>
-        <w:t xml:space="preserve">. </w:t>
-      </w:r>
-      <w:proofErr w:type="spellStart"/>
-      <w:r>
-        <w:t>Sed</w:t>
-      </w:r>
-      <w:proofErr w:type="spellEnd"/>
-      <w:r>
-        <w:t xml:space="preserve"> </w:t>
-      </w:r>
-      <w:proofErr w:type="spellStart"/>
-      <w:r>
-        <w:t>commodo</w:t>
-      </w:r>
-      <w:proofErr w:type="spellEnd"/>
-      <w:r>
-        <w:t xml:space="preserve"> mi </w:t>
-      </w:r>
-      <w:proofErr w:type="spellStart"/>
-      <w:r>
-        <w:t>semper</w:t>
-      </w:r>
-      <w:proofErr w:type="spellEnd"/>
-      <w:r>
-        <w:t xml:space="preserve"> </w:t>
-      </w:r>
-      <w:proofErr w:type="spellStart"/>
-      <w:r>
-        <w:t>arcu</w:t>
-      </w:r>
-      <w:proofErr w:type="spellEnd"/>
-      <w:r>
-        <w:t xml:space="preserve"> </w:t>
-      </w:r>
-      <w:proofErr w:type="spellStart"/>
-      <w:r>
-        <w:t>blandit</w:t>
-      </w:r>
-      <w:proofErr w:type="spellEnd"/>
-      <w:r>
-        <w:t xml:space="preserve"> </w:t>
-      </w:r>
-      <w:proofErr w:type="spellStart"/>
-      <w:r>
-        <w:t>dignissim</w:t>
-      </w:r>
-      <w:proofErr w:type="spellEnd"/>
-      <w:r>
-        <w:t xml:space="preserve">. </w:t>
-      </w:r>
-      <w:proofErr w:type="spellStart"/>
-      <w:r>
-        <w:t>Vivamus</w:t>
-      </w:r>
-      <w:proofErr w:type="spellEnd"/>
-      <w:r>
-        <w:t xml:space="preserve"> a porta </w:t>
-      </w:r>
-      <w:proofErr w:type="spellStart"/>
-      <w:r>
-        <w:t>quam</w:t>
-      </w:r>
-      <w:proofErr w:type="spellEnd"/>
-      <w:r>
-        <w:t xml:space="preserve">. </w:t>
-      </w:r>
-      <w:proofErr w:type="spellStart"/>
-      <w:r>
-        <w:t>Proin</w:t>
-      </w:r>
-      <w:proofErr w:type="spellEnd"/>
-      <w:r>
-        <w:t xml:space="preserve"> </w:t>
-      </w:r>
-      <w:proofErr w:type="spellStart"/>
-      <w:r>
-        <w:t>faucibus</w:t>
-      </w:r>
-      <w:proofErr w:type="spellEnd"/>
-      <w:r>
-        <w:t xml:space="preserve"> </w:t>
-      </w:r>
-      <w:proofErr w:type="spellStart"/>
-      <w:r>
-        <w:t>leo</w:t>
-      </w:r>
-      <w:proofErr w:type="spellEnd"/>
-      <w:r>
-        <w:t xml:space="preserve"> </w:t>
-      </w:r>
-      <w:proofErr w:type="spellStart"/>
-      <w:r>
-        <w:t>semper</w:t>
-      </w:r>
-      <w:proofErr w:type="spellEnd"/>
-      <w:r>
-        <w:t xml:space="preserve"> </w:t>
-      </w:r>
-      <w:proofErr w:type="spellStart"/>
-      <w:r>
-        <w:t>malesuada</w:t>
-      </w:r>
-      <w:proofErr w:type="spellEnd"/>
-      <w:r>
-        <w:t xml:space="preserve"> </w:t>
-      </w:r>
-      <w:proofErr w:type="spellStart"/>
-      <w:r>
-        <w:t>condimentum</w:t>
-      </w:r>
-      <w:proofErr w:type="spellEnd"/>
-      <w:r>
-        <w:t xml:space="preserve">. </w:t>
-      </w:r>
-      <w:proofErr w:type="spellStart"/>
-      <w:r>
-        <w:t>Phasellus</w:t>
-      </w:r>
-      <w:proofErr w:type="spellEnd"/>
-      <w:r>
-        <w:t xml:space="preserve"> </w:t>
-      </w:r>
-      <w:proofErr w:type="spellStart"/>
-      <w:r>
-        <w:t>feugiat</w:t>
-      </w:r>
-      <w:proofErr w:type="spellEnd"/>
-      <w:r>
-        <w:t xml:space="preserve"> </w:t>
-      </w:r>
-      <w:proofErr w:type="spellStart"/>
-      <w:r>
-        <w:t>dapibus</w:t>
-      </w:r>
-      <w:proofErr w:type="spellEnd"/>
-      <w:r>
-        <w:t xml:space="preserve"> </w:t>
-      </w:r>
-      <w:proofErr w:type="spellStart"/>
-      <w:r>
-        <w:t>lorem</w:t>
-      </w:r>
-      <w:proofErr w:type="spellEnd"/>
-      <w:r>
-        <w:t xml:space="preserve"> non </w:t>
-      </w:r>
-      <w:proofErr w:type="spellStart"/>
-      <w:r>
-        <w:t>viverra</w:t>
-      </w:r>
-      <w:proofErr w:type="spellEnd"/>
-      <w:r>
-        <w:t xml:space="preserve">. </w:t>
-      </w:r>
-      <w:proofErr w:type="spellStart"/>
-      <w:r>
-        <w:t>Phasellus</w:t>
-      </w:r>
-      <w:proofErr w:type="spellEnd"/>
-      <w:r>
-        <w:t xml:space="preserve"> </w:t>
-      </w:r>
-      <w:proofErr w:type="spellStart"/>
-      <w:r>
-        <w:t>nec</w:t>
-      </w:r>
-      <w:proofErr w:type="spellEnd"/>
-      <w:r>
-        <w:t xml:space="preserve"> </w:t>
-      </w:r>
-      <w:proofErr w:type="spellStart"/>
-      <w:r>
-        <w:t>quam</w:t>
-      </w:r>
-      <w:proofErr w:type="spellEnd"/>
-      <w:r>
-        <w:t xml:space="preserve"> </w:t>
-      </w:r>
-      <w:proofErr w:type="spellStart"/>
-      <w:r>
-        <w:t>enim</w:t>
-      </w:r>
-      <w:proofErr w:type="spellEnd"/>
-      <w:r>
-        <w:t xml:space="preserve">. </w:t>
-      </w:r>
-      <w:proofErr w:type="spellStart"/>
-      <w:r>
-        <w:t>Suspendisse</w:t>
-      </w:r>
-      <w:proofErr w:type="spellEnd"/>
-      <w:r>
-        <w:t xml:space="preserve"> </w:t>
-      </w:r>
-      <w:proofErr w:type="spellStart"/>
-      <w:r>
-        <w:t>dictum</w:t>
-      </w:r>
-      <w:proofErr w:type="spellEnd"/>
-      <w:r>
-        <w:t xml:space="preserve"> </w:t>
-      </w:r>
-      <w:proofErr w:type="spellStart"/>
-      <w:r>
-        <w:t>molestie</w:t>
-      </w:r>
-      <w:proofErr w:type="spellEnd"/>
-      <w:r>
-        <w:t xml:space="preserve"> sem quis </w:t>
-      </w:r>
-      <w:proofErr w:type="spellStart"/>
-      <w:r>
-        <w:t>suscipit</w:t>
-      </w:r>
-      <w:proofErr w:type="spellEnd"/>
-      <w:r>
-        <w:t xml:space="preserve">. </w:t>
-      </w:r>
-      <w:proofErr w:type="spellStart"/>
-      <w:r>
-        <w:t>Vestibulum</w:t>
-      </w:r>
-      <w:proofErr w:type="spellEnd"/>
-      <w:r>
-        <w:t xml:space="preserve"> </w:t>
-      </w:r>
-      <w:proofErr w:type="spellStart"/>
-      <w:r>
-        <w:lastRenderedPageBreak/>
-        <w:t>pretium</w:t>
-      </w:r>
-      <w:proofErr w:type="spellEnd"/>
-      <w:r>
-        <w:t xml:space="preserve"> </w:t>
-      </w:r>
-      <w:proofErr w:type="spellStart"/>
-      <w:r>
-        <w:t>quam</w:t>
-      </w:r>
-      <w:proofErr w:type="spellEnd"/>
-      <w:r>
-        <w:t xml:space="preserve"> </w:t>
-      </w:r>
-      <w:proofErr w:type="spellStart"/>
-      <w:r>
-        <w:t>vel</w:t>
-      </w:r>
-      <w:proofErr w:type="spellEnd"/>
-      <w:r>
-        <w:t xml:space="preserve"> </w:t>
-      </w:r>
-      <w:proofErr w:type="spellStart"/>
-      <w:r>
-        <w:t>diam</w:t>
-      </w:r>
-      <w:proofErr w:type="spellEnd"/>
-      <w:r>
-        <w:t xml:space="preserve"> </w:t>
-      </w:r>
-      <w:proofErr w:type="spellStart"/>
-      <w:r>
-        <w:t>finibus</w:t>
-      </w:r>
-      <w:proofErr w:type="spellEnd"/>
-      <w:r>
-        <w:t xml:space="preserve">, ac </w:t>
-      </w:r>
-      <w:proofErr w:type="spellStart"/>
-      <w:r>
-        <w:t>rutrum</w:t>
-      </w:r>
-      <w:proofErr w:type="spellEnd"/>
-      <w:r>
-        <w:t xml:space="preserve"> est </w:t>
-      </w:r>
-      <w:proofErr w:type="spellStart"/>
-      <w:r>
-        <w:t>commodo</w:t>
-      </w:r>
-      <w:proofErr w:type="spellEnd"/>
-      <w:r>
-        <w:t xml:space="preserve">. Ut </w:t>
-      </w:r>
-      <w:proofErr w:type="spellStart"/>
-      <w:r>
-        <w:t>aliquet</w:t>
-      </w:r>
-      <w:proofErr w:type="spellEnd"/>
-      <w:r>
-        <w:t xml:space="preserve"> </w:t>
-      </w:r>
-      <w:proofErr w:type="spellStart"/>
-      <w:r>
-        <w:t>nibh</w:t>
-      </w:r>
-      <w:proofErr w:type="spellEnd"/>
-      <w:r>
-        <w:t xml:space="preserve"> </w:t>
-      </w:r>
-      <w:proofErr w:type="spellStart"/>
-      <w:r>
-        <w:t>felis</w:t>
-      </w:r>
-      <w:proofErr w:type="spellEnd"/>
-      <w:r>
-        <w:t xml:space="preserve">, vitae </w:t>
-      </w:r>
-      <w:proofErr w:type="spellStart"/>
-      <w:r>
-        <w:t>varius</w:t>
-      </w:r>
-      <w:proofErr w:type="spellEnd"/>
-      <w:r>
-        <w:t xml:space="preserve"> </w:t>
-      </w:r>
-      <w:proofErr w:type="spellStart"/>
-      <w:r>
-        <w:t>lorem</w:t>
-      </w:r>
-      <w:proofErr w:type="spellEnd"/>
-      <w:r>
-        <w:t xml:space="preserve"> </w:t>
-      </w:r>
-      <w:proofErr w:type="spellStart"/>
-      <w:r>
-        <w:t>interdum</w:t>
-      </w:r>
-      <w:proofErr w:type="spellEnd"/>
-      <w:r>
-        <w:t xml:space="preserve"> ut. </w:t>
-      </w:r>
-      <w:proofErr w:type="spellStart"/>
-      <w:r>
-        <w:t>Nulla</w:t>
-      </w:r>
-      <w:proofErr w:type="spellEnd"/>
-      <w:r>
-        <w:t xml:space="preserve"> </w:t>
-      </w:r>
-      <w:proofErr w:type="spellStart"/>
-      <w:r>
-        <w:t>tincidunt</w:t>
-      </w:r>
-      <w:proofErr w:type="spellEnd"/>
-      <w:r>
-        <w:t xml:space="preserve"> </w:t>
-      </w:r>
-      <w:proofErr w:type="spellStart"/>
-      <w:r>
-        <w:t>diam</w:t>
-      </w:r>
-      <w:proofErr w:type="spellEnd"/>
-      <w:r>
-        <w:t xml:space="preserve"> </w:t>
-      </w:r>
-      <w:proofErr w:type="spellStart"/>
-      <w:r>
-        <w:t>at</w:t>
-      </w:r>
-      <w:proofErr w:type="spellEnd"/>
-      <w:r>
-        <w:t xml:space="preserve"> ipsum tempus </w:t>
-      </w:r>
-      <w:proofErr w:type="spellStart"/>
-      <w:r>
-        <w:t>faucibus</w:t>
-      </w:r>
-      <w:proofErr w:type="spellEnd"/>
-      <w:r>
-        <w:t xml:space="preserve">. Ut </w:t>
-      </w:r>
-      <w:proofErr w:type="spellStart"/>
-      <w:r>
-        <w:t>eget</w:t>
-      </w:r>
-      <w:proofErr w:type="spellEnd"/>
-      <w:r>
-        <w:t xml:space="preserve"> </w:t>
-      </w:r>
-      <w:proofErr w:type="spellStart"/>
-      <w:r>
-        <w:t>odio</w:t>
-      </w:r>
-      <w:proofErr w:type="spellEnd"/>
-      <w:r>
-        <w:t xml:space="preserve"> </w:t>
-      </w:r>
-      <w:proofErr w:type="spellStart"/>
-      <w:r>
-        <w:t>quam</w:t>
-      </w:r>
-      <w:proofErr w:type="spellEnd"/>
-      <w:r>
-        <w:t xml:space="preserve">. </w:t>
-      </w:r>
-      <w:proofErr w:type="spellStart"/>
-      <w:r>
-        <w:rPr>
-          <w:lang w:val="en-US"/>
-        </w:rPr>
-        <w:t>Sed</w:t>
-      </w:r>
-      <w:proofErr w:type="spellEnd"/>
-      <w:r>
-        <w:rPr>
-          <w:lang w:val="en-US"/>
-        </w:rPr>
-        <w:t xml:space="preserve"> pharetra non </w:t>
-      </w:r>
-      <w:proofErr w:type="spellStart"/>
-      <w:r>
-        <w:rPr>
-          <w:lang w:val="en-US"/>
-        </w:rPr>
-        <w:t>erat</w:t>
-      </w:r>
-      <w:proofErr w:type="spellEnd"/>
-      <w:r>
-        <w:rPr>
-          <w:lang w:val="en-US"/>
-        </w:rPr>
-        <w:t xml:space="preserve"> sit </w:t>
-      </w:r>
-      <w:proofErr w:type="spellStart"/>
-      <w:r>
-        <w:rPr>
-          <w:lang w:val="en-US"/>
-        </w:rPr>
-        <w:t>amet</w:t>
-      </w:r>
-      <w:proofErr w:type="spellEnd"/>
-      <w:r>
-        <w:rPr>
-          <w:lang w:val="en-US"/>
-        </w:rPr>
-        <w:t xml:space="preserve"> </w:t>
-      </w:r>
-      <w:proofErr w:type="spellStart"/>
-      <w:r>
-        <w:rPr>
-          <w:lang w:val="en-US"/>
-        </w:rPr>
-        <w:t>elementum</w:t>
-      </w:r>
-      <w:proofErr w:type="spellEnd"/>
-      <w:r>
-        <w:rPr>
-          <w:lang w:val="en-US"/>
-        </w:rPr>
-        <w:t xml:space="preserve">. </w:t>
-      </w:r>
-      <w:proofErr w:type="spellStart"/>
-      <w:r>
-        <w:rPr>
-          <w:lang w:val="en-US"/>
-        </w:rPr>
-        <w:t>Praesent</w:t>
-      </w:r>
-      <w:proofErr w:type="spellEnd"/>
-      <w:r>
-        <w:rPr>
-          <w:lang w:val="en-US"/>
-        </w:rPr>
-        <w:t xml:space="preserve"> </w:t>
-      </w:r>
-      <w:proofErr w:type="spellStart"/>
-      <w:r>
-        <w:rPr>
-          <w:lang w:val="en-US"/>
-        </w:rPr>
-        <w:t>ut</w:t>
-      </w:r>
-      <w:proofErr w:type="spellEnd"/>
-      <w:r>
-        <w:rPr>
-          <w:lang w:val="en-US"/>
-        </w:rPr>
-        <w:t xml:space="preserve"> </w:t>
-      </w:r>
-      <w:proofErr w:type="spellStart"/>
-      <w:r>
-        <w:rPr>
-          <w:lang w:val="en-US"/>
-        </w:rPr>
-        <w:t>risus</w:t>
-      </w:r>
-      <w:proofErr w:type="spellEnd"/>
-      <w:r>
-        <w:rPr>
-          <w:lang w:val="en-US"/>
-        </w:rPr>
-        <w:t xml:space="preserve"> </w:t>
-      </w:r>
-      <w:proofErr w:type="spellStart"/>
-      <w:r>
-        <w:rPr>
-          <w:lang w:val="en-US"/>
-        </w:rPr>
-        <w:t>sed</w:t>
-      </w:r>
-      <w:proofErr w:type="spellEnd"/>
-      <w:r>
-        <w:rPr>
-          <w:lang w:val="en-US"/>
-        </w:rPr>
-        <w:t xml:space="preserve"> </w:t>
-      </w:r>
-      <w:proofErr w:type="spellStart"/>
-      <w:r>
-        <w:rPr>
-          <w:lang w:val="en-US"/>
-        </w:rPr>
-        <w:t>nunc</w:t>
-      </w:r>
-      <w:proofErr w:type="spellEnd"/>
-      <w:r>
-        <w:rPr>
-          <w:lang w:val="en-US"/>
-        </w:rPr>
-        <w:t xml:space="preserve"> </w:t>
-      </w:r>
-      <w:proofErr w:type="spellStart"/>
-      <w:r>
-        <w:rPr>
-          <w:lang w:val="en-US"/>
-        </w:rPr>
-        <w:t>vulputate</w:t>
-      </w:r>
-      <w:proofErr w:type="spellEnd"/>
-      <w:r>
-        <w:rPr>
-          <w:lang w:val="en-US"/>
-        </w:rPr>
-        <w:t xml:space="preserve"> </w:t>
-      </w:r>
-      <w:proofErr w:type="spellStart"/>
-      <w:r>
-        <w:rPr>
-          <w:lang w:val="en-US"/>
-        </w:rPr>
-        <w:t>viverra</w:t>
+        <w:rPr>
+          <w:lang w:val="en-US"/>
+        </w:rPr>
+        <w:t>versatilidade</w:t>
+      </w:r>
+      <w:proofErr w:type="spellEnd"/>
+      <w:r>
+        <w:rPr>
+          <w:lang w:val="en-US"/>
+        </w:rPr>
+        <w:t xml:space="preserve"> e </w:t>
+      </w:r>
+      <w:proofErr w:type="spellStart"/>
+      <w:r>
+        <w:rPr>
+          <w:lang w:val="en-US"/>
+        </w:rPr>
+        <w:t>preço</w:t>
+      </w:r>
+      <w:proofErr w:type="spellEnd"/>
+      <w:r>
+        <w:rPr>
+          <w:lang w:val="en-US"/>
+        </w:rPr>
+        <w:t xml:space="preserve"> do Raspberry, </w:t>
+      </w:r>
+      <w:proofErr w:type="spellStart"/>
+      <w:r>
+        <w:rPr>
+          <w:lang w:val="en-US"/>
+        </w:rPr>
+        <w:t>torna</w:t>
+      </w:r>
+      <w:proofErr w:type="spellEnd"/>
+      <w:r>
+        <w:rPr>
+          <w:lang w:val="en-US"/>
+        </w:rPr>
+        <w:t xml:space="preserve">-se ideal </w:t>
+      </w:r>
+      <w:proofErr w:type="spellStart"/>
+      <w:r>
+        <w:rPr>
+          <w:lang w:val="en-US"/>
+        </w:rPr>
+        <w:t>seu</w:t>
+      </w:r>
+      <w:proofErr w:type="spellEnd"/>
+      <w:r>
+        <w:rPr>
+          <w:lang w:val="en-US"/>
+        </w:rPr>
+        <w:t xml:space="preserve"> </w:t>
+      </w:r>
+      <w:proofErr w:type="spellStart"/>
+      <w:proofErr w:type="gramStart"/>
+      <w:r>
+        <w:rPr>
+          <w:lang w:val="en-US"/>
+        </w:rPr>
+        <w:t>uso</w:t>
+      </w:r>
+      <w:proofErr w:type="spellEnd"/>
+      <w:proofErr w:type="gramEnd"/>
+      <w:r>
+        <w:rPr>
+          <w:lang w:val="en-US"/>
+        </w:rPr>
+        <w:t xml:space="preserve"> no </w:t>
+      </w:r>
+      <w:proofErr w:type="spellStart"/>
+      <w:r>
+        <w:rPr>
+          <w:lang w:val="en-US"/>
+        </w:rPr>
+        <w:t>projeto</w:t>
       </w:r>
       <w:proofErr w:type="spellEnd"/>
       <w:r>
@@ -3337,13 +3049,871 @@
     <w:p>
       <w:pPr>
         <w:spacing w:line="360" w:lineRule="auto"/>
-        <w:rPr>
-          <w:lang w:val="en-US"/>
-        </w:rPr>
-      </w:pPr>
+        <w:ind w:firstLine="360"/>
+        <w:jc w:val="both"/>
+        <w:rPr>
+          <w:lang w:val="en-US"/>
+        </w:rPr>
+      </w:pPr>
+      <w:r>
+        <w:rPr>
+          <w:lang w:val="en-US"/>
+        </w:rPr>
+        <w:t xml:space="preserve">Lorem ipsum dolor sit </w:t>
+      </w:r>
+      <w:proofErr w:type="spellStart"/>
+      <w:r>
+        <w:rPr>
+          <w:lang w:val="en-US"/>
+        </w:rPr>
+        <w:t>amet</w:t>
+      </w:r>
+      <w:proofErr w:type="spellEnd"/>
+      <w:r>
+        <w:rPr>
+          <w:lang w:val="en-US"/>
+        </w:rPr>
+        <w:t xml:space="preserve">, </w:t>
+      </w:r>
+      <w:proofErr w:type="spellStart"/>
+      <w:r>
+        <w:rPr>
+          <w:lang w:val="en-US"/>
+        </w:rPr>
+        <w:t>consectetur</w:t>
+      </w:r>
+      <w:proofErr w:type="spellEnd"/>
+      <w:r>
+        <w:rPr>
+          <w:lang w:val="en-US"/>
+        </w:rPr>
+        <w:t xml:space="preserve"> </w:t>
+      </w:r>
+      <w:proofErr w:type="spellStart"/>
+      <w:r>
+        <w:rPr>
+          <w:lang w:val="en-US"/>
+        </w:rPr>
+        <w:t>adipiscing</w:t>
+      </w:r>
+      <w:proofErr w:type="spellEnd"/>
+      <w:r>
+        <w:rPr>
+          <w:lang w:val="en-US"/>
+        </w:rPr>
+        <w:t xml:space="preserve"> </w:t>
+      </w:r>
+      <w:proofErr w:type="spellStart"/>
+      <w:r>
+        <w:rPr>
+          <w:lang w:val="en-US"/>
+        </w:rPr>
+        <w:t>elit</w:t>
+      </w:r>
+      <w:proofErr w:type="spellEnd"/>
+      <w:r>
+        <w:rPr>
+          <w:lang w:val="en-US"/>
+        </w:rPr>
+        <w:t xml:space="preserve">. </w:t>
+      </w:r>
+      <w:proofErr w:type="spellStart"/>
+      <w:r>
+        <w:t>Suspendisse</w:t>
+      </w:r>
+      <w:proofErr w:type="spellEnd"/>
+      <w:r>
+        <w:t xml:space="preserve"> </w:t>
+      </w:r>
+      <w:proofErr w:type="spellStart"/>
+      <w:r>
+        <w:t>pretium</w:t>
+      </w:r>
+      <w:proofErr w:type="spellEnd"/>
+      <w:r>
+        <w:t xml:space="preserve">, </w:t>
+      </w:r>
+      <w:proofErr w:type="spellStart"/>
+      <w:r>
+        <w:t>ligula</w:t>
+      </w:r>
+      <w:proofErr w:type="spellEnd"/>
+      <w:r>
+        <w:t xml:space="preserve"> </w:t>
+      </w:r>
+      <w:proofErr w:type="spellStart"/>
+      <w:r>
+        <w:t>eget</w:t>
+      </w:r>
+      <w:proofErr w:type="spellEnd"/>
+      <w:r>
+        <w:t xml:space="preserve"> </w:t>
+      </w:r>
+      <w:proofErr w:type="spellStart"/>
+      <w:r>
+        <w:t>tristique</w:t>
+      </w:r>
+      <w:proofErr w:type="spellEnd"/>
+      <w:r>
+        <w:t xml:space="preserve"> </w:t>
+      </w:r>
+      <w:proofErr w:type="spellStart"/>
+      <w:r>
+        <w:t>convallis</w:t>
+      </w:r>
+      <w:proofErr w:type="spellEnd"/>
+      <w:r>
+        <w:t xml:space="preserve">, massa </w:t>
+      </w:r>
+      <w:proofErr w:type="spellStart"/>
+      <w:r>
+        <w:t>augue</w:t>
+      </w:r>
+      <w:proofErr w:type="spellEnd"/>
+      <w:r>
+        <w:t xml:space="preserve"> </w:t>
+      </w:r>
+      <w:proofErr w:type="spellStart"/>
+      <w:r>
+        <w:t>commodo</w:t>
+      </w:r>
+      <w:proofErr w:type="spellEnd"/>
+      <w:r>
+        <w:t xml:space="preserve"> </w:t>
+      </w:r>
+      <w:proofErr w:type="spellStart"/>
+      <w:r>
+        <w:t>ligula</w:t>
+      </w:r>
+      <w:proofErr w:type="spellEnd"/>
+      <w:r>
+        <w:t xml:space="preserve">, ac </w:t>
+      </w:r>
+      <w:proofErr w:type="spellStart"/>
+      <w:r>
+        <w:t>cursus</w:t>
+      </w:r>
+      <w:proofErr w:type="spellEnd"/>
+      <w:r>
+        <w:t xml:space="preserve"> ipsum mi </w:t>
+      </w:r>
+      <w:proofErr w:type="spellStart"/>
+      <w:r>
+        <w:t>tristique</w:t>
+      </w:r>
+      <w:proofErr w:type="spellEnd"/>
+      <w:r>
+        <w:t xml:space="preserve"> </w:t>
+      </w:r>
+      <w:proofErr w:type="spellStart"/>
+      <w:r>
+        <w:t>orci</w:t>
+      </w:r>
+      <w:proofErr w:type="spellEnd"/>
+      <w:r>
+        <w:t xml:space="preserve">. </w:t>
+      </w:r>
+      <w:proofErr w:type="spellStart"/>
+      <w:r>
+        <w:t>Morbi</w:t>
+      </w:r>
+      <w:proofErr w:type="spellEnd"/>
+      <w:r>
+        <w:t xml:space="preserve"> </w:t>
+      </w:r>
+      <w:proofErr w:type="spellStart"/>
+      <w:r>
+        <w:t>nec</w:t>
+      </w:r>
+      <w:proofErr w:type="spellEnd"/>
+      <w:r>
+        <w:t xml:space="preserve"> </w:t>
+      </w:r>
+      <w:proofErr w:type="spellStart"/>
+      <w:r>
+        <w:t>viverra</w:t>
+      </w:r>
+      <w:proofErr w:type="spellEnd"/>
+      <w:r>
+        <w:t xml:space="preserve"> </w:t>
+      </w:r>
+      <w:proofErr w:type="spellStart"/>
+      <w:r>
+        <w:t>enim</w:t>
+      </w:r>
+      <w:proofErr w:type="spellEnd"/>
+      <w:r>
+        <w:t xml:space="preserve">. </w:t>
+      </w:r>
+      <w:proofErr w:type="spellStart"/>
+      <w:r>
+        <w:t>Pellentesque</w:t>
+      </w:r>
+      <w:proofErr w:type="spellEnd"/>
+      <w:r>
+        <w:t xml:space="preserve"> ipsum </w:t>
+      </w:r>
+      <w:proofErr w:type="spellStart"/>
+      <w:r>
+        <w:t>ligula</w:t>
+      </w:r>
+      <w:proofErr w:type="spellEnd"/>
+      <w:r>
+        <w:t xml:space="preserve">, </w:t>
+      </w:r>
+      <w:proofErr w:type="spellStart"/>
+      <w:r>
+        <w:t>blandit</w:t>
+      </w:r>
+      <w:proofErr w:type="spellEnd"/>
+      <w:r>
+        <w:t xml:space="preserve"> </w:t>
+      </w:r>
+      <w:proofErr w:type="spellStart"/>
+      <w:r>
+        <w:t>nec</w:t>
+      </w:r>
+      <w:proofErr w:type="spellEnd"/>
+      <w:r>
+        <w:t xml:space="preserve"> </w:t>
+      </w:r>
+      <w:proofErr w:type="spellStart"/>
+      <w:r>
+        <w:t>finibus</w:t>
+      </w:r>
+      <w:proofErr w:type="spellEnd"/>
+      <w:r>
+        <w:t xml:space="preserve"> </w:t>
+      </w:r>
+      <w:proofErr w:type="spellStart"/>
+      <w:r>
+        <w:t>eget</w:t>
+      </w:r>
+      <w:proofErr w:type="spellEnd"/>
+      <w:r>
+        <w:t xml:space="preserve">, </w:t>
+      </w:r>
+      <w:proofErr w:type="spellStart"/>
+      <w:r>
+        <w:t>maximus</w:t>
+      </w:r>
+      <w:proofErr w:type="spellEnd"/>
+      <w:r>
+        <w:t xml:space="preserve"> a </w:t>
+      </w:r>
+      <w:proofErr w:type="spellStart"/>
+      <w:r>
+        <w:t>nisl</w:t>
+      </w:r>
+      <w:proofErr w:type="spellEnd"/>
+      <w:r>
+        <w:t xml:space="preserve">. </w:t>
+      </w:r>
+      <w:proofErr w:type="spellStart"/>
+      <w:r>
+        <w:t>Sed</w:t>
+      </w:r>
+      <w:proofErr w:type="spellEnd"/>
+      <w:r>
+        <w:t xml:space="preserve"> </w:t>
+      </w:r>
+      <w:proofErr w:type="spellStart"/>
+      <w:r>
+        <w:t>dictum</w:t>
+      </w:r>
+      <w:proofErr w:type="spellEnd"/>
+      <w:r>
+        <w:t xml:space="preserve"> </w:t>
+      </w:r>
+      <w:proofErr w:type="spellStart"/>
+      <w:r>
+        <w:t>leo</w:t>
+      </w:r>
+      <w:proofErr w:type="spellEnd"/>
+      <w:r>
+        <w:t xml:space="preserve"> ac </w:t>
+      </w:r>
+      <w:proofErr w:type="spellStart"/>
+      <w:r>
+        <w:t>elit</w:t>
+      </w:r>
+      <w:proofErr w:type="spellEnd"/>
+      <w:r>
+        <w:t xml:space="preserve"> </w:t>
+      </w:r>
+      <w:proofErr w:type="spellStart"/>
+      <w:r>
+        <w:t>suscipit</w:t>
+      </w:r>
+      <w:proofErr w:type="spellEnd"/>
+      <w:r>
+        <w:t xml:space="preserve"> </w:t>
+      </w:r>
+      <w:proofErr w:type="spellStart"/>
+      <w:r>
+        <w:t>convallis</w:t>
+      </w:r>
+      <w:proofErr w:type="spellEnd"/>
+      <w:r>
+        <w:t xml:space="preserve">. </w:t>
+      </w:r>
+      <w:proofErr w:type="spellStart"/>
+      <w:r>
+        <w:t>Sed</w:t>
+      </w:r>
+      <w:proofErr w:type="spellEnd"/>
+      <w:r>
+        <w:t xml:space="preserve"> </w:t>
+      </w:r>
+      <w:proofErr w:type="spellStart"/>
+      <w:r>
+        <w:t>commodo</w:t>
+      </w:r>
+      <w:proofErr w:type="spellEnd"/>
+      <w:r>
+        <w:t xml:space="preserve"> mi </w:t>
+      </w:r>
+      <w:proofErr w:type="spellStart"/>
+      <w:r>
+        <w:t>semper</w:t>
+      </w:r>
+      <w:proofErr w:type="spellEnd"/>
+      <w:r>
+        <w:t xml:space="preserve"> </w:t>
+      </w:r>
+      <w:proofErr w:type="spellStart"/>
+      <w:r>
+        <w:t>arcu</w:t>
+      </w:r>
+      <w:proofErr w:type="spellEnd"/>
+      <w:r>
+        <w:t xml:space="preserve"> </w:t>
+      </w:r>
+      <w:proofErr w:type="spellStart"/>
+      <w:r>
+        <w:t>blandit</w:t>
+      </w:r>
+      <w:proofErr w:type="spellEnd"/>
+      <w:r>
+        <w:t xml:space="preserve"> </w:t>
+      </w:r>
+      <w:proofErr w:type="spellStart"/>
+      <w:r>
+        <w:t>dignissim</w:t>
+      </w:r>
+      <w:proofErr w:type="spellEnd"/>
+      <w:r>
+        <w:t xml:space="preserve">. </w:t>
+      </w:r>
+      <w:proofErr w:type="spellStart"/>
+      <w:r>
+        <w:t>Vivamus</w:t>
+      </w:r>
+      <w:proofErr w:type="spellEnd"/>
+      <w:r>
+        <w:t xml:space="preserve"> a porta </w:t>
+      </w:r>
+      <w:proofErr w:type="spellStart"/>
+      <w:r>
+        <w:t>quam</w:t>
+      </w:r>
+      <w:proofErr w:type="spellEnd"/>
+      <w:r>
+        <w:t xml:space="preserve">. </w:t>
+      </w:r>
+      <w:proofErr w:type="spellStart"/>
+      <w:r>
+        <w:t>Proin</w:t>
+      </w:r>
+      <w:proofErr w:type="spellEnd"/>
+      <w:r>
+        <w:t xml:space="preserve"> </w:t>
+      </w:r>
+      <w:proofErr w:type="spellStart"/>
+      <w:r>
+        <w:t>faucibus</w:t>
+      </w:r>
+      <w:proofErr w:type="spellEnd"/>
+      <w:r>
+        <w:t xml:space="preserve"> </w:t>
+      </w:r>
+      <w:proofErr w:type="spellStart"/>
+      <w:r>
+        <w:t>leo</w:t>
+      </w:r>
+      <w:proofErr w:type="spellEnd"/>
+      <w:r>
+        <w:t xml:space="preserve"> </w:t>
+      </w:r>
+      <w:proofErr w:type="spellStart"/>
+      <w:r>
+        <w:t>semper</w:t>
+      </w:r>
+      <w:proofErr w:type="spellEnd"/>
+      <w:r>
+        <w:t xml:space="preserve"> </w:t>
+      </w:r>
+      <w:proofErr w:type="spellStart"/>
+      <w:r>
+        <w:t>malesuada</w:t>
+      </w:r>
+      <w:proofErr w:type="spellEnd"/>
+      <w:r>
+        <w:t xml:space="preserve"> </w:t>
+      </w:r>
+      <w:proofErr w:type="spellStart"/>
+      <w:r>
+        <w:t>condimentum</w:t>
+      </w:r>
+      <w:proofErr w:type="spellEnd"/>
+      <w:r>
+        <w:t xml:space="preserve">. </w:t>
+      </w:r>
+      <w:proofErr w:type="spellStart"/>
+      <w:r>
+        <w:t>Phasellus</w:t>
+      </w:r>
+      <w:proofErr w:type="spellEnd"/>
+      <w:r>
+        <w:t xml:space="preserve"> </w:t>
+      </w:r>
+      <w:proofErr w:type="spellStart"/>
+      <w:r>
+        <w:t>feugiat</w:t>
+      </w:r>
+      <w:proofErr w:type="spellEnd"/>
+      <w:r>
+        <w:t xml:space="preserve"> </w:t>
+      </w:r>
+      <w:proofErr w:type="spellStart"/>
+      <w:r>
+        <w:t>dapibus</w:t>
+      </w:r>
+      <w:proofErr w:type="spellEnd"/>
+      <w:r>
+        <w:t xml:space="preserve"> </w:t>
+      </w:r>
+      <w:proofErr w:type="spellStart"/>
+      <w:r>
+        <w:t>lorem</w:t>
+      </w:r>
+      <w:proofErr w:type="spellEnd"/>
+      <w:r>
+        <w:t xml:space="preserve"> non </w:t>
+      </w:r>
+      <w:proofErr w:type="spellStart"/>
+      <w:r>
+        <w:t>viverra</w:t>
+      </w:r>
+      <w:proofErr w:type="spellEnd"/>
+      <w:r>
+        <w:t xml:space="preserve">. </w:t>
+      </w:r>
+      <w:proofErr w:type="spellStart"/>
+      <w:r>
+        <w:t>Phasellus</w:t>
+      </w:r>
+      <w:proofErr w:type="spellEnd"/>
+      <w:r>
+        <w:t xml:space="preserve"> </w:t>
+      </w:r>
+      <w:proofErr w:type="spellStart"/>
+      <w:r>
+        <w:t>nec</w:t>
+      </w:r>
+      <w:proofErr w:type="spellEnd"/>
+      <w:r>
+        <w:t xml:space="preserve"> </w:t>
+      </w:r>
+      <w:proofErr w:type="spellStart"/>
+      <w:r>
+        <w:t>quam</w:t>
+      </w:r>
+      <w:proofErr w:type="spellEnd"/>
+      <w:r>
+        <w:t xml:space="preserve"> </w:t>
+      </w:r>
+      <w:proofErr w:type="spellStart"/>
+      <w:r>
+        <w:t>enim</w:t>
+      </w:r>
+      <w:proofErr w:type="spellEnd"/>
+      <w:r>
+        <w:t xml:space="preserve">. </w:t>
+      </w:r>
+      <w:proofErr w:type="spellStart"/>
+      <w:r>
+        <w:t>Suspendisse</w:t>
+      </w:r>
+      <w:proofErr w:type="spellEnd"/>
+      <w:r>
+        <w:t xml:space="preserve"> </w:t>
+      </w:r>
+      <w:proofErr w:type="spellStart"/>
+      <w:r>
+        <w:t>dictum</w:t>
+      </w:r>
+      <w:proofErr w:type="spellEnd"/>
+      <w:r>
+        <w:t xml:space="preserve"> </w:t>
+      </w:r>
+      <w:proofErr w:type="spellStart"/>
+      <w:r>
+        <w:t>molestie</w:t>
+      </w:r>
+      <w:proofErr w:type="spellEnd"/>
+      <w:r>
+        <w:t xml:space="preserve"> sem quis </w:t>
+      </w:r>
+      <w:proofErr w:type="spellStart"/>
+      <w:r>
+        <w:t>suscipit</w:t>
+      </w:r>
+      <w:proofErr w:type="spellEnd"/>
+      <w:r>
+        <w:t xml:space="preserve">. </w:t>
+      </w:r>
+      <w:proofErr w:type="spellStart"/>
+      <w:r>
+        <w:t>Vestibulum</w:t>
+      </w:r>
+      <w:proofErr w:type="spellEnd"/>
+      <w:r>
+        <w:t xml:space="preserve"> </w:t>
+      </w:r>
+      <w:proofErr w:type="spellStart"/>
+      <w:r>
+        <w:t>pretium</w:t>
+      </w:r>
+      <w:proofErr w:type="spellEnd"/>
+      <w:r>
+        <w:t xml:space="preserve"> </w:t>
+      </w:r>
+      <w:proofErr w:type="spellStart"/>
+      <w:r>
+        <w:t>quam</w:t>
+      </w:r>
+      <w:proofErr w:type="spellEnd"/>
+      <w:r>
+        <w:t xml:space="preserve"> </w:t>
+      </w:r>
+      <w:proofErr w:type="spellStart"/>
+      <w:r>
+        <w:t>vel</w:t>
+      </w:r>
+      <w:proofErr w:type="spellEnd"/>
+      <w:r>
+        <w:t xml:space="preserve"> </w:t>
+      </w:r>
+      <w:proofErr w:type="spellStart"/>
+      <w:r>
+        <w:t>diam</w:t>
+      </w:r>
+      <w:proofErr w:type="spellEnd"/>
+      <w:r>
+        <w:t xml:space="preserve"> </w:t>
+      </w:r>
+      <w:proofErr w:type="spellStart"/>
+      <w:r>
+        <w:t>finibus</w:t>
+      </w:r>
+      <w:proofErr w:type="spellEnd"/>
+      <w:r>
+        <w:t xml:space="preserve">, ac </w:t>
+      </w:r>
+      <w:proofErr w:type="spellStart"/>
+      <w:r>
+        <w:t>rutrum</w:t>
+      </w:r>
+      <w:proofErr w:type="spellEnd"/>
+      <w:r>
+        <w:t xml:space="preserve"> est </w:t>
+      </w:r>
+      <w:proofErr w:type="spellStart"/>
+      <w:r>
+        <w:t>commodo</w:t>
+      </w:r>
+      <w:proofErr w:type="spellEnd"/>
+      <w:r>
+        <w:t xml:space="preserve">. Ut </w:t>
+      </w:r>
+      <w:proofErr w:type="spellStart"/>
+      <w:r>
+        <w:t>aliquet</w:t>
+      </w:r>
+      <w:proofErr w:type="spellEnd"/>
+      <w:r>
+        <w:t xml:space="preserve"> </w:t>
+      </w:r>
+      <w:proofErr w:type="spellStart"/>
+      <w:r>
+        <w:t>nibh</w:t>
+      </w:r>
+      <w:proofErr w:type="spellEnd"/>
+      <w:r>
+        <w:t xml:space="preserve"> </w:t>
+      </w:r>
+      <w:proofErr w:type="spellStart"/>
+      <w:r>
+        <w:t>felis</w:t>
+      </w:r>
+      <w:proofErr w:type="spellEnd"/>
+      <w:r>
+        <w:t xml:space="preserve">, vitae </w:t>
+      </w:r>
+      <w:proofErr w:type="spellStart"/>
+      <w:r>
+        <w:t>varius</w:t>
+      </w:r>
+      <w:proofErr w:type="spellEnd"/>
+      <w:r>
+        <w:t xml:space="preserve"> </w:t>
+      </w:r>
+      <w:proofErr w:type="spellStart"/>
+      <w:r>
+        <w:t>lorem</w:t>
+      </w:r>
+      <w:proofErr w:type="spellEnd"/>
+      <w:r>
+        <w:t xml:space="preserve"> </w:t>
+      </w:r>
+      <w:proofErr w:type="spellStart"/>
+      <w:r>
+        <w:t>interdum</w:t>
+      </w:r>
+      <w:proofErr w:type="spellEnd"/>
+      <w:r>
+        <w:t xml:space="preserve"> ut. </w:t>
+      </w:r>
+      <w:proofErr w:type="spellStart"/>
+      <w:r>
+        <w:t>Nulla</w:t>
+      </w:r>
+      <w:proofErr w:type="spellEnd"/>
+      <w:r>
+        <w:t xml:space="preserve"> </w:t>
+      </w:r>
+      <w:proofErr w:type="spellStart"/>
+      <w:r>
+        <w:t>tincidunt</w:t>
+      </w:r>
+      <w:proofErr w:type="spellEnd"/>
+      <w:r>
+        <w:t xml:space="preserve"> </w:t>
+      </w:r>
+      <w:proofErr w:type="spellStart"/>
+      <w:r>
+        <w:t>diam</w:t>
+      </w:r>
+      <w:proofErr w:type="spellEnd"/>
+      <w:r>
+        <w:t xml:space="preserve"> </w:t>
+      </w:r>
+      <w:proofErr w:type="spellStart"/>
+      <w:r>
+        <w:t>at</w:t>
+      </w:r>
+      <w:proofErr w:type="spellEnd"/>
+      <w:r>
+        <w:t xml:space="preserve"> ipsum tempus </w:t>
+      </w:r>
+      <w:proofErr w:type="spellStart"/>
+      <w:r>
+        <w:t>faucibus</w:t>
+      </w:r>
+      <w:proofErr w:type="spellEnd"/>
+      <w:r>
+        <w:t xml:space="preserve">. Ut </w:t>
+      </w:r>
+      <w:proofErr w:type="spellStart"/>
+      <w:r>
+        <w:t>eget</w:t>
+      </w:r>
+      <w:proofErr w:type="spellEnd"/>
+      <w:r>
+        <w:t xml:space="preserve"> </w:t>
+      </w:r>
+      <w:proofErr w:type="spellStart"/>
+      <w:r>
+        <w:t>odio</w:t>
+      </w:r>
+      <w:proofErr w:type="spellEnd"/>
+      <w:r>
+        <w:t xml:space="preserve"> </w:t>
+      </w:r>
+      <w:proofErr w:type="spellStart"/>
+      <w:r>
+        <w:t>quam</w:t>
+      </w:r>
+      <w:proofErr w:type="spellEnd"/>
+      <w:r>
+        <w:t xml:space="preserve">. </w:t>
+      </w:r>
+      <w:proofErr w:type="spellStart"/>
+      <w:r>
+        <w:rPr>
+          <w:lang w:val="en-US"/>
+        </w:rPr>
+        <w:t>Sed</w:t>
+      </w:r>
+      <w:proofErr w:type="spellEnd"/>
+      <w:r>
+        <w:rPr>
+          <w:lang w:val="en-US"/>
+        </w:rPr>
+        <w:t xml:space="preserve"> pharetra non </w:t>
+      </w:r>
+      <w:proofErr w:type="spellStart"/>
+      <w:r>
+        <w:rPr>
+          <w:lang w:val="en-US"/>
+        </w:rPr>
+        <w:t>erat</w:t>
+      </w:r>
+      <w:proofErr w:type="spellEnd"/>
+      <w:r>
+        <w:rPr>
+          <w:lang w:val="en-US"/>
+        </w:rPr>
+        <w:t xml:space="preserve"> sit </w:t>
+      </w:r>
+      <w:proofErr w:type="spellStart"/>
+      <w:r>
+        <w:rPr>
+          <w:lang w:val="en-US"/>
+        </w:rPr>
+        <w:t>amet</w:t>
+      </w:r>
+      <w:proofErr w:type="spellEnd"/>
+      <w:r>
+        <w:rPr>
+          <w:lang w:val="en-US"/>
+        </w:rPr>
+        <w:t xml:space="preserve"> </w:t>
+      </w:r>
+      <w:proofErr w:type="spellStart"/>
+      <w:r>
+        <w:rPr>
+          <w:lang w:val="en-US"/>
+        </w:rPr>
+        <w:t>elementum</w:t>
+      </w:r>
+      <w:proofErr w:type="spellEnd"/>
+      <w:r>
+        <w:rPr>
+          <w:lang w:val="en-US"/>
+        </w:rPr>
+        <w:t xml:space="preserve">. </w:t>
+      </w:r>
+      <w:proofErr w:type="spellStart"/>
+      <w:r>
+        <w:rPr>
+          <w:lang w:val="en-US"/>
+        </w:rPr>
+        <w:t>Praesent</w:t>
+      </w:r>
+      <w:proofErr w:type="spellEnd"/>
+      <w:r>
+        <w:rPr>
+          <w:lang w:val="en-US"/>
+        </w:rPr>
+        <w:t xml:space="preserve"> </w:t>
+      </w:r>
+      <w:proofErr w:type="spellStart"/>
+      <w:r>
+        <w:rPr>
+          <w:lang w:val="en-US"/>
+        </w:rPr>
+        <w:t>ut</w:t>
+      </w:r>
+      <w:proofErr w:type="spellEnd"/>
+      <w:r>
+        <w:rPr>
+          <w:lang w:val="en-US"/>
+        </w:rPr>
+        <w:t xml:space="preserve"> </w:t>
+      </w:r>
+      <w:proofErr w:type="spellStart"/>
+      <w:r>
+        <w:rPr>
+          <w:lang w:val="en-US"/>
+        </w:rPr>
+        <w:t>risus</w:t>
+      </w:r>
+      <w:proofErr w:type="spellEnd"/>
+      <w:r>
+        <w:rPr>
+          <w:lang w:val="en-US"/>
+        </w:rPr>
+        <w:t xml:space="preserve"> </w:t>
+      </w:r>
+      <w:proofErr w:type="spellStart"/>
+      <w:r>
+        <w:rPr>
+          <w:lang w:val="en-US"/>
+        </w:rPr>
+        <w:t>sed</w:t>
+      </w:r>
+      <w:proofErr w:type="spellEnd"/>
+      <w:r>
+        <w:rPr>
+          <w:lang w:val="en-US"/>
+        </w:rPr>
+        <w:t xml:space="preserve"> </w:t>
+      </w:r>
+      <w:proofErr w:type="spellStart"/>
+      <w:r>
+        <w:rPr>
+          <w:lang w:val="en-US"/>
+        </w:rPr>
+        <w:t>nunc</w:t>
+      </w:r>
+      <w:proofErr w:type="spellEnd"/>
+      <w:r>
+        <w:rPr>
+          <w:lang w:val="en-US"/>
+        </w:rPr>
+        <w:t xml:space="preserve"> </w:t>
+      </w:r>
+      <w:proofErr w:type="spellStart"/>
+      <w:r>
+        <w:rPr>
+          <w:lang w:val="en-US"/>
+        </w:rPr>
+        <w:t>vulputate</w:t>
+      </w:r>
+      <w:proofErr w:type="spellEnd"/>
+      <w:r>
+        <w:rPr>
+          <w:lang w:val="en-US"/>
+        </w:rPr>
+        <w:t xml:space="preserve"> </w:t>
+      </w:r>
+      <w:proofErr w:type="spellStart"/>
+      <w:r>
+        <w:rPr>
+          <w:lang w:val="en-US"/>
+        </w:rPr>
+        <w:t>viverra</w:t>
+      </w:r>
+      <w:proofErr w:type="spellEnd"/>
+      <w:r>
+        <w:rPr>
+          <w:lang w:val="en-US"/>
+        </w:rPr>
+        <w:t>.</w:t>
+      </w:r>
     </w:p>
     <w:p>
       <w:pPr>
+        <w:spacing w:line="360" w:lineRule="auto"/>
+        <w:rPr>
+          <w:lang w:val="en-US"/>
+        </w:rPr>
+      </w:pPr>
+    </w:p>
+    <w:p>
+      <w:pPr>
         <w:pStyle w:val="Ttulo1"/>
         <w:spacing w:line="360" w:lineRule="auto"/>
         <w:rPr>
@@ -3356,6 +3926,249 @@
         </w:rPr>
         <w:t>METODOLOGIA</w:t>
       </w:r>
+    </w:p>
+    <w:p>
+      <w:pPr>
+        <w:spacing w:line="360" w:lineRule="auto"/>
+        <w:ind w:firstLine="360"/>
+        <w:jc w:val="both"/>
+        <w:rPr>
+          <w:lang w:val="en-US"/>
+        </w:rPr>
+      </w:pPr>
+      <w:proofErr w:type="spellStart"/>
+      <w:r>
+        <w:rPr>
+          <w:lang w:val="en-US"/>
+        </w:rPr>
+        <w:t>Utilização</w:t>
+      </w:r>
+      <w:proofErr w:type="spellEnd"/>
+      <w:r>
+        <w:rPr>
+          <w:lang w:val="en-US"/>
+        </w:rPr>
+        <w:t xml:space="preserve"> de </w:t>
+      </w:r>
+      <w:proofErr w:type="spellStart"/>
+      <w:r>
+        <w:rPr>
+          <w:lang w:val="en-US"/>
+        </w:rPr>
+        <w:t>manuais</w:t>
+      </w:r>
+      <w:proofErr w:type="spellEnd"/>
+      <w:r>
+        <w:rPr>
+          <w:lang w:val="en-US"/>
+        </w:rPr>
+        <w:t xml:space="preserve"> e </w:t>
+      </w:r>
+      <w:proofErr w:type="spellStart"/>
+      <w:r>
+        <w:rPr>
+          <w:lang w:val="en-US"/>
+        </w:rPr>
+        <w:t>bibliotecas</w:t>
+      </w:r>
+      <w:proofErr w:type="spellEnd"/>
+      <w:r>
+        <w:rPr>
+          <w:lang w:val="en-US"/>
+        </w:rPr>
+        <w:t xml:space="preserve"> para </w:t>
+      </w:r>
+      <w:proofErr w:type="spellStart"/>
+      <w:r>
+        <w:rPr>
+          <w:lang w:val="en-US"/>
+        </w:rPr>
+        <w:t>desenvolvimento</w:t>
+      </w:r>
+      <w:proofErr w:type="spellEnd"/>
+      <w:r>
+        <w:rPr>
+          <w:lang w:val="en-US"/>
+        </w:rPr>
+        <w:t xml:space="preserve"> de um</w:t>
+      </w:r>
+      <w:r>
+        <w:rPr>
+          <w:lang w:val="en-US"/>
+        </w:rPr>
+        <w:t xml:space="preserve"> software que </w:t>
+      </w:r>
+      <w:proofErr w:type="spellStart"/>
+      <w:r>
+        <w:rPr>
+          <w:lang w:val="en-US"/>
+        </w:rPr>
+        <w:t>irá</w:t>
+      </w:r>
+      <w:proofErr w:type="spellEnd"/>
+      <w:r>
+        <w:rPr>
+          <w:lang w:val="en-US"/>
+        </w:rPr>
+        <w:t xml:space="preserve"> </w:t>
+      </w:r>
+      <w:proofErr w:type="spellStart"/>
+      <w:r>
+        <w:rPr>
+          <w:lang w:val="en-US"/>
+        </w:rPr>
+        <w:t>rodar</w:t>
+      </w:r>
+      <w:proofErr w:type="spellEnd"/>
+      <w:r>
+        <w:rPr>
+          <w:lang w:val="en-US"/>
+        </w:rPr>
+        <w:t xml:space="preserve"> no Rasp</w:t>
+      </w:r>
+      <w:r>
+        <w:rPr>
+          <w:lang w:val="en-US"/>
+        </w:rPr>
+        <w:t>berry</w:t>
+      </w:r>
+      <w:r>
+        <w:rPr>
+          <w:lang w:val="en-US"/>
+        </w:rPr>
+        <w:t>.</w:t>
+      </w:r>
+    </w:p>
+    <w:p>
+      <w:pPr>
+        <w:spacing w:line="360" w:lineRule="auto"/>
+        <w:ind w:firstLine="360"/>
+        <w:jc w:val="both"/>
+        <w:rPr>
+          <w:u w:val="single"/>
+          <w:lang w:val="en-US"/>
+        </w:rPr>
+      </w:pPr>
+      <w:r>
+        <w:rPr>
+          <w:lang w:val="en-US"/>
+        </w:rPr>
+        <w:t xml:space="preserve">A </w:t>
+      </w:r>
+      <w:proofErr w:type="spellStart"/>
+      <w:r>
+        <w:rPr>
+          <w:lang w:val="en-US"/>
+        </w:rPr>
+        <w:t>escrita</w:t>
+      </w:r>
+      <w:proofErr w:type="spellEnd"/>
+      <w:r>
+        <w:rPr>
+          <w:lang w:val="en-US"/>
+        </w:rPr>
+        <w:t xml:space="preserve"> do software, </w:t>
+      </w:r>
+      <w:proofErr w:type="spellStart"/>
+      <w:r>
+        <w:rPr>
+          <w:lang w:val="en-US"/>
+        </w:rPr>
+        <w:t>feito</w:t>
+      </w:r>
+      <w:proofErr w:type="spellEnd"/>
+      <w:r>
+        <w:rPr>
+          <w:lang w:val="en-US"/>
+        </w:rPr>
+        <w:t xml:space="preserve"> </w:t>
+      </w:r>
+      <w:proofErr w:type="spellStart"/>
+      <w:r>
+        <w:rPr>
+          <w:lang w:val="en-US"/>
+        </w:rPr>
+        <w:t>em</w:t>
+      </w:r>
+      <w:proofErr w:type="spellEnd"/>
+      <w:r>
+        <w:rPr>
+          <w:lang w:val="en-US"/>
+        </w:rPr>
+        <w:t xml:space="preserve"> Python, e a </w:t>
+      </w:r>
+      <w:proofErr w:type="spellStart"/>
+      <w:r>
+        <w:rPr>
+          <w:lang w:val="en-US"/>
+        </w:rPr>
+        <w:t>utilização</w:t>
+      </w:r>
+      <w:proofErr w:type="spellEnd"/>
+      <w:r>
+        <w:rPr>
+          <w:lang w:val="en-US"/>
+        </w:rPr>
+        <w:t xml:space="preserve"> da </w:t>
+      </w:r>
+      <w:proofErr w:type="spellStart"/>
+      <w:r>
+        <w:rPr>
+          <w:lang w:val="en-US"/>
+        </w:rPr>
+        <w:t>biblioteca</w:t>
+      </w:r>
+      <w:proofErr w:type="spellEnd"/>
+      <w:r>
+        <w:rPr>
+          <w:lang w:val="en-US"/>
+        </w:rPr>
+        <w:t xml:space="preserve"> </w:t>
+      </w:r>
+      <w:proofErr w:type="spellStart"/>
+      <w:r>
+        <w:rPr>
+          <w:lang w:val="en-US"/>
+        </w:rPr>
+        <w:t>OpenCV</w:t>
+      </w:r>
+      <w:proofErr w:type="spellEnd"/>
+      <w:r>
+        <w:rPr>
+          <w:lang w:val="en-US"/>
+        </w:rPr>
+        <w:t xml:space="preserve">, com </w:t>
+      </w:r>
+      <w:proofErr w:type="spellStart"/>
+      <w:r>
+        <w:rPr>
+          <w:lang w:val="en-US"/>
+        </w:rPr>
+        <w:t>capacidades</w:t>
+      </w:r>
+      <w:proofErr w:type="spellEnd"/>
+      <w:r>
+        <w:rPr>
+          <w:lang w:val="en-US"/>
+        </w:rPr>
+        <w:t xml:space="preserve"> para realizer o </w:t>
+      </w:r>
+      <w:proofErr w:type="spellStart"/>
+      <w:r>
+        <w:rPr>
+          <w:lang w:val="en-US"/>
+        </w:rPr>
+        <w:t>reconhecimento</w:t>
+      </w:r>
+      <w:proofErr w:type="spellEnd"/>
+      <w:r>
+        <w:rPr>
+          <w:lang w:val="en-US"/>
+        </w:rPr>
+        <w:t xml:space="preserve"> facial.</w:t>
+      </w:r>
+      <w:bookmarkStart w:id="3" w:name="_GoBack"/>
+      <w:bookmarkEnd w:id="3"/>
     </w:p>
     <w:p>
       <w:pPr>
@@ -4259,7 +5072,7 @@
 </file>
 
 <file path=word/numbering.xml><?xml version="1.0" encoding="utf-8"?>
-<w:numbering xmlns:wpc="http://schemas.microsoft.com/office/word/2010/wordprocessingCanvas" xmlns:cx="http://schemas.microsoft.com/office/drawing/2014/chartex" xmlns:mc="http://schemas.openxmlformats.org/markup-compatibility/2006" xmlns:o="urn:schemas-microsoft-com:office:office" xmlns:r="http://schemas.openxmlformats.org/officeDocument/2006/relationships" xmlns:m="http://schemas.openxmlformats.org/officeDocument/2006/math" xmlns:v="urn:schemas-microsoft-com:vml" xmlns:wp14="http://schemas.microsoft.com/office/word/2010/wordprocessingDrawing" xmlns:wp="http://schemas.openxmlformats.org/drawingml/2006/wordprocessingDrawing" xmlns:w10="urn:schemas-microsoft-com:office:word" xmlns:w="http://schemas.openxmlformats.org/wordprocessingml/2006/main" xmlns:w14="http://schemas.microsoft.com/office/word/2010/wordml" xmlns:w15="http://schemas.microsoft.com/office/word/2012/wordml" xmlns:w16se="http://schemas.microsoft.com/office/word/2015/wordml/symex" xmlns:wpg="http://schemas.microsoft.com/office/word/2010/wordprocessingGroup" xmlns:wpi="http://schemas.microsoft.com/office/word/2010/wordprocessingInk" xmlns:wne="http://schemas.microsoft.com/office/word/2006/wordml" xmlns:wps="http://schemas.microsoft.com/office/word/2010/wordprocessingShape" mc:Ignorable="w14 w15 w16se wp14">
+<w:numbering xmlns:wpc="http://schemas.microsoft.com/office/word/2010/wordprocessingCanvas" xmlns:cx="http://schemas.microsoft.com/office/drawing/2014/chartex" xmlns:cx1="http://schemas.microsoft.com/office/drawing/2015/9/8/chartex" xmlns:mc="http://schemas.openxmlformats.org/markup-compatibility/2006" xmlns:o="urn:schemas-microsoft-com:office:office" xmlns:r="http://schemas.openxmlformats.org/officeDocument/2006/relationships" xmlns:m="http://schemas.openxmlformats.org/officeDocument/2006/math" xmlns:v="urn:schemas-microsoft-com:vml" xmlns:wp14="http://schemas.microsoft.com/office/word/2010/wordprocessingDrawing" xmlns:wp="http://schemas.openxmlformats.org/drawingml/2006/wordprocessingDrawing" xmlns:w10="urn:schemas-microsoft-com:office:word" xmlns:w="http://schemas.openxmlformats.org/wordprocessingml/2006/main" xmlns:w14="http://schemas.microsoft.com/office/word/2010/wordml" xmlns:w15="http://schemas.microsoft.com/office/word/2012/wordml" xmlns:w16se="http://schemas.microsoft.com/office/word/2015/wordml/symex" xmlns:wpg="http://schemas.microsoft.com/office/word/2010/wordprocessingGroup" xmlns:wpi="http://schemas.microsoft.com/office/word/2010/wordprocessingInk" xmlns:wne="http://schemas.microsoft.com/office/word/2006/wordml" xmlns:wps="http://schemas.microsoft.com/office/word/2010/wordprocessingShape" mc:Ignorable="w14 w15 w16se wp14">
   <w:abstractNum w:abstractNumId="0" w15:restartNumberingAfterBreak="0">
     <w:nsid w:val="0ADE1E2D"/>
     <w:multiLevelType w:val="multilevel"/>
@@ -5298,7 +6111,7 @@
 </file>
 
 <file path=customXml/itemProps1.xml><?xml version="1.0" encoding="utf-8"?>
-<ds:datastoreItem xmlns:ds="http://schemas.openxmlformats.org/officeDocument/2006/customXml" ds:itemID="{C4F6FF89-F996-4C27-A8A0-C2961D5FF502}">
+<ds:datastoreItem xmlns:ds="http://schemas.openxmlformats.org/officeDocument/2006/customXml" ds:itemID="{9CE3DAA5-2FE5-46D5-B250-88A983BFE495}">
   <ds:schemaRefs>
     <ds:schemaRef ds:uri="http://schemas.openxmlformats.org/officeDocument/2006/bibliography"/>
   </ds:schemaRefs>

</xml_diff>

<commit_message>
Updated ProjetoDePesquisa and referencias
</commit_message>
<xml_diff>
--- a/ProjetoDePesquisa.docx
+++ b/ProjetoDePesquisa.docx
@@ -1205,12 +1205,46 @@
     <w:p>
       <w:pPr>
         <w:spacing w:line="360" w:lineRule="auto"/>
-      </w:pPr>
+        <w:ind w:firstLine="360"/>
+        <w:jc w:val="both"/>
+      </w:pPr>
+      <w:r>
+        <w:t xml:space="preserve">Através disso, este projeto visa criar um protótipo de um dispositivo que poderia ser utilizado por pessoas de </w:t>
+      </w:r>
+      <w:r>
+        <w:rPr>
+          <w:color w:val="FF0000"/>
+        </w:rPr>
+        <w:t xml:space="preserve">renda média </w:t>
+      </w:r>
+      <w:r>
+        <w:t xml:space="preserve">para trazer mais segurança </w:t>
+      </w:r>
+      <w:r>
+        <w:t xml:space="preserve">e agilidade ao </w:t>
+      </w:r>
+      <w:r>
+        <w:rPr>
+          <w:color w:val="FF0000"/>
+        </w:rPr>
+        <w:t>processo de destrancar a porta de casa.</w:t>
+      </w:r>
+      <w:r>
+        <w:rPr>
+          <w:color w:val="FF0000"/>
+        </w:rPr>
+        <w:t xml:space="preserve"> </w:t>
+      </w:r>
       <w:bookmarkStart w:id="2" w:name="_GoBack"/>
       <w:bookmarkEnd w:id="2"/>
     </w:p>
     <w:p>
       <w:pPr>
+        <w:spacing w:line="360" w:lineRule="auto"/>
+      </w:pPr>
+    </w:p>
+    <w:p>
+      <w:pPr>
         <w:pStyle w:val="Ttulo1"/>
         <w:spacing w:line="360" w:lineRule="auto"/>
       </w:pPr>
@@ -1227,7 +1261,37 @@
         <w:jc w:val="both"/>
       </w:pPr>
       <w:r>
-        <w:t xml:space="preserve">O reconhecimento facial não é exatamente uma novidade, mas tem sido implementada cada vez mais, tanto com o Windows </w:t>
+        <w:t>O reconh</w:t>
+      </w:r>
+      <w:r>
+        <w:t>ecimento facial não é uma tecnologia recente, mas tem sido aperfeiçoado nos últim</w:t>
+      </w:r>
+      <w:r>
+        <w:t>os anos</w:t>
+      </w:r>
+      <w:r>
+        <w:t xml:space="preserve"> e </w:t>
+      </w:r>
+      <w:r>
+        <w:t>recentemente</w:t>
+      </w:r>
+      <w:r>
+        <w:t xml:space="preserve"> começou a ser </w:t>
+      </w:r>
+      <w:r>
+        <w:t>introduzido</w:t>
+      </w:r>
+      <w:r>
+        <w:t xml:space="preserve"> no mercado através de</w:t>
+      </w:r>
+      <w:r>
+        <w:t xml:space="preserve"> smartphones e computadores, </w:t>
+      </w:r>
+      <w:r>
+        <w:t>tanto com o</w:t>
+      </w:r>
+      <w:r>
+        <w:t xml:space="preserve"> Windows </w:t>
       </w:r>
       <w:proofErr w:type="spellStart"/>
       <w:r>
@@ -1235,40 +1299,55 @@
       </w:r>
       <w:proofErr w:type="spellEnd"/>
       <w:r>
-        <w:t xml:space="preserve"> da Microsoft como com o Face ID da Apple. A</w:t>
-      </w:r>
-      <w:r>
-        <w:t xml:space="preserve"> autenticação para </w:t>
-      </w:r>
-      <w:r>
-        <w:t>destravar os dispositivos</w:t>
+        <w:t xml:space="preserve"> da Microsoft quanto</w:t>
+      </w:r>
+      <w:r>
+        <w:t xml:space="preserve"> com o Face ID da Apple. </w:t>
+      </w:r>
+      <w:r>
+        <w:t>Com o surgimento da autenticação facial nos dispositivos eletrônicos,</w:t>
+      </w:r>
+      <w:r>
+        <w:t xml:space="preserve"> uma dúvida </w:t>
+      </w:r>
+      <w:r>
+        <w:t>surgiu</w:t>
+      </w:r>
+      <w:r>
+        <w:t xml:space="preserve">: “A aplicação de </w:t>
+      </w:r>
+      <w:r>
+        <w:t>um sistema de autenticação como esse</w:t>
+      </w:r>
+      <w:r>
+        <w:t xml:space="preserve"> é possível em travas mecânicas</w:t>
+      </w:r>
+      <w:r>
+        <w:t xml:space="preserve">? </w:t>
+      </w:r>
+      <w:r>
+        <w:t>Q</w:t>
+      </w:r>
+      <w:r>
+        <w:t>ual a</w:t>
+      </w:r>
+      <w:r>
+        <w:t xml:space="preserve"> eficiência</w:t>
+      </w:r>
+      <w:r>
+        <w:t xml:space="preserve"> e limitações</w:t>
+      </w:r>
+      <w:r>
+        <w:t xml:space="preserve"> dessa tecnologia</w:t>
+      </w:r>
+      <w:r>
+        <w:t>?</w:t>
       </w:r>
       <w:r>
         <w:t xml:space="preserve"> </w:t>
       </w:r>
       <w:r>
-        <w:t xml:space="preserve">eletrônicos </w:t>
-      </w:r>
-      <w:r>
-        <w:t xml:space="preserve">tornou-se facial, e uma dúvida </w:t>
-      </w:r>
-      <w:r>
-        <w:t>surgiu</w:t>
-      </w:r>
-      <w:r>
-        <w:t xml:space="preserve">: “A aplicação de um sistema de autenticação deste é funcional em travas reais? </w:t>
-      </w:r>
-      <w:r>
-        <w:t>Q</w:t>
-      </w:r>
-      <w:r>
-        <w:t>ual a sua eficiência</w:t>
-      </w:r>
-      <w:r>
-        <w:t xml:space="preserve"> e limitações</w:t>
-      </w:r>
-      <w:r>
-        <w:t>?”</w:t>
+        <w:t>”</w:t>
       </w:r>
       <w:r>
         <w:t>.</w:t>
@@ -1281,15 +1360,39 @@
         <w:jc w:val="both"/>
       </w:pPr>
       <w:r>
-        <w:t xml:space="preserve">Em paralelo, um dos interesses foi a utilização do </w:t>
+        <w:t xml:space="preserve">O Raspberry </w:t>
       </w:r>
       <w:proofErr w:type="spellStart"/>
       <w:r>
-        <w:t>Raspberry</w:t>
+        <w:t>Pi</w:t>
       </w:r>
       <w:proofErr w:type="spellEnd"/>
       <w:r>
-        <w:t xml:space="preserve"> em algum projeto, devido sua grande versatilidade e custo-benefício em relação a outras tecnologias. Um dispositivo pequeno que permite uma variedade de usos tornou-se essencial para o projeto.</w:t>
+        <w:t xml:space="preserve"> foi escolhido para este projeto em função de sua versatilidade e de seu custo</w:t>
+      </w:r>
+      <w:r>
+        <w:t>-benefício</w:t>
+      </w:r>
+      <w:r>
+        <w:t xml:space="preserve"> em comparação a outr</w:t>
+      </w:r>
+      <w:r>
+        <w:t>as tecnologias</w:t>
+      </w:r>
+      <w:r>
+        <w:t>.</w:t>
+      </w:r>
+      <w:r>
+        <w:t xml:space="preserve"> </w:t>
+      </w:r>
+      <w:r>
+        <w:t>Um dispositivo pequeno</w:t>
+      </w:r>
+      <w:r>
+        <w:t xml:space="preserve"> e de baixo custo</w:t>
+      </w:r>
+      <w:r>
+        <w:t xml:space="preserve"> que permite uma variedade de usos tornou-se essencial para o projeto.</w:t>
       </w:r>
     </w:p>
     <w:p>
@@ -1305,6 +1408,7 @@
       </w:pPr>
       <w:bookmarkStart w:id="4" w:name="_Toc536108935"/>
       <w:r>
+        <w:lastRenderedPageBreak/>
         <w:t>METODOLOGIA</w:t>
       </w:r>
       <w:bookmarkEnd w:id="4"/>
@@ -1361,7 +1465,6 @@
       </w:pPr>
       <w:bookmarkStart w:id="5" w:name="_Toc536108936"/>
       <w:r>
-        <w:lastRenderedPageBreak/>
         <w:t>REFERÊNCIAS</w:t>
       </w:r>
       <w:bookmarkEnd w:id="5"/>
@@ -2421,7 +2524,7 @@
 </file>
 
 <file path=customXml/itemProps1.xml><?xml version="1.0" encoding="utf-8"?>
-<ds:datastoreItem xmlns:ds="http://schemas.openxmlformats.org/officeDocument/2006/customXml" ds:itemID="{AF90932D-00D7-4BF3-A011-CA95579EB90E}">
+<ds:datastoreItem xmlns:ds="http://schemas.openxmlformats.org/officeDocument/2006/customXml" ds:itemID="{752C105F-3CB9-4F12-83B8-365A2B2227D5}">
   <ds:schemaRefs>
     <ds:schemaRef ds:uri="http://schemas.openxmlformats.org/officeDocument/2006/bibliography"/>
   </ds:schemaRefs>

</xml_diff>

<commit_message>
New section added to ProjetoDePesquisa, reference removed from referencias
</commit_message>
<xml_diff>
--- a/ProjetoDePesquisa.docx
+++ b/ProjetoDePesquisa.docx
@@ -1,6 +1,6 @@
 
 <file path=word/document.xml><?xml version="1.0" encoding="utf-8"?>
-<w:document xmlns:wpc="http://schemas.microsoft.com/office/word/2010/wordprocessingCanvas" xmlns:cx="http://schemas.microsoft.com/office/drawing/2014/chartex" xmlns:mc="http://schemas.openxmlformats.org/markup-compatibility/2006" xmlns:o="urn:schemas-microsoft-com:office:office" xmlns:r="http://schemas.openxmlformats.org/officeDocument/2006/relationships" xmlns:m="http://schemas.openxmlformats.org/officeDocument/2006/math" xmlns:v="urn:schemas-microsoft-com:vml" xmlns:wp14="http://schemas.microsoft.com/office/word/2010/wordprocessingDrawing" xmlns:wp="http://schemas.openxmlformats.org/drawingml/2006/wordprocessingDrawing" xmlns:w10="urn:schemas-microsoft-com:office:word" xmlns:w="http://schemas.openxmlformats.org/wordprocessingml/2006/main" xmlns:w14="http://schemas.microsoft.com/office/word/2010/wordml" xmlns:w15="http://schemas.microsoft.com/office/word/2012/wordml" xmlns:w16se="http://schemas.microsoft.com/office/word/2015/wordml/symex" xmlns:wpg="http://schemas.microsoft.com/office/word/2010/wordprocessingGroup" xmlns:wpi="http://schemas.microsoft.com/office/word/2010/wordprocessingInk" xmlns:wne="http://schemas.microsoft.com/office/word/2006/wordml" xmlns:wps="http://schemas.microsoft.com/office/word/2010/wordprocessingShape" mc:Ignorable="w14 w15 w16se wp14">
+<w:document xmlns:wpc="http://schemas.microsoft.com/office/word/2010/wordprocessingCanvas" xmlns:cx="http://schemas.microsoft.com/office/drawing/2014/chartex" xmlns:cx1="http://schemas.microsoft.com/office/drawing/2015/9/8/chartex" xmlns:mc="http://schemas.openxmlformats.org/markup-compatibility/2006" xmlns:o="urn:schemas-microsoft-com:office:office" xmlns:r="http://schemas.openxmlformats.org/officeDocument/2006/relationships" xmlns:m="http://schemas.openxmlformats.org/officeDocument/2006/math" xmlns:v="urn:schemas-microsoft-com:vml" xmlns:wp14="http://schemas.microsoft.com/office/word/2010/wordprocessingDrawing" xmlns:wp="http://schemas.openxmlformats.org/drawingml/2006/wordprocessingDrawing" xmlns:w10="urn:schemas-microsoft-com:office:word" xmlns:w="http://schemas.openxmlformats.org/wordprocessingml/2006/main" xmlns:w14="http://schemas.microsoft.com/office/word/2010/wordml" xmlns:w15="http://schemas.microsoft.com/office/word/2012/wordml" xmlns:w16se="http://schemas.microsoft.com/office/word/2015/wordml/symex" xmlns:wpg="http://schemas.microsoft.com/office/word/2010/wordprocessingGroup" xmlns:wpi="http://schemas.microsoft.com/office/word/2010/wordprocessingInk" xmlns:wne="http://schemas.microsoft.com/office/word/2006/wordml" xmlns:wps="http://schemas.microsoft.com/office/word/2010/wordprocessingShape" mc:Ignorable="w14 w15 w16se wp14">
   <w:body>
     <w:p>
       <w:pPr>
@@ -12,7 +12,6 @@
         </w:rPr>
       </w:pPr>
       <w:proofErr w:type="spellStart"/>
-      <w:proofErr w:type="gramStart"/>
       <w:r>
         <w:rPr>
           <w:rFonts w:cs="Times New Roman"/>
@@ -28,7 +27,6 @@
         <w:t>Instituto</w:t>
       </w:r>
       <w:proofErr w:type="spellEnd"/>
-      <w:proofErr w:type="gramEnd"/>
       <w:r>
         <w:rPr>
           <w:rFonts w:cs="Times New Roman"/>
@@ -1186,6 +1184,39 @@
         <w:pStyle w:val="Ttulo1"/>
         <w:spacing w:line="360" w:lineRule="auto"/>
       </w:pPr>
+      <w:r>
+        <w:t>PROBLEMA DE PESQUISA</w:t>
+      </w:r>
+    </w:p>
+    <w:p>
+      <w:pPr>
+        <w:spacing w:line="360" w:lineRule="auto"/>
+      </w:pPr>
+      <w:r>
+        <w:t>É possível criar</w:t>
+      </w:r>
+      <w:r>
+        <w:t xml:space="preserve"> um dispositivo de tranca automática com reconhecimento facial?</w:t>
+      </w:r>
+    </w:p>
+    <w:p>
+      <w:pPr>
+        <w:spacing w:line="360" w:lineRule="auto"/>
+      </w:pPr>
+      <w:r>
+        <w:t>Há possibilidade desse sistema ser, ao mesmo tempo que confiável, de baixo custo?</w:t>
+      </w:r>
+    </w:p>
+    <w:p>
+      <w:pPr>
+        <w:spacing w:line="360" w:lineRule="auto"/>
+      </w:pPr>
+    </w:p>
+    <w:p>
+      <w:pPr>
+        <w:pStyle w:val="Ttulo1"/>
+        <w:spacing w:line="360" w:lineRule="auto"/>
+      </w:pPr>
       <w:bookmarkStart w:id="1" w:name="_Toc536108932"/>
       <w:r>
         <w:t>OBJETIVOS</w:t>
@@ -1207,6 +1238,9 @@
         <w:spacing w:line="360" w:lineRule="auto"/>
         <w:ind w:firstLine="360"/>
         <w:jc w:val="both"/>
+        <w:rPr>
+          <w:color w:val="FF0000"/>
+        </w:rPr>
       </w:pPr>
       <w:r>
         <w:t xml:space="preserve">Através disso, este projeto visa criar um protótipo de um dispositivo que poderia ser utilizado por pessoas de </w:t>
@@ -1235,16 +1269,16 @@
         </w:rPr>
         <w:t xml:space="preserve"> </w:t>
       </w:r>
+    </w:p>
+    <w:p>
+      <w:pPr>
+        <w:spacing w:line="360" w:lineRule="auto"/>
+      </w:pPr>
       <w:bookmarkStart w:id="2" w:name="_GoBack"/>
       <w:bookmarkEnd w:id="2"/>
     </w:p>
     <w:p>
       <w:pPr>
-        <w:spacing w:line="360" w:lineRule="auto"/>
-      </w:pPr>
-    </w:p>
-    <w:p>
-      <w:pPr>
         <w:pStyle w:val="Ttulo1"/>
         <w:spacing w:line="360" w:lineRule="auto"/>
       </w:pPr>
@@ -1291,15 +1325,7 @@
         <w:t>tanto com o</w:t>
       </w:r>
       <w:r>
-        <w:t xml:space="preserve"> Windows </w:t>
-      </w:r>
-      <w:proofErr w:type="spellStart"/>
-      <w:r>
-        <w:t>Hello</w:t>
-      </w:r>
-      <w:proofErr w:type="spellEnd"/>
-      <w:r>
-        <w:t xml:space="preserve"> da Microsoft quanto</w:t>
+        <w:t xml:space="preserve"> Windows Hello da Microsoft quanto</w:t>
       </w:r>
       <w:r>
         <w:t xml:space="preserve"> com o Face ID da Apple. </w:t>
@@ -1360,15 +1386,8 @@
         <w:jc w:val="both"/>
       </w:pPr>
       <w:r>
-        <w:t xml:space="preserve">O Raspberry </w:t>
-      </w:r>
-      <w:proofErr w:type="spellStart"/>
-      <w:r>
-        <w:t>Pi</w:t>
-      </w:r>
-      <w:proofErr w:type="spellEnd"/>
-      <w:r>
-        <w:t xml:space="preserve"> foi escolhido para este projeto em função de sua versatilidade e de seu custo</w:t>
+        <w:lastRenderedPageBreak/>
+        <w:t>O Raspberry Pi foi escolhido para este projeto em função de sua versatilidade e de seu custo</w:t>
       </w:r>
       <w:r>
         <w:t>-benefício</w:t>
@@ -1408,7 +1427,6 @@
       </w:pPr>
       <w:bookmarkStart w:id="4" w:name="_Toc536108935"/>
       <w:r>
-        <w:lastRenderedPageBreak/>
         <w:t>METODOLOGIA</w:t>
       </w:r>
       <w:bookmarkEnd w:id="4"/>
@@ -1485,7 +1503,7 @@
 </file>
 
 <file path=word/numbering.xml><?xml version="1.0" encoding="utf-8"?>
-<w:numbering xmlns:wpc="http://schemas.microsoft.com/office/word/2010/wordprocessingCanvas" xmlns:cx="http://schemas.microsoft.com/office/drawing/2014/chartex" xmlns:mc="http://schemas.openxmlformats.org/markup-compatibility/2006" xmlns:o="urn:schemas-microsoft-com:office:office" xmlns:r="http://schemas.openxmlformats.org/officeDocument/2006/relationships" xmlns:m="http://schemas.openxmlformats.org/officeDocument/2006/math" xmlns:v="urn:schemas-microsoft-com:vml" xmlns:wp14="http://schemas.microsoft.com/office/word/2010/wordprocessingDrawing" xmlns:wp="http://schemas.openxmlformats.org/drawingml/2006/wordprocessingDrawing" xmlns:w10="urn:schemas-microsoft-com:office:word" xmlns:w="http://schemas.openxmlformats.org/wordprocessingml/2006/main" xmlns:w14="http://schemas.microsoft.com/office/word/2010/wordml" xmlns:w15="http://schemas.microsoft.com/office/word/2012/wordml" xmlns:w16se="http://schemas.microsoft.com/office/word/2015/wordml/symex" xmlns:wpg="http://schemas.microsoft.com/office/word/2010/wordprocessingGroup" xmlns:wpi="http://schemas.microsoft.com/office/word/2010/wordprocessingInk" xmlns:wne="http://schemas.microsoft.com/office/word/2006/wordml" xmlns:wps="http://schemas.microsoft.com/office/word/2010/wordprocessingShape" mc:Ignorable="w14 w15 w16se wp14">
+<w:numbering xmlns:wpc="http://schemas.microsoft.com/office/word/2010/wordprocessingCanvas" xmlns:cx="http://schemas.microsoft.com/office/drawing/2014/chartex" xmlns:cx1="http://schemas.microsoft.com/office/drawing/2015/9/8/chartex" xmlns:mc="http://schemas.openxmlformats.org/markup-compatibility/2006" xmlns:o="urn:schemas-microsoft-com:office:office" xmlns:r="http://schemas.openxmlformats.org/officeDocument/2006/relationships" xmlns:m="http://schemas.openxmlformats.org/officeDocument/2006/math" xmlns:v="urn:schemas-microsoft-com:vml" xmlns:wp14="http://schemas.microsoft.com/office/word/2010/wordprocessingDrawing" xmlns:wp="http://schemas.openxmlformats.org/drawingml/2006/wordprocessingDrawing" xmlns:w10="urn:schemas-microsoft-com:office:word" xmlns:w="http://schemas.openxmlformats.org/wordprocessingml/2006/main" xmlns:w14="http://schemas.microsoft.com/office/word/2010/wordml" xmlns:w15="http://schemas.microsoft.com/office/word/2012/wordml" xmlns:w16se="http://schemas.microsoft.com/office/word/2015/wordml/symex" xmlns:wpg="http://schemas.microsoft.com/office/word/2010/wordprocessingGroup" xmlns:wpi="http://schemas.microsoft.com/office/word/2010/wordprocessingInk" xmlns:wne="http://schemas.microsoft.com/office/word/2006/wordml" xmlns:wps="http://schemas.microsoft.com/office/word/2010/wordprocessingShape" mc:Ignorable="w14 w15 w16se wp14">
   <w:abstractNum w:abstractNumId="0" w15:restartNumberingAfterBreak="0">
     <w:nsid w:val="0ADE1E2D"/>
     <w:multiLevelType w:val="multilevel"/>
@@ -2524,7 +2542,7 @@
 </file>
 
 <file path=customXml/itemProps1.xml><?xml version="1.0" encoding="utf-8"?>
-<ds:datastoreItem xmlns:ds="http://schemas.openxmlformats.org/officeDocument/2006/customXml" ds:itemID="{752C105F-3CB9-4F12-83B8-365A2B2227D5}">
+<ds:datastoreItem xmlns:ds="http://schemas.openxmlformats.org/officeDocument/2006/customXml" ds:itemID="{F74C26D4-277E-4052-99EC-40CC74071391}">
   <ds:schemaRefs>
     <ds:schemaRef ds:uri="http://schemas.openxmlformats.org/officeDocument/2006/bibliography"/>
   </ds:schemaRefs>

</xml_diff>

<commit_message>
ProjetoDePesquisa atualizado; Mais conteúdo adicionado na seção de Problema de Pesquisa; Alguns outros ajustes inferiores no texto.
</commit_message>
<xml_diff>
--- a/ProjetoDePesquisa.docx
+++ b/ProjetoDePesquisa.docx
@@ -1,6 +1,6 @@
 
 <file path=word/document.xml><?xml version="1.0" encoding="utf-8"?>
-<w:document xmlns:wpc="http://schemas.microsoft.com/office/word/2010/wordprocessingCanvas" xmlns:cx="http://schemas.microsoft.com/office/drawing/2014/chartex" xmlns:cx1="http://schemas.microsoft.com/office/drawing/2015/9/8/chartex" xmlns:mc="http://schemas.openxmlformats.org/markup-compatibility/2006" xmlns:o="urn:schemas-microsoft-com:office:office" xmlns:r="http://schemas.openxmlformats.org/officeDocument/2006/relationships" xmlns:m="http://schemas.openxmlformats.org/officeDocument/2006/math" xmlns:v="urn:schemas-microsoft-com:vml" xmlns:wp14="http://schemas.microsoft.com/office/word/2010/wordprocessingDrawing" xmlns:wp="http://schemas.openxmlformats.org/drawingml/2006/wordprocessingDrawing" xmlns:w10="urn:schemas-microsoft-com:office:word" xmlns:w="http://schemas.openxmlformats.org/wordprocessingml/2006/main" xmlns:w14="http://schemas.microsoft.com/office/word/2010/wordml" xmlns:w15="http://schemas.microsoft.com/office/word/2012/wordml" xmlns:w16se="http://schemas.microsoft.com/office/word/2015/wordml/symex" xmlns:wpg="http://schemas.microsoft.com/office/word/2010/wordprocessingGroup" xmlns:wpi="http://schemas.microsoft.com/office/word/2010/wordprocessingInk" xmlns:wne="http://schemas.microsoft.com/office/word/2006/wordml" xmlns:wps="http://schemas.microsoft.com/office/word/2010/wordprocessingShape" mc:Ignorable="w14 w15 w16se wp14">
+<w:document xmlns:wpc="http://schemas.microsoft.com/office/word/2010/wordprocessingCanvas" xmlns:cx="http://schemas.microsoft.com/office/drawing/2014/chartex" xmlns:mc="http://schemas.openxmlformats.org/markup-compatibility/2006" xmlns:o="urn:schemas-microsoft-com:office:office" xmlns:r="http://schemas.openxmlformats.org/officeDocument/2006/relationships" xmlns:m="http://schemas.openxmlformats.org/officeDocument/2006/math" xmlns:v="urn:schemas-microsoft-com:vml" xmlns:wp14="http://schemas.microsoft.com/office/word/2010/wordprocessingDrawing" xmlns:wp="http://schemas.openxmlformats.org/drawingml/2006/wordprocessingDrawing" xmlns:w10="urn:schemas-microsoft-com:office:word" xmlns:w="http://schemas.openxmlformats.org/wordprocessingml/2006/main" xmlns:w14="http://schemas.microsoft.com/office/word/2010/wordml" xmlns:w15="http://schemas.microsoft.com/office/word/2012/wordml" xmlns:w16se="http://schemas.microsoft.com/office/word/2015/wordml/symex" xmlns:wpg="http://schemas.microsoft.com/office/word/2010/wordprocessingGroup" xmlns:wpi="http://schemas.microsoft.com/office/word/2010/wordprocessingInk" xmlns:wne="http://schemas.microsoft.com/office/word/2006/wordml" xmlns:wps="http://schemas.microsoft.com/office/word/2010/wordprocessingShape" mc:Ignorable="w14 w15 w16se wp14">
   <w:body>
     <w:p>
       <w:pPr>
@@ -12,6 +12,7 @@
         </w:rPr>
       </w:pPr>
       <w:proofErr w:type="spellStart"/>
+      <w:proofErr w:type="gramStart"/>
       <w:r>
         <w:rPr>
           <w:rFonts w:cs="Times New Roman"/>
@@ -27,6 +28,7 @@
         <w:t>Instituto</w:t>
       </w:r>
       <w:proofErr w:type="spellEnd"/>
+      <w:proofErr w:type="gramEnd"/>
       <w:r>
         <w:rPr>
           <w:rFonts w:cs="Times New Roman"/>
@@ -363,7 +365,7 @@
           <w:r>
             <w:fldChar w:fldCharType="separate"/>
           </w:r>
-          <w:hyperlink w:anchor="_Toc536108931" w:history="1">
+          <w:hyperlink w:anchor="_Toc536475105" w:history="1">
             <w:r>
               <w:rPr>
                 <w:rStyle w:val="Hyperlink"/>
@@ -406,7 +408,7 @@
                 <w:noProof/>
                 <w:webHidden/>
               </w:rPr>
-              <w:instrText xml:space="preserve"> PAGEREF _Toc536108931 \h </w:instrText>
+              <w:instrText xml:space="preserve"> PAGEREF _Toc536475105 \h </w:instrText>
             </w:r>
             <w:r>
               <w:rPr>
@@ -451,7 +453,7 @@
               <w:lang w:eastAsia="pt-BR"/>
             </w:rPr>
           </w:pPr>
-          <w:hyperlink w:anchor="_Toc536108932" w:history="1">
+          <w:hyperlink w:anchor="_Toc536475106" w:history="1">
             <w:r>
               <w:rPr>
                 <w:rStyle w:val="Hyperlink"/>
@@ -473,7 +475,7 @@
                 <w:rStyle w:val="Hyperlink"/>
                 <w:noProof/>
               </w:rPr>
-              <w:t>OBJETIVOS</w:t>
+              <w:t>PROBLEMA DE PESQUISA</w:t>
             </w:r>
             <w:r>
               <w:rPr>
@@ -494,95 +496,7 @@
                 <w:noProof/>
                 <w:webHidden/>
               </w:rPr>
-              <w:instrText xml:space="preserve"> PAGEREF _Toc536108932 \h </w:instrText>
-            </w:r>
-            <w:r>
-              <w:rPr>
-                <w:noProof/>
-                <w:webHidden/>
-              </w:rPr>
-            </w:r>
-            <w:r>
-              <w:rPr>
-                <w:noProof/>
-                <w:webHidden/>
-              </w:rPr>
-              <w:fldChar w:fldCharType="separate"/>
-            </w:r>
-            <w:r>
-              <w:rPr>
-                <w:noProof/>
-                <w:webHidden/>
-              </w:rPr>
-              <w:t>3</w:t>
-            </w:r>
-            <w:r>
-              <w:rPr>
-                <w:noProof/>
-                <w:webHidden/>
-              </w:rPr>
-              <w:fldChar w:fldCharType="end"/>
-            </w:r>
-          </w:hyperlink>
-        </w:p>
-        <w:p>
-          <w:pPr>
-            <w:pStyle w:val="Sumrio1"/>
-            <w:tabs>
-              <w:tab w:val="left" w:pos="660"/>
-              <w:tab w:val="right" w:leader="dot" w:pos="9061"/>
-            </w:tabs>
-            <w:rPr>
-              <w:rFonts w:asciiTheme="minorHAnsi" w:eastAsiaTheme="minorEastAsia" w:hAnsiTheme="minorHAnsi"/>
-              <w:noProof/>
-              <w:sz w:val="22"/>
-              <w:lang w:eastAsia="pt-BR"/>
-            </w:rPr>
-          </w:pPr>
-          <w:hyperlink w:anchor="_Toc536108933" w:history="1">
-            <w:r>
-              <w:rPr>
-                <w:rStyle w:val="Hyperlink"/>
-                <w:noProof/>
-              </w:rPr>
-              <w:t>2.1</w:t>
-            </w:r>
-            <w:r>
-              <w:rPr>
-                <w:rFonts w:asciiTheme="minorHAnsi" w:eastAsiaTheme="minorEastAsia" w:hAnsiTheme="minorHAnsi"/>
-                <w:noProof/>
-                <w:sz w:val="22"/>
-                <w:lang w:eastAsia="pt-BR"/>
-              </w:rPr>
-              <w:tab/>
-            </w:r>
-            <w:r>
-              <w:rPr>
-                <w:rStyle w:val="Hyperlink"/>
-                <w:noProof/>
-              </w:rPr>
-              <w:t>OBJETIVOS ESPECÍFICOS</w:t>
-            </w:r>
-            <w:r>
-              <w:rPr>
-                <w:noProof/>
-                <w:webHidden/>
-              </w:rPr>
-              <w:tab/>
-            </w:r>
-            <w:r>
-              <w:rPr>
-                <w:noProof/>
-                <w:webHidden/>
-              </w:rPr>
-              <w:fldChar w:fldCharType="begin"/>
-            </w:r>
-            <w:r>
-              <w:rPr>
-                <w:noProof/>
-                <w:webHidden/>
-              </w:rPr>
-              <w:instrText xml:space="preserve"> PAGEREF _Toc536108933 \h </w:instrText>
+              <w:instrText xml:space="preserve"> PAGEREF _Toc536475106 \h </w:instrText>
             </w:r>
             <w:r>
               <w:rPr>
@@ -627,7 +541,7 @@
               <w:lang w:eastAsia="pt-BR"/>
             </w:rPr>
           </w:pPr>
-          <w:hyperlink w:anchor="_Toc536108934" w:history="1">
+          <w:hyperlink w:anchor="_Toc536475107" w:history="1">
             <w:r>
               <w:rPr>
                 <w:rStyle w:val="Hyperlink"/>
@@ -649,7 +563,7 @@
                 <w:rStyle w:val="Hyperlink"/>
                 <w:noProof/>
               </w:rPr>
-              <w:t>JUSTIFICATIVA</w:t>
+              <w:t>OBJETIVOS</w:t>
             </w:r>
             <w:r>
               <w:rPr>
@@ -670,7 +584,7 @@
                 <w:noProof/>
                 <w:webHidden/>
               </w:rPr>
-              <w:instrText xml:space="preserve"> PAGEREF _Toc536108934 \h </w:instrText>
+              <w:instrText xml:space="preserve"> PAGEREF _Toc536475107 \h </w:instrText>
             </w:r>
             <w:r>
               <w:rPr>
@@ -715,7 +629,7 @@
               <w:lang w:eastAsia="pt-BR"/>
             </w:rPr>
           </w:pPr>
-          <w:hyperlink w:anchor="_Toc536108935" w:history="1">
+          <w:hyperlink w:anchor="_Toc536475108" w:history="1">
             <w:r>
               <w:rPr>
                 <w:rStyle w:val="Hyperlink"/>
@@ -737,7 +651,7 @@
                 <w:rStyle w:val="Hyperlink"/>
                 <w:noProof/>
               </w:rPr>
-              <w:t>METODOLOGIA</w:t>
+              <w:t>JUSTIFICATIVA</w:t>
             </w:r>
             <w:r>
               <w:rPr>
@@ -758,7 +672,7 @@
                 <w:noProof/>
                 <w:webHidden/>
               </w:rPr>
-              <w:instrText xml:space="preserve"> PAGEREF _Toc536108935 \h </w:instrText>
+              <w:instrText xml:space="preserve"> PAGEREF _Toc536475108 \h </w:instrText>
             </w:r>
             <w:r>
               <w:rPr>
@@ -803,7 +717,7 @@
               <w:lang w:eastAsia="pt-BR"/>
             </w:rPr>
           </w:pPr>
-          <w:hyperlink w:anchor="_Toc536108936" w:history="1">
+          <w:hyperlink w:anchor="_Toc536475109" w:history="1">
             <w:r>
               <w:rPr>
                 <w:rStyle w:val="Hyperlink"/>
@@ -825,6 +739,182 @@
                 <w:rStyle w:val="Hyperlink"/>
                 <w:noProof/>
               </w:rPr>
+              <w:t>REVISÃO BIBLIOGRÁFICA</w:t>
+            </w:r>
+            <w:r>
+              <w:rPr>
+                <w:noProof/>
+                <w:webHidden/>
+              </w:rPr>
+              <w:tab/>
+            </w:r>
+            <w:r>
+              <w:rPr>
+                <w:noProof/>
+                <w:webHidden/>
+              </w:rPr>
+              <w:fldChar w:fldCharType="begin"/>
+            </w:r>
+            <w:r>
+              <w:rPr>
+                <w:noProof/>
+                <w:webHidden/>
+              </w:rPr>
+              <w:instrText xml:space="preserve"> PAGEREF _Toc536475109 \h </w:instrText>
+            </w:r>
+            <w:r>
+              <w:rPr>
+                <w:noProof/>
+                <w:webHidden/>
+              </w:rPr>
+            </w:r>
+            <w:r>
+              <w:rPr>
+                <w:noProof/>
+                <w:webHidden/>
+              </w:rPr>
+              <w:fldChar w:fldCharType="separate"/>
+            </w:r>
+            <w:r>
+              <w:rPr>
+                <w:noProof/>
+                <w:webHidden/>
+              </w:rPr>
+              <w:t>4</w:t>
+            </w:r>
+            <w:r>
+              <w:rPr>
+                <w:noProof/>
+                <w:webHidden/>
+              </w:rPr>
+              <w:fldChar w:fldCharType="end"/>
+            </w:r>
+          </w:hyperlink>
+        </w:p>
+        <w:p>
+          <w:pPr>
+            <w:pStyle w:val="Sumrio1"/>
+            <w:tabs>
+              <w:tab w:val="left" w:pos="440"/>
+              <w:tab w:val="right" w:leader="dot" w:pos="9061"/>
+            </w:tabs>
+            <w:rPr>
+              <w:rFonts w:asciiTheme="minorHAnsi" w:eastAsiaTheme="minorEastAsia" w:hAnsiTheme="minorHAnsi"/>
+              <w:noProof/>
+              <w:sz w:val="22"/>
+              <w:lang w:eastAsia="pt-BR"/>
+            </w:rPr>
+          </w:pPr>
+          <w:hyperlink w:anchor="_Toc536475110" w:history="1">
+            <w:r>
+              <w:rPr>
+                <w:rStyle w:val="Hyperlink"/>
+                <w:noProof/>
+              </w:rPr>
+              <w:t>6</w:t>
+            </w:r>
+            <w:r>
+              <w:rPr>
+                <w:rFonts w:asciiTheme="minorHAnsi" w:eastAsiaTheme="minorEastAsia" w:hAnsiTheme="minorHAnsi"/>
+                <w:noProof/>
+                <w:sz w:val="22"/>
+                <w:lang w:eastAsia="pt-BR"/>
+              </w:rPr>
+              <w:tab/>
+            </w:r>
+            <w:r>
+              <w:rPr>
+                <w:rStyle w:val="Hyperlink"/>
+                <w:noProof/>
+              </w:rPr>
+              <w:t>METODOLOGIA</w:t>
+            </w:r>
+            <w:r>
+              <w:rPr>
+                <w:noProof/>
+                <w:webHidden/>
+              </w:rPr>
+              <w:tab/>
+            </w:r>
+            <w:r>
+              <w:rPr>
+                <w:noProof/>
+                <w:webHidden/>
+              </w:rPr>
+              <w:fldChar w:fldCharType="begin"/>
+            </w:r>
+            <w:r>
+              <w:rPr>
+                <w:noProof/>
+                <w:webHidden/>
+              </w:rPr>
+              <w:instrText xml:space="preserve"> PAGEREF _Toc536475110 \h </w:instrText>
+            </w:r>
+            <w:r>
+              <w:rPr>
+                <w:noProof/>
+                <w:webHidden/>
+              </w:rPr>
+            </w:r>
+            <w:r>
+              <w:rPr>
+                <w:noProof/>
+                <w:webHidden/>
+              </w:rPr>
+              <w:fldChar w:fldCharType="separate"/>
+            </w:r>
+            <w:r>
+              <w:rPr>
+                <w:noProof/>
+                <w:webHidden/>
+              </w:rPr>
+              <w:t>4</w:t>
+            </w:r>
+            <w:r>
+              <w:rPr>
+                <w:noProof/>
+                <w:webHidden/>
+              </w:rPr>
+              <w:fldChar w:fldCharType="end"/>
+            </w:r>
+          </w:hyperlink>
+        </w:p>
+        <w:p>
+          <w:pPr>
+            <w:pStyle w:val="Sumrio1"/>
+            <w:tabs>
+              <w:tab w:val="left" w:pos="440"/>
+              <w:tab w:val="right" w:leader="dot" w:pos="9061"/>
+            </w:tabs>
+            <w:rPr>
+              <w:rFonts w:asciiTheme="minorHAnsi" w:eastAsiaTheme="minorEastAsia" w:hAnsiTheme="minorHAnsi"/>
+              <w:noProof/>
+              <w:sz w:val="22"/>
+              <w:lang w:eastAsia="pt-BR"/>
+            </w:rPr>
+          </w:pPr>
+          <w:hyperlink w:anchor="_Toc536475111" w:history="1">
+            <w:r>
+              <w:rPr>
+                <w:rStyle w:val="Hyperlink"/>
+                <w:noProof/>
+              </w:rPr>
+              <w:t>7</w:t>
+            </w:r>
+            <w:r>
+              <w:rPr>
+                <w:rFonts w:asciiTheme="minorHAnsi" w:eastAsiaTheme="minorEastAsia" w:hAnsiTheme="minorHAnsi"/>
+                <w:noProof/>
+                <w:sz w:val="22"/>
+                <w:lang w:eastAsia="pt-BR"/>
+              </w:rPr>
+              <w:tab/>
+            </w:r>
+            <w:r>
+              <w:rPr>
+                <w:rStyle w:val="Hyperlink"/>
+                <w:noProof/>
+              </w:rPr>
               <w:t>REFERÊNCIAS</w:t>
             </w:r>
             <w:r>
@@ -846,7 +936,7 @@
                 <w:noProof/>
                 <w:webHidden/>
               </w:rPr>
-              <w:instrText xml:space="preserve"> PAGEREF _Toc536108936 \h </w:instrText>
+              <w:instrText xml:space="preserve"> PAGEREF _Toc536475111 \h </w:instrText>
             </w:r>
             <w:r>
               <w:rPr>
@@ -866,7 +956,7 @@
                 <w:noProof/>
                 <w:webHidden/>
               </w:rPr>
-              <w:t>3</w:t>
+              <w:t>4</w:t>
             </w:r>
             <w:r>
               <w:rPr>
@@ -966,7 +1056,7 @@
         <w:pStyle w:val="Ttulo1"/>
         <w:spacing w:line="360" w:lineRule="auto"/>
       </w:pPr>
-      <w:bookmarkStart w:id="0" w:name="_Toc536108931"/>
+      <w:bookmarkStart w:id="0" w:name="_Toc536475105"/>
       <w:r>
         <w:t>INTRODUÇÃO</w:t>
       </w:r>
@@ -979,197 +1069,7 @@
         <w:jc w:val="both"/>
       </w:pPr>
       <w:r>
-        <w:rPr>
-          <w:lang w:val="en-US"/>
-        </w:rPr>
-        <w:t xml:space="preserve">Lorem ipsum dolor sit </w:t>
-      </w:r>
-      <w:proofErr w:type="spellStart"/>
-      <w:r>
-        <w:rPr>
-          <w:lang w:val="en-US"/>
-        </w:rPr>
-        <w:t>amet</w:t>
-      </w:r>
-      <w:proofErr w:type="spellEnd"/>
-      <w:r>
-        <w:rPr>
-          <w:lang w:val="en-US"/>
-        </w:rPr>
-        <w:t xml:space="preserve">, </w:t>
-      </w:r>
-      <w:proofErr w:type="spellStart"/>
-      <w:r>
-        <w:rPr>
-          <w:lang w:val="en-US"/>
-        </w:rPr>
-        <w:t>consectetur</w:t>
-      </w:r>
-      <w:proofErr w:type="spellEnd"/>
-      <w:r>
-        <w:rPr>
-          <w:lang w:val="en-US"/>
-        </w:rPr>
-        <w:t xml:space="preserve"> </w:t>
-      </w:r>
-      <w:proofErr w:type="spellStart"/>
-      <w:r>
-        <w:rPr>
-          <w:lang w:val="en-US"/>
-        </w:rPr>
-        <w:t>adipiscing</w:t>
-      </w:r>
-      <w:proofErr w:type="spellEnd"/>
-      <w:r>
-        <w:rPr>
-          <w:lang w:val="en-US"/>
-        </w:rPr>
-        <w:t xml:space="preserve"> </w:t>
-      </w:r>
-      <w:proofErr w:type="spellStart"/>
-      <w:r>
-        <w:rPr>
-          <w:lang w:val="en-US"/>
-        </w:rPr>
-        <w:t>elit</w:t>
-      </w:r>
-      <w:proofErr w:type="spellEnd"/>
-      <w:r>
-        <w:rPr>
-          <w:lang w:val="en-US"/>
-        </w:rPr>
-        <w:t xml:space="preserve">. </w:t>
-      </w:r>
-      <w:proofErr w:type="spellStart"/>
-      <w:r>
-        <w:t>Suspendisse</w:t>
-      </w:r>
-      <w:proofErr w:type="spellEnd"/>
-      <w:r>
-        <w:t xml:space="preserve"> </w:t>
-      </w:r>
-      <w:proofErr w:type="spellStart"/>
-      <w:r>
-        <w:t>pretium</w:t>
-      </w:r>
-      <w:proofErr w:type="spellEnd"/>
-      <w:r>
-        <w:t xml:space="preserve">, </w:t>
-      </w:r>
-      <w:proofErr w:type="spellStart"/>
-      <w:r>
-        <w:t>ligula</w:t>
-      </w:r>
-      <w:proofErr w:type="spellEnd"/>
-      <w:r>
-        <w:t xml:space="preserve"> </w:t>
-      </w:r>
-      <w:proofErr w:type="spellStart"/>
-      <w:r>
-        <w:t>eget</w:t>
-      </w:r>
-      <w:proofErr w:type="spellEnd"/>
-      <w:r>
-        <w:t xml:space="preserve"> </w:t>
-      </w:r>
-      <w:proofErr w:type="spellStart"/>
-      <w:r>
-        <w:t>tristique</w:t>
-      </w:r>
-      <w:proofErr w:type="spellEnd"/>
-      <w:r>
-        <w:t xml:space="preserve"> </w:t>
-      </w:r>
-      <w:proofErr w:type="spellStart"/>
-      <w:r>
-        <w:t>convallis</w:t>
-      </w:r>
-      <w:proofErr w:type="spellEnd"/>
-      <w:r>
-        <w:t xml:space="preserve">, massa </w:t>
-      </w:r>
-      <w:proofErr w:type="spellStart"/>
-      <w:r>
-        <w:t>augue</w:t>
-      </w:r>
-      <w:proofErr w:type="spellEnd"/>
-      <w:r>
-        <w:t xml:space="preserve"> </w:t>
-      </w:r>
-      <w:proofErr w:type="spellStart"/>
-      <w:r>
-        <w:t>commodo</w:t>
-      </w:r>
-      <w:proofErr w:type="spellEnd"/>
-      <w:r>
-        <w:t xml:space="preserve"> </w:t>
-      </w:r>
-      <w:proofErr w:type="spellStart"/>
-      <w:r>
-        <w:t>ligula</w:t>
-      </w:r>
-      <w:proofErr w:type="spellEnd"/>
-      <w:r>
-        <w:t xml:space="preserve">, ac </w:t>
-      </w:r>
-      <w:proofErr w:type="spellStart"/>
-      <w:r>
-        <w:t>cursus</w:t>
-      </w:r>
-      <w:proofErr w:type="spellEnd"/>
-      <w:r>
-        <w:t xml:space="preserve"> ipsum mi </w:t>
-      </w:r>
-      <w:proofErr w:type="spellStart"/>
-      <w:r>
-        <w:t>tristiqu</w:t>
-      </w:r>
-      <w:r>
-        <w:t>e</w:t>
-      </w:r>
-      <w:proofErr w:type="spellEnd"/>
-      <w:r>
-        <w:t xml:space="preserve"> </w:t>
-      </w:r>
-      <w:proofErr w:type="spellStart"/>
-      <w:r>
-        <w:t>orci</w:t>
-      </w:r>
-      <w:proofErr w:type="spellEnd"/>
-      <w:r>
-        <w:t xml:space="preserve">. </w:t>
-      </w:r>
-      <w:proofErr w:type="spellStart"/>
-      <w:r>
-        <w:t>Morbi</w:t>
-      </w:r>
-      <w:proofErr w:type="spellEnd"/>
-      <w:r>
-        <w:t xml:space="preserve"> </w:t>
-      </w:r>
-      <w:proofErr w:type="spellStart"/>
-      <w:r>
-        <w:t>nec</w:t>
-      </w:r>
-      <w:proofErr w:type="spellEnd"/>
-      <w:r>
-        <w:t xml:space="preserve"> </w:t>
-      </w:r>
-      <w:proofErr w:type="spellStart"/>
-      <w:r>
-        <w:t>viverra</w:t>
-      </w:r>
-      <w:proofErr w:type="spellEnd"/>
-      <w:r>
-        <w:t xml:space="preserve"> </w:t>
-      </w:r>
-      <w:proofErr w:type="spellStart"/>
-      <w:r>
-        <w:t>enim</w:t>
-      </w:r>
-      <w:proofErr w:type="spellEnd"/>
-      <w:r>
-        <w:t>.</w:t>
+        <w:t>&lt;Introdução&gt;</w:t>
       </w:r>
     </w:p>
     <w:p>
@@ -1184,42 +1084,9 @@
         <w:pStyle w:val="Ttulo1"/>
         <w:spacing w:line="360" w:lineRule="auto"/>
       </w:pPr>
+      <w:bookmarkStart w:id="1" w:name="_Toc536475106"/>
       <w:r>
         <w:t>PROBLEMA DE PESQUISA</w:t>
-      </w:r>
-    </w:p>
-    <w:p>
-      <w:pPr>
-        <w:spacing w:line="360" w:lineRule="auto"/>
-      </w:pPr>
-      <w:r>
-        <w:t>É possível criar</w:t>
-      </w:r>
-      <w:r>
-        <w:t xml:space="preserve"> um dispositivo de tranca automática com reconhecimento facial?</w:t>
-      </w:r>
-    </w:p>
-    <w:p>
-      <w:pPr>
-        <w:spacing w:line="360" w:lineRule="auto"/>
-      </w:pPr>
-      <w:r>
-        <w:t>Há possibilidade desse sistema ser, ao mesmo tempo que confiável, de baixo custo?</w:t>
-      </w:r>
-    </w:p>
-    <w:p>
-      <w:pPr>
-        <w:spacing w:line="360" w:lineRule="auto"/>
-      </w:pPr>
-    </w:p>
-    <w:p>
-      <w:pPr>
-        <w:pStyle w:val="Ttulo1"/>
-        <w:spacing w:line="360" w:lineRule="auto"/>
-      </w:pPr>
-      <w:bookmarkStart w:id="1" w:name="_Toc536108932"/>
-      <w:r>
-        <w:t>OBJETIVOS</w:t>
       </w:r>
       <w:bookmarkEnd w:id="1"/>
     </w:p>
@@ -1230,7 +1097,58 @@
         <w:jc w:val="both"/>
       </w:pPr>
       <w:r>
-        <w:t xml:space="preserve">O objetivo deste projeto é desenvolver um sistema de tranca automática para portas, utilizando tecnologia de reconhecimento facial e hardware relativamente barato, com o objetivo de automatizar o processo de abrir fechaduras ao mesmo tempo que fornece uma solução de custo relativamente baixo. </w:t>
+        <w:t xml:space="preserve">É possível observar o uso do reconhecimento facial </w:t>
+      </w:r>
+      <w:r>
+        <w:rPr>
+          <w:color w:val="FF0000"/>
+        </w:rPr>
+        <w:t>de modo diverso nos dias de hoje</w:t>
+      </w:r>
+      <w:r>
+        <w:t>. Essa tecnologia</w:t>
+      </w:r>
+      <w:r>
+        <w:t xml:space="preserve"> já</w:t>
+      </w:r>
+      <w:r>
+        <w:t xml:space="preserve"> pode ser observada em</w:t>
+      </w:r>
+      <w:r>
+        <w:t xml:space="preserve"> aplicação </w:t>
+      </w:r>
+      <w:r>
+        <w:t>nas redes sociais</w:t>
+      </w:r>
+      <w:r>
+        <w:t xml:space="preserve">, que são capazes de reconhecer automaticamente a identidade de pessoas </w:t>
+      </w:r>
+      <w:r>
+        <w:t xml:space="preserve">que </w:t>
+      </w:r>
+      <w:r>
+        <w:t xml:space="preserve">aparecem em fotos postadas nos </w:t>
+      </w:r>
+      <w:r>
+        <w:rPr>
+          <w:i/>
+        </w:rPr>
+        <w:t>feeds</w:t>
+      </w:r>
+      <w:r>
+        <w:t xml:space="preserve">. </w:t>
+      </w:r>
+      <w:r>
+        <w:t>Somado a isso</w:t>
+      </w:r>
+      <w:r>
+        <w:t xml:space="preserve">, </w:t>
+      </w:r>
+      <w:r>
+        <w:t>surgiu</w:t>
+      </w:r>
+      <w:r>
+        <w:t xml:space="preserve"> recentemente nos smartphones um novo método de desbloqueio biométrico que utiliza o reconhecimento facial como autenticador.</w:t>
       </w:r>
     </w:p>
     <w:p>
@@ -1238,55 +1156,68 @@
         <w:spacing w:line="360" w:lineRule="auto"/>
         <w:ind w:firstLine="360"/>
         <w:jc w:val="both"/>
+      </w:pPr>
+      <w:r>
+        <w:t xml:space="preserve">Com base nesses avanços recentes na precisão e confiabilidade dessa tecnologia, </w:t>
+      </w:r>
+      <w:r>
         <w:rPr>
           <w:color w:val="FF0000"/>
         </w:rPr>
-      </w:pPr>
-      <w:r>
-        <w:t xml:space="preserve">Através disso, este projeto visa criar um protótipo de um dispositivo que poderia ser utilizado por pessoas de </w:t>
-      </w:r>
-      <w:r>
-        <w:rPr>
-          <w:color w:val="FF0000"/>
-        </w:rPr>
-        <w:t xml:space="preserve">renda média </w:t>
-      </w:r>
-      <w:r>
-        <w:t xml:space="preserve">para trazer mais segurança </w:t>
-      </w:r>
-      <w:r>
-        <w:t xml:space="preserve">e agilidade ao </w:t>
-      </w:r>
-      <w:r>
-        <w:rPr>
-          <w:color w:val="FF0000"/>
-        </w:rPr>
-        <w:t>processo de destrancar a porta de casa.</w:t>
-      </w:r>
-      <w:r>
-        <w:rPr>
-          <w:color w:val="FF0000"/>
-        </w:rPr>
+        <w:t>surge uma questão</w:t>
+      </w:r>
+      <w:r>
+        <w:t>: é</w:t>
+      </w:r>
+      <w:r>
+        <w:t xml:space="preserve"> factível a criação de</w:t>
+      </w:r>
+      <w:r>
+        <w:t xml:space="preserve"> um dispositivo de tranca</w:t>
+      </w:r>
+      <w:r>
+        <w:t xml:space="preserve"> mecânica automático</w:t>
+      </w:r>
+      <w:r>
+        <w:t xml:space="preserve"> com reconhecimento facial?</w:t>
+      </w:r>
+      <w:r>
         <w:t xml:space="preserve"> </w:t>
       </w:r>
-    </w:p>
-    <w:p>
-      <w:pPr>
-        <w:spacing w:line="360" w:lineRule="auto"/>
-      </w:pPr>
-      <w:bookmarkStart w:id="2" w:name="_GoBack"/>
+      <w:r>
+        <w:t>Há possibilidade desse artefato</w:t>
+      </w:r>
+      <w:r>
+        <w:t xml:space="preserve"> oferecer</w:t>
+      </w:r>
+      <w:r>
+        <w:t xml:space="preserve"> </w:t>
+      </w:r>
+      <w:r>
+        <w:t>simultaneamente</w:t>
+      </w:r>
+      <w:r>
+        <w:t xml:space="preserve"> segurança e acessibilidade</w:t>
+      </w:r>
+      <w:r>
+        <w:t>?</w:t>
+      </w:r>
+    </w:p>
+    <w:p>
+      <w:pPr>
+        <w:spacing w:line="360" w:lineRule="auto"/>
+      </w:pPr>
+    </w:p>
+    <w:p>
+      <w:pPr>
+        <w:pStyle w:val="Ttulo1"/>
+        <w:spacing w:line="360" w:lineRule="auto"/>
+      </w:pPr>
+      <w:bookmarkStart w:id="2" w:name="_Toc536475107"/>
+      <w:r>
+        <w:t>OBJETIVOS</w:t>
+      </w:r>
       <w:bookmarkEnd w:id="2"/>
-    </w:p>
-    <w:p>
-      <w:pPr>
-        <w:pStyle w:val="Ttulo1"/>
-        <w:spacing w:line="360" w:lineRule="auto"/>
-      </w:pPr>
-      <w:bookmarkStart w:id="3" w:name="_Toc536108934"/>
-      <w:r>
-        <w:t>JUSTIFICATIVA</w:t>
-      </w:r>
-      <w:bookmarkEnd w:id="3"/>
     </w:p>
     <w:p>
       <w:pPr>
@@ -1295,88 +1226,7 @@
         <w:jc w:val="both"/>
       </w:pPr>
       <w:r>
-        <w:t>O reconh</w:t>
-      </w:r>
-      <w:r>
-        <w:t>ecimento facial não é uma tecnologia recente, mas tem sido aperfeiçoado nos últim</w:t>
-      </w:r>
-      <w:r>
-        <w:t>os anos</w:t>
-      </w:r>
-      <w:r>
-        <w:t xml:space="preserve"> e </w:t>
-      </w:r>
-      <w:r>
-        <w:t>recentemente</w:t>
-      </w:r>
-      <w:r>
-        <w:t xml:space="preserve"> começou a ser </w:t>
-      </w:r>
-      <w:r>
-        <w:t>introduzido</w:t>
-      </w:r>
-      <w:r>
-        <w:t xml:space="preserve"> no mercado através de</w:t>
-      </w:r>
-      <w:r>
-        <w:t xml:space="preserve"> smartphones e computadores, </w:t>
-      </w:r>
-      <w:r>
-        <w:t>tanto com o</w:t>
-      </w:r>
-      <w:r>
-        <w:t xml:space="preserve"> Windows Hello da Microsoft quanto</w:t>
-      </w:r>
-      <w:r>
-        <w:t xml:space="preserve"> com o Face ID da Apple. </w:t>
-      </w:r>
-      <w:r>
-        <w:t>Com o surgimento da autenticação facial nos dispositivos eletrônicos,</w:t>
-      </w:r>
-      <w:r>
-        <w:t xml:space="preserve"> uma dúvida </w:t>
-      </w:r>
-      <w:r>
-        <w:t>surgiu</w:t>
-      </w:r>
-      <w:r>
-        <w:t xml:space="preserve">: “A aplicação de </w:t>
-      </w:r>
-      <w:r>
-        <w:t>um sistema de autenticação como esse</w:t>
-      </w:r>
-      <w:r>
-        <w:t xml:space="preserve"> é possível em travas mecânicas</w:t>
-      </w:r>
-      <w:r>
-        <w:t xml:space="preserve">? </w:t>
-      </w:r>
-      <w:r>
-        <w:t>Q</w:t>
-      </w:r>
-      <w:r>
-        <w:t>ual a</w:t>
-      </w:r>
-      <w:r>
-        <w:t xml:space="preserve"> eficiência</w:t>
-      </w:r>
-      <w:r>
-        <w:t xml:space="preserve"> e limitações</w:t>
-      </w:r>
-      <w:r>
-        <w:t xml:space="preserve"> dessa tecnologia</w:t>
-      </w:r>
-      <w:r>
-        <w:t>?</w:t>
-      </w:r>
-      <w:r>
-        <w:t xml:space="preserve"> </w:t>
-      </w:r>
-      <w:r>
-        <w:t>”</w:t>
-      </w:r>
-      <w:r>
-        <w:t>.</w:t>
+        <w:t xml:space="preserve">O objetivo deste projeto é desenvolver um sistema de tranca automática para portas, utilizando tecnologia de reconhecimento facial e hardware relativamente barato, com o objetivo de automatizar o processo de abrir fechaduras ao mesmo tempo que fornece uma solução de custo relativamente baixo. </w:t>
       </w:r>
     </w:p>
     <w:p>
@@ -1384,40 +1234,41 @@
         <w:spacing w:line="360" w:lineRule="auto"/>
         <w:ind w:firstLine="360"/>
         <w:jc w:val="both"/>
-      </w:pPr>
-      <w:r>
-        <w:lastRenderedPageBreak/>
-        <w:t>O Raspberry Pi foi escolhido para este projeto em função de sua versatilidade e de seu custo</w:t>
-      </w:r>
-      <w:r>
-        <w:t>-benefício</w:t>
-      </w:r>
-      <w:r>
-        <w:t xml:space="preserve"> em comparação a outr</w:t>
-      </w:r>
-      <w:r>
-        <w:t>as tecnologias</w:t>
-      </w:r>
-      <w:r>
-        <w:t>.</w:t>
-      </w:r>
-      <w:r>
+        <w:rPr>
+          <w:color w:val="FF0000"/>
+        </w:rPr>
+      </w:pPr>
+      <w:r>
+        <w:t xml:space="preserve">Através disso, este projeto visa criar um protótipo de um dispositivo que poderia ser utilizado por pessoas de </w:t>
+      </w:r>
+      <w:r>
+        <w:rPr>
+          <w:color w:val="FF0000"/>
+        </w:rPr>
+        <w:t xml:space="preserve">renda média </w:t>
+      </w:r>
+      <w:r>
+        <w:t xml:space="preserve">para trazer mais segurança </w:t>
+      </w:r>
+      <w:r>
+        <w:t xml:space="preserve">e agilidade ao </w:t>
+      </w:r>
+      <w:r>
+        <w:rPr>
+          <w:color w:val="FF0000"/>
+        </w:rPr>
+        <w:t>processo de destrancar a porta de casa.</w:t>
+      </w:r>
+      <w:r>
+        <w:rPr>
+          <w:color w:val="FF0000"/>
+        </w:rPr>
         <w:t xml:space="preserve"> </w:t>
       </w:r>
-      <w:r>
-        <w:t>Um dispositivo pequeno</w:t>
-      </w:r>
-      <w:r>
-        <w:t xml:space="preserve"> e de baixo custo</w:t>
-      </w:r>
-      <w:r>
-        <w:t xml:space="preserve"> que permite uma variedade de usos tornou-se essencial para o projeto.</w:t>
-      </w:r>
-    </w:p>
-    <w:p>
-      <w:pPr>
-        <w:spacing w:line="360" w:lineRule="auto"/>
-        <w:ind w:left="360"/>
+    </w:p>
+    <w:p>
+      <w:pPr>
+        <w:spacing w:line="360" w:lineRule="auto"/>
       </w:pPr>
     </w:p>
     <w:p>
@@ -1425,11 +1276,11 @@
         <w:pStyle w:val="Ttulo1"/>
         <w:spacing w:line="360" w:lineRule="auto"/>
       </w:pPr>
-      <w:bookmarkStart w:id="4" w:name="_Toc536108935"/>
-      <w:r>
-        <w:t>METODOLOGIA</w:t>
-      </w:r>
-      <w:bookmarkEnd w:id="4"/>
+      <w:bookmarkStart w:id="3" w:name="_Toc536475108"/>
+      <w:r>
+        <w:t>JUSTIFICATIVA</w:t>
+      </w:r>
+      <w:bookmarkEnd w:id="3"/>
     </w:p>
     <w:p>
       <w:pPr>
@@ -1438,13 +1289,97 @@
         <w:jc w:val="both"/>
       </w:pPr>
       <w:r>
-        <w:t>Utilização de manuais e bibliotecas para desenvolvimento de um</w:t>
-      </w:r>
-      <w:r>
-        <w:t xml:space="preserve"> software que irá rodar no Rasp</w:t>
-      </w:r>
-      <w:r>
-        <w:t>berry</w:t>
+        <w:t>O reconh</w:t>
+      </w:r>
+      <w:r>
+        <w:t>ecimento facial não é uma tecnologia recente, mas tem sido aperfeiçoado nos últim</w:t>
+      </w:r>
+      <w:r>
+        <w:t>os anos</w:t>
+      </w:r>
+      <w:r>
+        <w:t xml:space="preserve"> e </w:t>
+      </w:r>
+      <w:r>
+        <w:t>recentemente</w:t>
+      </w:r>
+      <w:r>
+        <w:t xml:space="preserve"> começou a ser </w:t>
+      </w:r>
+      <w:r>
+        <w:t>introduzido</w:t>
+      </w:r>
+      <w:r>
+        <w:t xml:space="preserve"> no mercado através de</w:t>
+      </w:r>
+      <w:r>
+        <w:t xml:space="preserve"> smartphones e computadores, </w:t>
+      </w:r>
+      <w:r>
+        <w:t>tanto com o</w:t>
+      </w:r>
+      <w:r>
+        <w:t xml:space="preserve"> Windows </w:t>
+      </w:r>
+      <w:proofErr w:type="spellStart"/>
+      <w:r>
+        <w:t>Hello</w:t>
+      </w:r>
+      <w:proofErr w:type="spellEnd"/>
+      <w:r>
+        <w:t xml:space="preserve"> da Microsoft quanto</w:t>
+      </w:r>
+      <w:r>
+        <w:t xml:space="preserve"> com o Face ID da Apple. </w:t>
+      </w:r>
+      <w:r>
+        <w:t xml:space="preserve">Com </w:t>
+      </w:r>
+      <w:r>
+        <w:lastRenderedPageBreak/>
+        <w:t>o surgimento da autenticação facial nos dispositivos eletrônicos,</w:t>
+      </w:r>
+      <w:r>
+        <w:t xml:space="preserve"> uma dúvida </w:t>
+      </w:r>
+      <w:r>
+        <w:t>surgiu</w:t>
+      </w:r>
+      <w:r>
+        <w:t xml:space="preserve">: “A aplicação de </w:t>
+      </w:r>
+      <w:r>
+        <w:t>um sistema de autenticação como esse</w:t>
+      </w:r>
+      <w:r>
+        <w:t xml:space="preserve"> é possível em travas mecânicas</w:t>
+      </w:r>
+      <w:r>
+        <w:t xml:space="preserve">? </w:t>
+      </w:r>
+      <w:r>
+        <w:t>Q</w:t>
+      </w:r>
+      <w:r>
+        <w:t>ual a</w:t>
+      </w:r>
+      <w:r>
+        <w:t xml:space="preserve"> eficiência</w:t>
+      </w:r>
+      <w:r>
+        <w:t xml:space="preserve"> e limitações</w:t>
+      </w:r>
+      <w:r>
+        <w:t xml:space="preserve"> dessa tecnologia</w:t>
+      </w:r>
+      <w:r>
+        <w:t>?</w:t>
+      </w:r>
+      <w:r>
+        <w:t xml:space="preserve"> </w:t>
+      </w:r>
+      <w:r>
+        <w:t>”</w:t>
       </w:r>
       <w:r>
         <w:t>.</w:t>
@@ -1457,20 +1392,157 @@
         <w:jc w:val="both"/>
       </w:pPr>
       <w:r>
-        <w:t>A escrita do software, feito em Python, e a utilização da biblioteca Open</w:t>
-      </w:r>
-      <w:r>
-        <w:t>CV, com capacidades para realiza</w:t>
-      </w:r>
-      <w:r>
-        <w:t>r o reconhecimento facial.</w:t>
-      </w:r>
+        <w:t xml:space="preserve">O </w:t>
+      </w:r>
+      <w:proofErr w:type="spellStart"/>
+      <w:r>
+        <w:t>Raspberry</w:t>
+      </w:r>
+      <w:proofErr w:type="spellEnd"/>
+      <w:r>
+        <w:t xml:space="preserve"> </w:t>
+      </w:r>
+      <w:proofErr w:type="spellStart"/>
+      <w:r>
+        <w:t>Pi</w:t>
+      </w:r>
+      <w:proofErr w:type="spellEnd"/>
+      <w:r>
+        <w:t xml:space="preserve"> foi escolhido para este projeto em função de sua versatilidade e de seu custo</w:t>
+      </w:r>
+      <w:r>
+        <w:t>-benefício</w:t>
+      </w:r>
+      <w:r>
+        <w:t xml:space="preserve"> em comparação a outr</w:t>
+      </w:r>
+      <w:r>
+        <w:t>as tecnologias</w:t>
+      </w:r>
+      <w:r>
+        <w:t>.</w:t>
+      </w:r>
+      <w:r>
+        <w:t xml:space="preserve"> </w:t>
+      </w:r>
+      <w:r>
+        <w:t>Um dispositivo pequeno</w:t>
+      </w:r>
+      <w:r>
+        <w:t xml:space="preserve"> e de baixo custo</w:t>
+      </w:r>
+      <w:r>
+        <w:t xml:space="preserve"> que permite uma variedade de usos tornou-se essencial para o projeto.</w:t>
+      </w:r>
+    </w:p>
+    <w:p>
+      <w:pPr>
+        <w:spacing w:line="360" w:lineRule="auto"/>
+        <w:ind w:left="360"/>
+      </w:pPr>
+    </w:p>
+    <w:p>
+      <w:pPr>
+        <w:pStyle w:val="Ttulo1"/>
+        <w:spacing w:line="360" w:lineRule="auto"/>
+      </w:pPr>
+      <w:bookmarkStart w:id="4" w:name="_Toc536475109"/>
+      <w:r>
+        <w:t>REVISÃO BIBLIOGRÁFICA</w:t>
+      </w:r>
+      <w:bookmarkEnd w:id="4"/>
+    </w:p>
+    <w:p>
+      <w:pPr>
+        <w:spacing w:line="360" w:lineRule="auto"/>
+        <w:ind w:left="360"/>
+      </w:pPr>
+      <w:r>
+        <w:t>&lt;Revisão Bibliográfica&gt;</w:t>
+      </w:r>
+    </w:p>
+    <w:p>
+      <w:pPr>
+        <w:spacing w:line="360" w:lineRule="auto"/>
+      </w:pPr>
+    </w:p>
+    <w:p>
+      <w:pPr>
+        <w:pStyle w:val="Ttulo1"/>
+        <w:spacing w:line="360" w:lineRule="auto"/>
+      </w:pPr>
+      <w:bookmarkStart w:id="5" w:name="_Toc536475110"/>
+      <w:r>
+        <w:t>METODOLOGIA</w:t>
+      </w:r>
+      <w:bookmarkEnd w:id="5"/>
     </w:p>
     <w:p>
       <w:pPr>
         <w:spacing w:line="360" w:lineRule="auto"/>
         <w:ind w:firstLine="360"/>
         <w:jc w:val="both"/>
+      </w:pPr>
+      <w:r>
+        <w:t>Utilização de manuais e bibliotecas para desenvolvimento de um</w:t>
+      </w:r>
+      <w:r>
+        <w:t xml:space="preserve"> software que será executado</w:t>
+      </w:r>
+      <w:r>
+        <w:t xml:space="preserve"> no </w:t>
+      </w:r>
+      <w:bookmarkStart w:id="6" w:name="_GoBack"/>
+      <w:bookmarkEnd w:id="6"/>
+      <w:proofErr w:type="spellStart"/>
+      <w:r>
+        <w:t>Rasp</w:t>
+      </w:r>
+      <w:r>
+        <w:t>berry</w:t>
+      </w:r>
+      <w:proofErr w:type="spellEnd"/>
+      <w:r>
+        <w:t xml:space="preserve"> </w:t>
+      </w:r>
+      <w:proofErr w:type="spellStart"/>
+      <w:r>
+        <w:t>Pi</w:t>
+      </w:r>
+      <w:proofErr w:type="spellEnd"/>
+      <w:r>
+        <w:t>.</w:t>
+      </w:r>
+    </w:p>
+    <w:p>
+      <w:pPr>
+        <w:spacing w:line="360" w:lineRule="auto"/>
+        <w:ind w:firstLine="360"/>
+        <w:jc w:val="both"/>
+      </w:pPr>
+      <w:r>
+        <w:t xml:space="preserve">A escrita do software, feito em Python, e a utilização da biblioteca </w:t>
+      </w:r>
+      <w:proofErr w:type="spellStart"/>
+      <w:r>
+        <w:t>Open</w:t>
+      </w:r>
+      <w:r>
+        <w:t>CV</w:t>
+      </w:r>
+      <w:proofErr w:type="spellEnd"/>
+      <w:r>
+        <w:t>, com capacidades para realiza</w:t>
+      </w:r>
+      <w:r>
+        <w:t>r o reconhecimento facial.</w:t>
+      </w:r>
+    </w:p>
+    <w:p>
+      <w:pPr>
+        <w:spacing w:line="360" w:lineRule="auto"/>
+        <w:ind w:firstLine="360"/>
+        <w:jc w:val="both"/>
         <w:rPr>
           <w:u w:val="single"/>
         </w:rPr>
@@ -1481,11 +1553,11 @@
         <w:pStyle w:val="Ttulo1"/>
         <w:spacing w:line="360" w:lineRule="auto"/>
       </w:pPr>
-      <w:bookmarkStart w:id="5" w:name="_Toc536108936"/>
+      <w:bookmarkStart w:id="7" w:name="_Toc536475111"/>
       <w:r>
         <w:t>REFERÊNCIAS</w:t>
       </w:r>
-      <w:bookmarkEnd w:id="5"/>
+      <w:bookmarkEnd w:id="7"/>
     </w:p>
     <w:p>
       <w:pPr>
@@ -1503,7 +1575,7 @@
 </file>
 
 <file path=word/numbering.xml><?xml version="1.0" encoding="utf-8"?>
-<w:numbering xmlns:wpc="http://schemas.microsoft.com/office/word/2010/wordprocessingCanvas" xmlns:cx="http://schemas.microsoft.com/office/drawing/2014/chartex" xmlns:cx1="http://schemas.microsoft.com/office/drawing/2015/9/8/chartex" xmlns:mc="http://schemas.openxmlformats.org/markup-compatibility/2006" xmlns:o="urn:schemas-microsoft-com:office:office" xmlns:r="http://schemas.openxmlformats.org/officeDocument/2006/relationships" xmlns:m="http://schemas.openxmlformats.org/officeDocument/2006/math" xmlns:v="urn:schemas-microsoft-com:vml" xmlns:wp14="http://schemas.microsoft.com/office/word/2010/wordprocessingDrawing" xmlns:wp="http://schemas.openxmlformats.org/drawingml/2006/wordprocessingDrawing" xmlns:w10="urn:schemas-microsoft-com:office:word" xmlns:w="http://schemas.openxmlformats.org/wordprocessingml/2006/main" xmlns:w14="http://schemas.microsoft.com/office/word/2010/wordml" xmlns:w15="http://schemas.microsoft.com/office/word/2012/wordml" xmlns:w16se="http://schemas.microsoft.com/office/word/2015/wordml/symex" xmlns:wpg="http://schemas.microsoft.com/office/word/2010/wordprocessingGroup" xmlns:wpi="http://schemas.microsoft.com/office/word/2010/wordprocessingInk" xmlns:wne="http://schemas.microsoft.com/office/word/2006/wordml" xmlns:wps="http://schemas.microsoft.com/office/word/2010/wordprocessingShape" mc:Ignorable="w14 w15 w16se wp14">
+<w:numbering xmlns:wpc="http://schemas.microsoft.com/office/word/2010/wordprocessingCanvas" xmlns:cx="http://schemas.microsoft.com/office/drawing/2014/chartex" xmlns:mc="http://schemas.openxmlformats.org/markup-compatibility/2006" xmlns:o="urn:schemas-microsoft-com:office:office" xmlns:r="http://schemas.openxmlformats.org/officeDocument/2006/relationships" xmlns:m="http://schemas.openxmlformats.org/officeDocument/2006/math" xmlns:v="urn:schemas-microsoft-com:vml" xmlns:wp14="http://schemas.microsoft.com/office/word/2010/wordprocessingDrawing" xmlns:wp="http://schemas.openxmlformats.org/drawingml/2006/wordprocessingDrawing" xmlns:w10="urn:schemas-microsoft-com:office:word" xmlns:w="http://schemas.openxmlformats.org/wordprocessingml/2006/main" xmlns:w14="http://schemas.microsoft.com/office/word/2010/wordml" xmlns:w15="http://schemas.microsoft.com/office/word/2012/wordml" xmlns:w16se="http://schemas.microsoft.com/office/word/2015/wordml/symex" xmlns:wpg="http://schemas.microsoft.com/office/word/2010/wordprocessingGroup" xmlns:wpi="http://schemas.microsoft.com/office/word/2010/wordprocessingInk" xmlns:wne="http://schemas.microsoft.com/office/word/2006/wordml" xmlns:wps="http://schemas.microsoft.com/office/word/2010/wordprocessingShape" mc:Ignorable="w14 w15 w16se wp14">
   <w:abstractNum w:abstractNumId="0" w15:restartNumberingAfterBreak="0">
     <w:nsid w:val="0ADE1E2D"/>
     <w:multiLevelType w:val="multilevel"/>
@@ -2542,7 +2614,7 @@
 </file>
 
 <file path=customXml/itemProps1.xml><?xml version="1.0" encoding="utf-8"?>
-<ds:datastoreItem xmlns:ds="http://schemas.openxmlformats.org/officeDocument/2006/customXml" ds:itemID="{F74C26D4-277E-4052-99EC-40CC74071391}">
+<ds:datastoreItem xmlns:ds="http://schemas.openxmlformats.org/officeDocument/2006/customXml" ds:itemID="{BD4232E6-2710-465B-BA07-99CD8C5A0A92}">
   <ds:schemaRefs>
     <ds:schemaRef ds:uri="http://schemas.openxmlformats.org/officeDocument/2006/bibliography"/>
   </ds:schemaRefs>

</xml_diff>

<commit_message>
Mais algumas pequenas atualizações no Projeto.
</commit_message>
<xml_diff>
--- a/ProjetoDePesquisa.docx
+++ b/ProjetoDePesquisa.docx
@@ -11,30 +11,12 @@
           <w:szCs w:val="24"/>
         </w:rPr>
       </w:pPr>
-      <w:proofErr w:type="spellStart"/>
-      <w:proofErr w:type="gramStart"/>
-      <w:r>
-        <w:rPr>
-          <w:rFonts w:cs="Times New Roman"/>
-          <w:szCs w:val="24"/>
-        </w:rPr>
-        <w:t>se</w:t>
-      </w:r>
-      <w:r>
-        <w:rPr>
-          <w:rFonts w:cs="Times New Roman"/>
-          <w:szCs w:val="24"/>
-        </w:rPr>
-        <w:t>Instituto</w:t>
-      </w:r>
-      <w:proofErr w:type="spellEnd"/>
-      <w:proofErr w:type="gramEnd"/>
-      <w:r>
-        <w:rPr>
-          <w:rFonts w:cs="Times New Roman"/>
-          <w:szCs w:val="24"/>
-        </w:rPr>
-        <w:t xml:space="preserve"> Federal do Pará</w:t>
+      <w:r>
+        <w:rPr>
+          <w:rFonts w:cs="Times New Roman"/>
+          <w:szCs w:val="24"/>
+        </w:rPr>
+        <w:t>Instituto Federal do Pará</w:t>
       </w:r>
     </w:p>
     <w:p>
@@ -88,24 +70,24 @@
           <w:rFonts w:cs="Times New Roman"/>
           <w:szCs w:val="24"/>
         </w:rPr>
+        <w:t>Fernando Nazareno Pantoja Rêgo</w:t>
+      </w:r>
+    </w:p>
+    <w:p>
+      <w:pPr>
+        <w:spacing w:line="360" w:lineRule="auto"/>
+        <w:jc w:val="center"/>
+        <w:rPr>
+          <w:rFonts w:cs="Times New Roman"/>
+          <w:szCs w:val="24"/>
+        </w:rPr>
+      </w:pPr>
+      <w:r>
+        <w:rPr>
+          <w:rFonts w:cs="Times New Roman"/>
+          <w:szCs w:val="24"/>
+        </w:rPr>
         <w:t>Guilherme Mártires Athias</w:t>
-      </w:r>
-    </w:p>
-    <w:p>
-      <w:pPr>
-        <w:spacing w:line="360" w:lineRule="auto"/>
-        <w:jc w:val="center"/>
-        <w:rPr>
-          <w:rFonts w:cs="Times New Roman"/>
-          <w:szCs w:val="24"/>
-        </w:rPr>
-      </w:pPr>
-      <w:r>
-        <w:rPr>
-          <w:rFonts w:cs="Times New Roman"/>
-          <w:szCs w:val="24"/>
-        </w:rPr>
-        <w:t>Fernando Nazareno Pantoja Rêgo</w:t>
       </w:r>
     </w:p>
     <w:p>
@@ -365,7 +347,7 @@
           <w:r>
             <w:fldChar w:fldCharType="separate"/>
           </w:r>
-          <w:hyperlink w:anchor="_Toc536475105" w:history="1">
+          <w:hyperlink w:anchor="_Toc536479748" w:history="1">
             <w:r>
               <w:rPr>
                 <w:rStyle w:val="Hyperlink"/>
@@ -408,7 +390,7 @@
                 <w:noProof/>
                 <w:webHidden/>
               </w:rPr>
-              <w:instrText xml:space="preserve"> PAGEREF _Toc536475105 \h </w:instrText>
+              <w:instrText xml:space="preserve"> PAGEREF _Toc536479748 \h </w:instrText>
             </w:r>
             <w:r>
               <w:rPr>
@@ -453,7 +435,7 @@
               <w:lang w:eastAsia="pt-BR"/>
             </w:rPr>
           </w:pPr>
-          <w:hyperlink w:anchor="_Toc536475106" w:history="1">
+          <w:hyperlink w:anchor="_Toc536479749" w:history="1">
             <w:r>
               <w:rPr>
                 <w:rStyle w:val="Hyperlink"/>
@@ -496,7 +478,7 @@
                 <w:noProof/>
                 <w:webHidden/>
               </w:rPr>
-              <w:instrText xml:space="preserve"> PAGEREF _Toc536475106 \h </w:instrText>
+              <w:instrText xml:space="preserve"> PAGEREF _Toc536479749 \h </w:instrText>
             </w:r>
             <w:r>
               <w:rPr>
@@ -541,7 +523,7 @@
               <w:lang w:eastAsia="pt-BR"/>
             </w:rPr>
           </w:pPr>
-          <w:hyperlink w:anchor="_Toc536475107" w:history="1">
+          <w:hyperlink w:anchor="_Toc536479750" w:history="1">
             <w:r>
               <w:rPr>
                 <w:rStyle w:val="Hyperlink"/>
@@ -584,7 +566,7 @@
                 <w:noProof/>
                 <w:webHidden/>
               </w:rPr>
-              <w:instrText xml:space="preserve"> PAGEREF _Toc536475107 \h </w:instrText>
+              <w:instrText xml:space="preserve"> PAGEREF _Toc536479750 \h </w:instrText>
             </w:r>
             <w:r>
               <w:rPr>
@@ -629,7 +611,7 @@
               <w:lang w:eastAsia="pt-BR"/>
             </w:rPr>
           </w:pPr>
-          <w:hyperlink w:anchor="_Toc536475108" w:history="1">
+          <w:hyperlink w:anchor="_Toc536479751" w:history="1">
             <w:r>
               <w:rPr>
                 <w:rStyle w:val="Hyperlink"/>
@@ -672,7 +654,7 @@
                 <w:noProof/>
                 <w:webHidden/>
               </w:rPr>
-              <w:instrText xml:space="preserve"> PAGEREF _Toc536475108 \h </w:instrText>
+              <w:instrText xml:space="preserve"> PAGEREF _Toc536479751 \h </w:instrText>
             </w:r>
             <w:r>
               <w:rPr>
@@ -717,7 +699,7 @@
               <w:lang w:eastAsia="pt-BR"/>
             </w:rPr>
           </w:pPr>
-          <w:hyperlink w:anchor="_Toc536475109" w:history="1">
+          <w:hyperlink w:anchor="_Toc536479752" w:history="1">
             <w:r>
               <w:rPr>
                 <w:rStyle w:val="Hyperlink"/>
@@ -760,7 +742,7 @@
                 <w:noProof/>
                 <w:webHidden/>
               </w:rPr>
-              <w:instrText xml:space="preserve"> PAGEREF _Toc536475109 \h </w:instrText>
+              <w:instrText xml:space="preserve"> PAGEREF _Toc536479752 \h </w:instrText>
             </w:r>
             <w:r>
               <w:rPr>
@@ -805,7 +787,7 @@
               <w:lang w:eastAsia="pt-BR"/>
             </w:rPr>
           </w:pPr>
-          <w:hyperlink w:anchor="_Toc536475110" w:history="1">
+          <w:hyperlink w:anchor="_Toc536479753" w:history="1">
             <w:r>
               <w:rPr>
                 <w:rStyle w:val="Hyperlink"/>
@@ -848,7 +830,7 @@
                 <w:noProof/>
                 <w:webHidden/>
               </w:rPr>
-              <w:instrText xml:space="preserve"> PAGEREF _Toc536475110 \h </w:instrText>
+              <w:instrText xml:space="preserve"> PAGEREF _Toc536479753 \h </w:instrText>
             </w:r>
             <w:r>
               <w:rPr>
@@ -893,7 +875,7 @@
               <w:lang w:eastAsia="pt-BR"/>
             </w:rPr>
           </w:pPr>
-          <w:hyperlink w:anchor="_Toc536475111" w:history="1">
+          <w:hyperlink w:anchor="_Toc536479754" w:history="1">
             <w:r>
               <w:rPr>
                 <w:rStyle w:val="Hyperlink"/>
@@ -936,7 +918,7 @@
                 <w:noProof/>
                 <w:webHidden/>
               </w:rPr>
-              <w:instrText xml:space="preserve"> PAGEREF _Toc536475111 \h </w:instrText>
+              <w:instrText xml:space="preserve"> PAGEREF _Toc536479754 \h </w:instrText>
             </w:r>
             <w:r>
               <w:rPr>
@@ -1056,7 +1038,7 @@
         <w:pStyle w:val="Ttulo1"/>
         <w:spacing w:line="360" w:lineRule="auto"/>
       </w:pPr>
-      <w:bookmarkStart w:id="0" w:name="_Toc536475105"/>
+      <w:bookmarkStart w:id="0" w:name="_Toc536479748"/>
       <w:r>
         <w:t>INTRODUÇÃO</w:t>
       </w:r>
@@ -1084,7 +1066,7 @@
         <w:pStyle w:val="Ttulo1"/>
         <w:spacing w:line="360" w:lineRule="auto"/>
       </w:pPr>
-      <w:bookmarkStart w:id="1" w:name="_Toc536475106"/>
+      <w:bookmarkStart w:id="1" w:name="_Toc536479749"/>
       <w:r>
         <w:t>PROBLEMA DE PESQUISA</w:t>
       </w:r>
@@ -1100,10 +1082,10 @@
         <w:t xml:space="preserve">É possível observar o uso do reconhecimento facial </w:t>
       </w:r>
       <w:r>
-        <w:rPr>
-          <w:color w:val="FF0000"/>
-        </w:rPr>
-        <w:t>de modo diverso nos dias de hoje</w:t>
+        <w:t>em uma variedade de situações</w:t>
+      </w:r>
+      <w:r>
+        <w:t xml:space="preserve"> nos dias de hoje</w:t>
       </w:r>
       <w:r>
         <w:t>. Essa tecnologia</w:t>
@@ -1161,13 +1143,10 @@
         <w:t xml:space="preserve">Com base nesses avanços recentes na precisão e confiabilidade dessa tecnologia, </w:t>
       </w:r>
       <w:r>
-        <w:rPr>
-          <w:color w:val="FF0000"/>
-        </w:rPr>
-        <w:t>surge uma questão</w:t>
-      </w:r>
-      <w:r>
-        <w:t>: é</w:t>
+        <w:t xml:space="preserve">surge uma questão: </w:t>
+      </w:r>
+      <w:r>
+        <w:t>é</w:t>
       </w:r>
       <w:r>
         <w:t xml:space="preserve"> factível a criação de</w:t>
@@ -1176,28 +1155,22 @@
         <w:t xml:space="preserve"> um dispositivo de tranca</w:t>
       </w:r>
       <w:r>
-        <w:t xml:space="preserve"> mecânica automático</w:t>
-      </w:r>
-      <w:r>
-        <w:t xml:space="preserve"> com reconhecimento facial?</w:t>
+        <w:t xml:space="preserve"> mecânica automática</w:t>
+      </w:r>
+      <w:r>
+        <w:t xml:space="preserve"> com reconhecimento facial? </w:t>
+      </w:r>
+      <w:r>
+        <w:t>Há possibilidade desse artefato</w:t>
+      </w:r>
+      <w:r>
+        <w:t xml:space="preserve"> oferecer</w:t>
       </w:r>
       <w:r>
         <w:t xml:space="preserve"> </w:t>
       </w:r>
       <w:r>
-        <w:t>Há possibilidade desse artefato</w:t>
-      </w:r>
-      <w:r>
-        <w:t xml:space="preserve"> oferecer</w:t>
-      </w:r>
-      <w:r>
-        <w:t xml:space="preserve"> </w:t>
-      </w:r>
-      <w:r>
-        <w:t>simultaneamente</w:t>
-      </w:r>
-      <w:r>
-        <w:t xml:space="preserve"> segurança e acessibilidade</w:t>
+        <w:t>simultaneamente segurança e acessibilidade</w:t>
       </w:r>
       <w:r>
         <w:t>?</w:t>
@@ -1213,7 +1186,7 @@
         <w:pStyle w:val="Ttulo1"/>
         <w:spacing w:line="360" w:lineRule="auto"/>
       </w:pPr>
-      <w:bookmarkStart w:id="2" w:name="_Toc536475107"/>
+      <w:bookmarkStart w:id="2" w:name="_Toc536479750"/>
       <w:r>
         <w:t>OBJETIVOS</w:t>
       </w:r>
@@ -1276,7 +1249,7 @@
         <w:pStyle w:val="Ttulo1"/>
         <w:spacing w:line="360" w:lineRule="auto"/>
       </w:pPr>
-      <w:bookmarkStart w:id="3" w:name="_Toc536475108"/>
+      <w:bookmarkStart w:id="3" w:name="_Toc536479751"/>
       <w:r>
         <w:t>JUSTIFICATIVA</w:t>
       </w:r>
@@ -1392,39 +1365,23 @@
         <w:jc w:val="both"/>
       </w:pPr>
       <w:r>
-        <w:t xml:space="preserve">O </w:t>
-      </w:r>
-      <w:proofErr w:type="spellStart"/>
-      <w:r>
-        <w:t>Raspberry</w:t>
-      </w:r>
-      <w:proofErr w:type="spellEnd"/>
+        <w:t>O Raspberry Pi foi escolhido para este projeto em função de sua versatilidade e de seu custo</w:t>
+      </w:r>
+      <w:r>
+        <w:t>-benefício</w:t>
+      </w:r>
+      <w:r>
+        <w:t xml:space="preserve"> em comparação a outr</w:t>
+      </w:r>
+      <w:r>
+        <w:t>as tecnologias</w:t>
+      </w:r>
+      <w:r>
+        <w:t>.</w:t>
+      </w:r>
       <w:r>
         <w:t xml:space="preserve"> </w:t>
       </w:r>
-      <w:proofErr w:type="spellStart"/>
-      <w:r>
-        <w:t>Pi</w:t>
-      </w:r>
-      <w:proofErr w:type="spellEnd"/>
-      <w:r>
-        <w:t xml:space="preserve"> foi escolhido para este projeto em função de sua versatilidade e de seu custo</w:t>
-      </w:r>
-      <w:r>
-        <w:t>-benefício</w:t>
-      </w:r>
-      <w:r>
-        <w:t xml:space="preserve"> em comparação a outr</w:t>
-      </w:r>
-      <w:r>
-        <w:t>as tecnologias</w:t>
-      </w:r>
-      <w:r>
-        <w:t>.</w:t>
-      </w:r>
-      <w:r>
-        <w:t xml:space="preserve"> </w:t>
-      </w:r>
       <w:r>
         <w:t>Um dispositivo pequeno</w:t>
       </w:r>
@@ -1446,7 +1403,7 @@
         <w:pStyle w:val="Ttulo1"/>
         <w:spacing w:line="360" w:lineRule="auto"/>
       </w:pPr>
-      <w:bookmarkStart w:id="4" w:name="_Toc536475109"/>
+      <w:bookmarkStart w:id="4" w:name="_Toc536479752"/>
       <w:r>
         <w:t>REVISÃO BIBLIOGRÁFICA</w:t>
       </w:r>
@@ -1471,7 +1428,7 @@
         <w:pStyle w:val="Ttulo1"/>
         <w:spacing w:line="360" w:lineRule="auto"/>
       </w:pPr>
-      <w:bookmarkStart w:id="5" w:name="_Toc536475110"/>
+      <w:bookmarkStart w:id="5" w:name="_Toc536479753"/>
       <w:r>
         <w:t>METODOLOGIA</w:t>
       </w:r>
@@ -1490,26 +1447,14 @@
         <w:t xml:space="preserve"> software que será executado</w:t>
       </w:r>
       <w:r>
-        <w:t xml:space="preserve"> no </w:t>
-      </w:r>
-      <w:bookmarkStart w:id="6" w:name="_GoBack"/>
-      <w:bookmarkEnd w:id="6"/>
-      <w:proofErr w:type="spellStart"/>
-      <w:r>
-        <w:t>Rasp</w:t>
+        <w:t xml:space="preserve"> no Rasp</w:t>
       </w:r>
       <w:r>
         <w:t>berry</w:t>
       </w:r>
-      <w:proofErr w:type="spellEnd"/>
-      <w:r>
-        <w:t xml:space="preserve"> </w:t>
-      </w:r>
-      <w:proofErr w:type="spellStart"/>
-      <w:r>
-        <w:t>Pi</w:t>
-      </w:r>
-      <w:proofErr w:type="spellEnd"/>
+      <w:r>
+        <w:t xml:space="preserve"> Pi</w:t>
+      </w:r>
       <w:r>
         <w:t>.</w:t>
       </w:r>
@@ -1553,16 +1498,52 @@
         <w:pStyle w:val="Ttulo1"/>
         <w:spacing w:line="360" w:lineRule="auto"/>
       </w:pPr>
-      <w:bookmarkStart w:id="7" w:name="_Toc536475111"/>
+      <w:bookmarkStart w:id="6" w:name="_Toc536479754"/>
       <w:r>
         <w:t>REFERÊNCIAS</w:t>
       </w:r>
+      <w:bookmarkEnd w:id="6"/>
+    </w:p>
+    <w:p>
+      <w:pPr>
+        <w:spacing w:line="360" w:lineRule="auto"/>
+        <w:rPr>
+          <w:lang w:val="en-US"/>
+        </w:rPr>
+      </w:pPr>
+      <w:r>
+        <w:rPr>
+          <w:lang w:val="en-US"/>
+        </w:rPr>
+        <w:t>GATES, Kelly A</w:t>
+      </w:r>
+      <w:r>
+        <w:rPr>
+          <w:lang w:val="en-US"/>
+        </w:rPr>
+        <w:t xml:space="preserve">. </w:t>
+      </w:r>
+      <w:r>
+        <w:rPr>
+          <w:rStyle w:val="Forte"/>
+          <w:lang w:val="en-US"/>
+        </w:rPr>
+        <w:t xml:space="preserve">Our Biometric Future: </w:t>
+      </w:r>
+      <w:r>
+        <w:rPr>
+          <w:lang w:val="en-US"/>
+        </w:rPr>
+        <w:t xml:space="preserve">Facial Recognition Technology and the Culture of Surveillance. </w:t>
+      </w:r>
+      <w:r>
+        <w:rPr>
+          <w:lang w:val="en-US"/>
+        </w:rPr>
+        <w:t>New York: New York University Press, 2011. 263 p.</w:t>
+      </w:r>
+      <w:bookmarkStart w:id="7" w:name="_GoBack"/>
       <w:bookmarkEnd w:id="7"/>
-    </w:p>
-    <w:p>
-      <w:pPr>
-        <w:spacing w:line="360" w:lineRule="auto"/>
-      </w:pPr>
     </w:p>
     <w:sectPr>
       <w:pgSz w:w="11906" w:h="16838"/>
@@ -2345,6 +2326,17 @@
       <w:u w:val="single"/>
     </w:rPr>
   </w:style>
+  <w:style w:type="character" w:styleId="Forte">
+    <w:name w:val="Strong"/>
+    <w:basedOn w:val="Fontepargpadro"/>
+    <w:uiPriority w:val="22"/>
+    <w:qFormat/>
+    <w:rsid w:val="004D1283"/>
+    <w:rPr>
+      <w:b/>
+      <w:bCs/>
+    </w:rPr>
+  </w:style>
 </w:styles>
 </file>
 
@@ -2614,7 +2606,7 @@
 </file>
 
 <file path=customXml/itemProps1.xml><?xml version="1.0" encoding="utf-8"?>
-<ds:datastoreItem xmlns:ds="http://schemas.openxmlformats.org/officeDocument/2006/customXml" ds:itemID="{BD4232E6-2710-465B-BA07-99CD8C5A0A92}">
+<ds:datastoreItem xmlns:ds="http://schemas.openxmlformats.org/officeDocument/2006/customXml" ds:itemID="{AC89999C-6F40-4CE0-A847-C53C38BE8EF7}">
   <ds:schemaRefs>
     <ds:schemaRef ds:uri="http://schemas.openxmlformats.org/officeDocument/2006/bibliography"/>
   </ds:schemaRefs>

</xml_diff>

<commit_message>
Objetivos específicos adicionados, mais uma referência adicionada ajustes feitos em partes já escritas; Novos livros adicionados na pasta de PDFs.
</commit_message>
<xml_diff>
--- a/ProjetoDePesquisa.docx
+++ b/ProjetoDePesquisa.docx
@@ -302,6 +302,10 @@
     </w:p>
     <w:sdt>
       <w:sdtPr>
+        <w:rPr>
+          <w:rFonts w:cs="Times New Roman"/>
+          <w:szCs w:val="24"/>
+        </w:rPr>
         <w:id w:val="-341857757"/>
         <w:docPartObj>
           <w:docPartGallery w:val="Table of Contents"/>
@@ -319,8 +323,16 @@
           <w:pPr>
             <w:spacing w:line="360" w:lineRule="auto"/>
             <w:jc w:val="center"/>
+            <w:rPr>
+              <w:rFonts w:cs="Times New Roman"/>
+              <w:szCs w:val="24"/>
+            </w:rPr>
           </w:pPr>
           <w:r>
+            <w:rPr>
+              <w:rFonts w:cs="Times New Roman"/>
+              <w:szCs w:val="24"/>
+            </w:rPr>
             <w:t>SUMÁRIO</w:t>
           </w:r>
         </w:p>
@@ -332,34 +344,48 @@
               <w:tab w:val="right" w:leader="dot" w:pos="9061"/>
             </w:tabs>
             <w:rPr>
-              <w:rFonts w:asciiTheme="minorHAnsi" w:eastAsiaTheme="minorEastAsia" w:hAnsiTheme="minorHAnsi"/>
+              <w:rFonts w:eastAsiaTheme="minorEastAsia" w:cs="Times New Roman"/>
               <w:noProof/>
-              <w:sz w:val="22"/>
+              <w:szCs w:val="24"/>
               <w:lang w:eastAsia="pt-BR"/>
             </w:rPr>
           </w:pPr>
           <w:r>
+            <w:rPr>
+              <w:rFonts w:cs="Times New Roman"/>
+              <w:szCs w:val="24"/>
+            </w:rPr>
             <w:fldChar w:fldCharType="begin"/>
           </w:r>
           <w:r>
+            <w:rPr>
+              <w:rFonts w:cs="Times New Roman"/>
+              <w:szCs w:val="24"/>
+            </w:rPr>
             <w:instrText xml:space="preserve"> TOC \o "1-3" \h \z \u </w:instrText>
           </w:r>
           <w:r>
+            <w:rPr>
+              <w:rFonts w:cs="Times New Roman"/>
+              <w:szCs w:val="24"/>
+            </w:rPr>
             <w:fldChar w:fldCharType="separate"/>
           </w:r>
           <w:hyperlink w:anchor="_Toc536479748" w:history="1">
             <w:r>
               <w:rPr>
                 <w:rStyle w:val="Hyperlink"/>
-                <w:noProof/>
+                <w:rFonts w:cs="Times New Roman"/>
+                <w:noProof/>
+                <w:szCs w:val="24"/>
               </w:rPr>
               <w:t>1</w:t>
             </w:r>
             <w:r>
               <w:rPr>
-                <w:rFonts w:asciiTheme="minorHAnsi" w:eastAsiaTheme="minorEastAsia" w:hAnsiTheme="minorHAnsi"/>
-                <w:noProof/>
-                <w:sz w:val="22"/>
+                <w:rFonts w:eastAsiaTheme="minorEastAsia" w:cs="Times New Roman"/>
+                <w:noProof/>
+                <w:szCs w:val="24"/>
                 <w:lang w:eastAsia="pt-BR"/>
               </w:rPr>
               <w:tab/>
@@ -367,55 +393,71 @@
             <w:r>
               <w:rPr>
                 <w:rStyle w:val="Hyperlink"/>
-                <w:noProof/>
+                <w:rFonts w:cs="Times New Roman"/>
+                <w:noProof/>
+                <w:szCs w:val="24"/>
               </w:rPr>
               <w:t>INTRODUÇÃO</w:t>
             </w:r>
             <w:r>
               <w:rPr>
-                <w:noProof/>
-                <w:webHidden/>
+                <w:rFonts w:cs="Times New Roman"/>
+                <w:noProof/>
+                <w:webHidden/>
+                <w:szCs w:val="24"/>
               </w:rPr>
               <w:tab/>
             </w:r>
             <w:r>
               <w:rPr>
-                <w:noProof/>
-                <w:webHidden/>
+                <w:rFonts w:cs="Times New Roman"/>
+                <w:noProof/>
+                <w:webHidden/>
+                <w:szCs w:val="24"/>
               </w:rPr>
               <w:fldChar w:fldCharType="begin"/>
             </w:r>
             <w:r>
               <w:rPr>
-                <w:noProof/>
-                <w:webHidden/>
+                <w:rFonts w:cs="Times New Roman"/>
+                <w:noProof/>
+                <w:webHidden/>
+                <w:szCs w:val="24"/>
               </w:rPr>
               <w:instrText xml:space="preserve"> PAGEREF _Toc536479748 \h </w:instrText>
             </w:r>
             <w:r>
               <w:rPr>
-                <w:noProof/>
-                <w:webHidden/>
-              </w:rPr>
-            </w:r>
-            <w:r>
-              <w:rPr>
-                <w:noProof/>
-                <w:webHidden/>
+                <w:rFonts w:cs="Times New Roman"/>
+                <w:noProof/>
+                <w:webHidden/>
+                <w:szCs w:val="24"/>
+              </w:rPr>
+            </w:r>
+            <w:r>
+              <w:rPr>
+                <w:rFonts w:cs="Times New Roman"/>
+                <w:noProof/>
+                <w:webHidden/>
+                <w:szCs w:val="24"/>
               </w:rPr>
               <w:fldChar w:fldCharType="separate"/>
             </w:r>
             <w:r>
               <w:rPr>
-                <w:noProof/>
-                <w:webHidden/>
+                <w:rFonts w:cs="Times New Roman"/>
+                <w:noProof/>
+                <w:webHidden/>
+                <w:szCs w:val="24"/>
               </w:rPr>
               <w:t>3</w:t>
             </w:r>
             <w:r>
               <w:rPr>
-                <w:noProof/>
-                <w:webHidden/>
+                <w:rFonts w:cs="Times New Roman"/>
+                <w:noProof/>
+                <w:webHidden/>
+                <w:szCs w:val="24"/>
               </w:rPr>
               <w:fldChar w:fldCharType="end"/>
             </w:r>
@@ -429,9 +471,9 @@
               <w:tab w:val="right" w:leader="dot" w:pos="9061"/>
             </w:tabs>
             <w:rPr>
-              <w:rFonts w:asciiTheme="minorHAnsi" w:eastAsiaTheme="minorEastAsia" w:hAnsiTheme="minorHAnsi"/>
+              <w:rFonts w:eastAsiaTheme="minorEastAsia" w:cs="Times New Roman"/>
               <w:noProof/>
-              <w:sz w:val="22"/>
+              <w:szCs w:val="24"/>
               <w:lang w:eastAsia="pt-BR"/>
             </w:rPr>
           </w:pPr>
@@ -439,15 +481,17 @@
             <w:r>
               <w:rPr>
                 <w:rStyle w:val="Hyperlink"/>
-                <w:noProof/>
+                <w:rFonts w:cs="Times New Roman"/>
+                <w:noProof/>
+                <w:szCs w:val="24"/>
               </w:rPr>
               <w:t>2</w:t>
             </w:r>
             <w:r>
               <w:rPr>
-                <w:rFonts w:asciiTheme="minorHAnsi" w:eastAsiaTheme="minorEastAsia" w:hAnsiTheme="minorHAnsi"/>
-                <w:noProof/>
-                <w:sz w:val="22"/>
+                <w:rFonts w:eastAsiaTheme="minorEastAsia" w:cs="Times New Roman"/>
+                <w:noProof/>
+                <w:szCs w:val="24"/>
                 <w:lang w:eastAsia="pt-BR"/>
               </w:rPr>
               <w:tab/>
@@ -455,55 +499,71 @@
             <w:r>
               <w:rPr>
                 <w:rStyle w:val="Hyperlink"/>
-                <w:noProof/>
+                <w:rFonts w:cs="Times New Roman"/>
+                <w:noProof/>
+                <w:szCs w:val="24"/>
               </w:rPr>
               <w:t>PROBLEMA DE PESQUISA</w:t>
             </w:r>
             <w:r>
               <w:rPr>
-                <w:noProof/>
-                <w:webHidden/>
+                <w:rFonts w:cs="Times New Roman"/>
+                <w:noProof/>
+                <w:webHidden/>
+                <w:szCs w:val="24"/>
               </w:rPr>
               <w:tab/>
             </w:r>
             <w:r>
               <w:rPr>
-                <w:noProof/>
-                <w:webHidden/>
+                <w:rFonts w:cs="Times New Roman"/>
+                <w:noProof/>
+                <w:webHidden/>
+                <w:szCs w:val="24"/>
               </w:rPr>
               <w:fldChar w:fldCharType="begin"/>
             </w:r>
             <w:r>
               <w:rPr>
-                <w:noProof/>
-                <w:webHidden/>
+                <w:rFonts w:cs="Times New Roman"/>
+                <w:noProof/>
+                <w:webHidden/>
+                <w:szCs w:val="24"/>
               </w:rPr>
               <w:instrText xml:space="preserve"> PAGEREF _Toc536479749 \h </w:instrText>
             </w:r>
             <w:r>
               <w:rPr>
-                <w:noProof/>
-                <w:webHidden/>
-              </w:rPr>
-            </w:r>
-            <w:r>
-              <w:rPr>
-                <w:noProof/>
-                <w:webHidden/>
+                <w:rFonts w:cs="Times New Roman"/>
+                <w:noProof/>
+                <w:webHidden/>
+                <w:szCs w:val="24"/>
+              </w:rPr>
+            </w:r>
+            <w:r>
+              <w:rPr>
+                <w:rFonts w:cs="Times New Roman"/>
+                <w:noProof/>
+                <w:webHidden/>
+                <w:szCs w:val="24"/>
               </w:rPr>
               <w:fldChar w:fldCharType="separate"/>
             </w:r>
             <w:r>
               <w:rPr>
-                <w:noProof/>
-                <w:webHidden/>
+                <w:rFonts w:cs="Times New Roman"/>
+                <w:noProof/>
+                <w:webHidden/>
+                <w:szCs w:val="24"/>
               </w:rPr>
               <w:t>3</w:t>
             </w:r>
             <w:r>
               <w:rPr>
-                <w:noProof/>
-                <w:webHidden/>
+                <w:rFonts w:cs="Times New Roman"/>
+                <w:noProof/>
+                <w:webHidden/>
+                <w:szCs w:val="24"/>
               </w:rPr>
               <w:fldChar w:fldCharType="end"/>
             </w:r>
@@ -517,9 +577,9 @@
               <w:tab w:val="right" w:leader="dot" w:pos="9061"/>
             </w:tabs>
             <w:rPr>
-              <w:rFonts w:asciiTheme="minorHAnsi" w:eastAsiaTheme="minorEastAsia" w:hAnsiTheme="minorHAnsi"/>
+              <w:rFonts w:eastAsiaTheme="minorEastAsia" w:cs="Times New Roman"/>
               <w:noProof/>
-              <w:sz w:val="22"/>
+              <w:szCs w:val="24"/>
               <w:lang w:eastAsia="pt-BR"/>
             </w:rPr>
           </w:pPr>
@@ -527,15 +587,17 @@
             <w:r>
               <w:rPr>
                 <w:rStyle w:val="Hyperlink"/>
-                <w:noProof/>
+                <w:rFonts w:cs="Times New Roman"/>
+                <w:noProof/>
+                <w:szCs w:val="24"/>
               </w:rPr>
               <w:t>3</w:t>
             </w:r>
             <w:r>
               <w:rPr>
-                <w:rFonts w:asciiTheme="minorHAnsi" w:eastAsiaTheme="minorEastAsia" w:hAnsiTheme="minorHAnsi"/>
-                <w:noProof/>
-                <w:sz w:val="22"/>
+                <w:rFonts w:eastAsiaTheme="minorEastAsia" w:cs="Times New Roman"/>
+                <w:noProof/>
+                <w:szCs w:val="24"/>
                 <w:lang w:eastAsia="pt-BR"/>
               </w:rPr>
               <w:tab/>
@@ -543,55 +605,71 @@
             <w:r>
               <w:rPr>
                 <w:rStyle w:val="Hyperlink"/>
-                <w:noProof/>
+                <w:rFonts w:cs="Times New Roman"/>
+                <w:noProof/>
+                <w:szCs w:val="24"/>
               </w:rPr>
               <w:t>OBJETIVOS</w:t>
             </w:r>
             <w:r>
               <w:rPr>
-                <w:noProof/>
-                <w:webHidden/>
+                <w:rFonts w:cs="Times New Roman"/>
+                <w:noProof/>
+                <w:webHidden/>
+                <w:szCs w:val="24"/>
               </w:rPr>
               <w:tab/>
             </w:r>
             <w:r>
               <w:rPr>
-                <w:noProof/>
-                <w:webHidden/>
+                <w:rFonts w:cs="Times New Roman"/>
+                <w:noProof/>
+                <w:webHidden/>
+                <w:szCs w:val="24"/>
               </w:rPr>
               <w:fldChar w:fldCharType="begin"/>
             </w:r>
             <w:r>
               <w:rPr>
-                <w:noProof/>
-                <w:webHidden/>
+                <w:rFonts w:cs="Times New Roman"/>
+                <w:noProof/>
+                <w:webHidden/>
+                <w:szCs w:val="24"/>
               </w:rPr>
               <w:instrText xml:space="preserve"> PAGEREF _Toc536479750 \h </w:instrText>
             </w:r>
             <w:r>
               <w:rPr>
-                <w:noProof/>
-                <w:webHidden/>
-              </w:rPr>
-            </w:r>
-            <w:r>
-              <w:rPr>
-                <w:noProof/>
-                <w:webHidden/>
+                <w:rFonts w:cs="Times New Roman"/>
+                <w:noProof/>
+                <w:webHidden/>
+                <w:szCs w:val="24"/>
+              </w:rPr>
+            </w:r>
+            <w:r>
+              <w:rPr>
+                <w:rFonts w:cs="Times New Roman"/>
+                <w:noProof/>
+                <w:webHidden/>
+                <w:szCs w:val="24"/>
               </w:rPr>
               <w:fldChar w:fldCharType="separate"/>
             </w:r>
             <w:r>
               <w:rPr>
-                <w:noProof/>
-                <w:webHidden/>
+                <w:rFonts w:cs="Times New Roman"/>
+                <w:noProof/>
+                <w:webHidden/>
+                <w:szCs w:val="24"/>
               </w:rPr>
               <w:t>3</w:t>
             </w:r>
             <w:r>
               <w:rPr>
-                <w:noProof/>
-                <w:webHidden/>
+                <w:rFonts w:cs="Times New Roman"/>
+                <w:noProof/>
+                <w:webHidden/>
+                <w:szCs w:val="24"/>
               </w:rPr>
               <w:fldChar w:fldCharType="end"/>
             </w:r>
@@ -605,9 +683,9 @@
               <w:tab w:val="right" w:leader="dot" w:pos="9061"/>
             </w:tabs>
             <w:rPr>
-              <w:rFonts w:asciiTheme="minorHAnsi" w:eastAsiaTheme="minorEastAsia" w:hAnsiTheme="minorHAnsi"/>
+              <w:rFonts w:eastAsiaTheme="minorEastAsia" w:cs="Times New Roman"/>
               <w:noProof/>
-              <w:sz w:val="22"/>
+              <w:szCs w:val="24"/>
               <w:lang w:eastAsia="pt-BR"/>
             </w:rPr>
           </w:pPr>
@@ -615,15 +693,17 @@
             <w:r>
               <w:rPr>
                 <w:rStyle w:val="Hyperlink"/>
-                <w:noProof/>
+                <w:rFonts w:cs="Times New Roman"/>
+                <w:noProof/>
+                <w:szCs w:val="24"/>
               </w:rPr>
               <w:t>4</w:t>
             </w:r>
             <w:r>
               <w:rPr>
-                <w:rFonts w:asciiTheme="minorHAnsi" w:eastAsiaTheme="minorEastAsia" w:hAnsiTheme="minorHAnsi"/>
-                <w:noProof/>
-                <w:sz w:val="22"/>
+                <w:rFonts w:eastAsiaTheme="minorEastAsia" w:cs="Times New Roman"/>
+                <w:noProof/>
+                <w:szCs w:val="24"/>
                 <w:lang w:eastAsia="pt-BR"/>
               </w:rPr>
               <w:tab/>
@@ -631,55 +711,71 @@
             <w:r>
               <w:rPr>
                 <w:rStyle w:val="Hyperlink"/>
-                <w:noProof/>
+                <w:rFonts w:cs="Times New Roman"/>
+                <w:noProof/>
+                <w:szCs w:val="24"/>
               </w:rPr>
               <w:t>JUSTIFICATIVA</w:t>
             </w:r>
             <w:r>
               <w:rPr>
-                <w:noProof/>
-                <w:webHidden/>
+                <w:rFonts w:cs="Times New Roman"/>
+                <w:noProof/>
+                <w:webHidden/>
+                <w:szCs w:val="24"/>
               </w:rPr>
               <w:tab/>
             </w:r>
             <w:r>
               <w:rPr>
-                <w:noProof/>
-                <w:webHidden/>
+                <w:rFonts w:cs="Times New Roman"/>
+                <w:noProof/>
+                <w:webHidden/>
+                <w:szCs w:val="24"/>
               </w:rPr>
               <w:fldChar w:fldCharType="begin"/>
             </w:r>
             <w:r>
               <w:rPr>
-                <w:noProof/>
-                <w:webHidden/>
+                <w:rFonts w:cs="Times New Roman"/>
+                <w:noProof/>
+                <w:webHidden/>
+                <w:szCs w:val="24"/>
               </w:rPr>
               <w:instrText xml:space="preserve"> PAGEREF _Toc536479751 \h </w:instrText>
             </w:r>
             <w:r>
               <w:rPr>
-                <w:noProof/>
-                <w:webHidden/>
-              </w:rPr>
-            </w:r>
-            <w:r>
-              <w:rPr>
-                <w:noProof/>
-                <w:webHidden/>
+                <w:rFonts w:cs="Times New Roman"/>
+                <w:noProof/>
+                <w:webHidden/>
+                <w:szCs w:val="24"/>
+              </w:rPr>
+            </w:r>
+            <w:r>
+              <w:rPr>
+                <w:rFonts w:cs="Times New Roman"/>
+                <w:noProof/>
+                <w:webHidden/>
+                <w:szCs w:val="24"/>
               </w:rPr>
               <w:fldChar w:fldCharType="separate"/>
             </w:r>
             <w:r>
               <w:rPr>
-                <w:noProof/>
-                <w:webHidden/>
+                <w:rFonts w:cs="Times New Roman"/>
+                <w:noProof/>
+                <w:webHidden/>
+                <w:szCs w:val="24"/>
               </w:rPr>
               <w:t>3</w:t>
             </w:r>
             <w:r>
               <w:rPr>
-                <w:noProof/>
-                <w:webHidden/>
+                <w:rFonts w:cs="Times New Roman"/>
+                <w:noProof/>
+                <w:webHidden/>
+                <w:szCs w:val="24"/>
               </w:rPr>
               <w:fldChar w:fldCharType="end"/>
             </w:r>
@@ -693,9 +789,9 @@
               <w:tab w:val="right" w:leader="dot" w:pos="9061"/>
             </w:tabs>
             <w:rPr>
-              <w:rFonts w:asciiTheme="minorHAnsi" w:eastAsiaTheme="minorEastAsia" w:hAnsiTheme="minorHAnsi"/>
+              <w:rFonts w:eastAsiaTheme="minorEastAsia" w:cs="Times New Roman"/>
               <w:noProof/>
-              <w:sz w:val="22"/>
+              <w:szCs w:val="24"/>
               <w:lang w:eastAsia="pt-BR"/>
             </w:rPr>
           </w:pPr>
@@ -703,15 +799,17 @@
             <w:r>
               <w:rPr>
                 <w:rStyle w:val="Hyperlink"/>
-                <w:noProof/>
+                <w:rFonts w:cs="Times New Roman"/>
+                <w:noProof/>
+                <w:szCs w:val="24"/>
               </w:rPr>
               <w:t>5</w:t>
             </w:r>
             <w:r>
               <w:rPr>
-                <w:rFonts w:asciiTheme="minorHAnsi" w:eastAsiaTheme="minorEastAsia" w:hAnsiTheme="minorHAnsi"/>
-                <w:noProof/>
-                <w:sz w:val="22"/>
+                <w:rFonts w:eastAsiaTheme="minorEastAsia" w:cs="Times New Roman"/>
+                <w:noProof/>
+                <w:szCs w:val="24"/>
                 <w:lang w:eastAsia="pt-BR"/>
               </w:rPr>
               <w:tab/>
@@ -719,55 +817,71 @@
             <w:r>
               <w:rPr>
                 <w:rStyle w:val="Hyperlink"/>
-                <w:noProof/>
+                <w:rFonts w:cs="Times New Roman"/>
+                <w:noProof/>
+                <w:szCs w:val="24"/>
               </w:rPr>
               <w:t>REVISÃO BIBLIOGRÁFICA</w:t>
             </w:r>
             <w:r>
               <w:rPr>
-                <w:noProof/>
-                <w:webHidden/>
+                <w:rFonts w:cs="Times New Roman"/>
+                <w:noProof/>
+                <w:webHidden/>
+                <w:szCs w:val="24"/>
               </w:rPr>
               <w:tab/>
             </w:r>
             <w:r>
               <w:rPr>
-                <w:noProof/>
-                <w:webHidden/>
+                <w:rFonts w:cs="Times New Roman"/>
+                <w:noProof/>
+                <w:webHidden/>
+                <w:szCs w:val="24"/>
               </w:rPr>
               <w:fldChar w:fldCharType="begin"/>
             </w:r>
             <w:r>
               <w:rPr>
-                <w:noProof/>
-                <w:webHidden/>
+                <w:rFonts w:cs="Times New Roman"/>
+                <w:noProof/>
+                <w:webHidden/>
+                <w:szCs w:val="24"/>
               </w:rPr>
               <w:instrText xml:space="preserve"> PAGEREF _Toc536479752 \h </w:instrText>
             </w:r>
             <w:r>
               <w:rPr>
-                <w:noProof/>
-                <w:webHidden/>
-              </w:rPr>
-            </w:r>
-            <w:r>
-              <w:rPr>
-                <w:noProof/>
-                <w:webHidden/>
+                <w:rFonts w:cs="Times New Roman"/>
+                <w:noProof/>
+                <w:webHidden/>
+                <w:szCs w:val="24"/>
+              </w:rPr>
+            </w:r>
+            <w:r>
+              <w:rPr>
+                <w:rFonts w:cs="Times New Roman"/>
+                <w:noProof/>
+                <w:webHidden/>
+                <w:szCs w:val="24"/>
               </w:rPr>
               <w:fldChar w:fldCharType="separate"/>
             </w:r>
             <w:r>
               <w:rPr>
-                <w:noProof/>
-                <w:webHidden/>
+                <w:rFonts w:cs="Times New Roman"/>
+                <w:noProof/>
+                <w:webHidden/>
+                <w:szCs w:val="24"/>
               </w:rPr>
               <w:t>4</w:t>
             </w:r>
             <w:r>
               <w:rPr>
-                <w:noProof/>
-                <w:webHidden/>
+                <w:rFonts w:cs="Times New Roman"/>
+                <w:noProof/>
+                <w:webHidden/>
+                <w:szCs w:val="24"/>
               </w:rPr>
               <w:fldChar w:fldCharType="end"/>
             </w:r>
@@ -781,9 +895,9 @@
               <w:tab w:val="right" w:leader="dot" w:pos="9061"/>
             </w:tabs>
             <w:rPr>
-              <w:rFonts w:asciiTheme="minorHAnsi" w:eastAsiaTheme="minorEastAsia" w:hAnsiTheme="minorHAnsi"/>
+              <w:rFonts w:eastAsiaTheme="minorEastAsia" w:cs="Times New Roman"/>
               <w:noProof/>
-              <w:sz w:val="22"/>
+              <w:szCs w:val="24"/>
               <w:lang w:eastAsia="pt-BR"/>
             </w:rPr>
           </w:pPr>
@@ -791,15 +905,17 @@
             <w:r>
               <w:rPr>
                 <w:rStyle w:val="Hyperlink"/>
-                <w:noProof/>
+                <w:rFonts w:cs="Times New Roman"/>
+                <w:noProof/>
+                <w:szCs w:val="24"/>
               </w:rPr>
               <w:t>6</w:t>
             </w:r>
             <w:r>
               <w:rPr>
-                <w:rFonts w:asciiTheme="minorHAnsi" w:eastAsiaTheme="minorEastAsia" w:hAnsiTheme="minorHAnsi"/>
-                <w:noProof/>
-                <w:sz w:val="22"/>
+                <w:rFonts w:eastAsiaTheme="minorEastAsia" w:cs="Times New Roman"/>
+                <w:noProof/>
+                <w:szCs w:val="24"/>
                 <w:lang w:eastAsia="pt-BR"/>
               </w:rPr>
               <w:tab/>
@@ -807,55 +923,71 @@
             <w:r>
               <w:rPr>
                 <w:rStyle w:val="Hyperlink"/>
-                <w:noProof/>
+                <w:rFonts w:cs="Times New Roman"/>
+                <w:noProof/>
+                <w:szCs w:val="24"/>
               </w:rPr>
               <w:t>METODOLOGIA</w:t>
             </w:r>
             <w:r>
               <w:rPr>
-                <w:noProof/>
-                <w:webHidden/>
+                <w:rFonts w:cs="Times New Roman"/>
+                <w:noProof/>
+                <w:webHidden/>
+                <w:szCs w:val="24"/>
               </w:rPr>
               <w:tab/>
             </w:r>
             <w:r>
               <w:rPr>
-                <w:noProof/>
-                <w:webHidden/>
+                <w:rFonts w:cs="Times New Roman"/>
+                <w:noProof/>
+                <w:webHidden/>
+                <w:szCs w:val="24"/>
               </w:rPr>
               <w:fldChar w:fldCharType="begin"/>
             </w:r>
             <w:r>
               <w:rPr>
-                <w:noProof/>
-                <w:webHidden/>
+                <w:rFonts w:cs="Times New Roman"/>
+                <w:noProof/>
+                <w:webHidden/>
+                <w:szCs w:val="24"/>
               </w:rPr>
               <w:instrText xml:space="preserve"> PAGEREF _Toc536479753 \h </w:instrText>
             </w:r>
             <w:r>
               <w:rPr>
-                <w:noProof/>
-                <w:webHidden/>
-              </w:rPr>
-            </w:r>
-            <w:r>
-              <w:rPr>
-                <w:noProof/>
-                <w:webHidden/>
+                <w:rFonts w:cs="Times New Roman"/>
+                <w:noProof/>
+                <w:webHidden/>
+                <w:szCs w:val="24"/>
+              </w:rPr>
+            </w:r>
+            <w:r>
+              <w:rPr>
+                <w:rFonts w:cs="Times New Roman"/>
+                <w:noProof/>
+                <w:webHidden/>
+                <w:szCs w:val="24"/>
               </w:rPr>
               <w:fldChar w:fldCharType="separate"/>
             </w:r>
             <w:r>
               <w:rPr>
-                <w:noProof/>
-                <w:webHidden/>
+                <w:rFonts w:cs="Times New Roman"/>
+                <w:noProof/>
+                <w:webHidden/>
+                <w:szCs w:val="24"/>
               </w:rPr>
               <w:t>4</w:t>
             </w:r>
             <w:r>
               <w:rPr>
-                <w:noProof/>
-                <w:webHidden/>
+                <w:rFonts w:cs="Times New Roman"/>
+                <w:noProof/>
+                <w:webHidden/>
+                <w:szCs w:val="24"/>
               </w:rPr>
               <w:fldChar w:fldCharType="end"/>
             </w:r>
@@ -869,9 +1001,9 @@
               <w:tab w:val="right" w:leader="dot" w:pos="9061"/>
             </w:tabs>
             <w:rPr>
-              <w:rFonts w:asciiTheme="minorHAnsi" w:eastAsiaTheme="minorEastAsia" w:hAnsiTheme="minorHAnsi"/>
+              <w:rFonts w:eastAsiaTheme="minorEastAsia" w:cs="Times New Roman"/>
               <w:noProof/>
-              <w:sz w:val="22"/>
+              <w:szCs w:val="24"/>
               <w:lang w:eastAsia="pt-BR"/>
             </w:rPr>
           </w:pPr>
@@ -879,15 +1011,17 @@
             <w:r>
               <w:rPr>
                 <w:rStyle w:val="Hyperlink"/>
-                <w:noProof/>
+                <w:rFonts w:cs="Times New Roman"/>
+                <w:noProof/>
+                <w:szCs w:val="24"/>
               </w:rPr>
               <w:t>7</w:t>
             </w:r>
             <w:r>
               <w:rPr>
-                <w:rFonts w:asciiTheme="minorHAnsi" w:eastAsiaTheme="minorEastAsia" w:hAnsiTheme="minorHAnsi"/>
-                <w:noProof/>
-                <w:sz w:val="22"/>
+                <w:rFonts w:eastAsiaTheme="minorEastAsia" w:cs="Times New Roman"/>
+                <w:noProof/>
+                <w:szCs w:val="24"/>
                 <w:lang w:eastAsia="pt-BR"/>
               </w:rPr>
               <w:tab/>
@@ -895,55 +1029,71 @@
             <w:r>
               <w:rPr>
                 <w:rStyle w:val="Hyperlink"/>
-                <w:noProof/>
+                <w:rFonts w:cs="Times New Roman"/>
+                <w:noProof/>
+                <w:szCs w:val="24"/>
               </w:rPr>
               <w:t>REFERÊNCIAS</w:t>
             </w:r>
             <w:r>
               <w:rPr>
-                <w:noProof/>
-                <w:webHidden/>
+                <w:rFonts w:cs="Times New Roman"/>
+                <w:noProof/>
+                <w:webHidden/>
+                <w:szCs w:val="24"/>
               </w:rPr>
               <w:tab/>
             </w:r>
             <w:r>
               <w:rPr>
-                <w:noProof/>
-                <w:webHidden/>
+                <w:rFonts w:cs="Times New Roman"/>
+                <w:noProof/>
+                <w:webHidden/>
+                <w:szCs w:val="24"/>
               </w:rPr>
               <w:fldChar w:fldCharType="begin"/>
             </w:r>
             <w:r>
               <w:rPr>
-                <w:noProof/>
-                <w:webHidden/>
+                <w:rFonts w:cs="Times New Roman"/>
+                <w:noProof/>
+                <w:webHidden/>
+                <w:szCs w:val="24"/>
               </w:rPr>
               <w:instrText xml:space="preserve"> PAGEREF _Toc536479754 \h </w:instrText>
             </w:r>
             <w:r>
               <w:rPr>
-                <w:noProof/>
-                <w:webHidden/>
-              </w:rPr>
-            </w:r>
-            <w:r>
-              <w:rPr>
-                <w:noProof/>
-                <w:webHidden/>
+                <w:rFonts w:cs="Times New Roman"/>
+                <w:noProof/>
+                <w:webHidden/>
+                <w:szCs w:val="24"/>
+              </w:rPr>
+            </w:r>
+            <w:r>
+              <w:rPr>
+                <w:rFonts w:cs="Times New Roman"/>
+                <w:noProof/>
+                <w:webHidden/>
+                <w:szCs w:val="24"/>
               </w:rPr>
               <w:fldChar w:fldCharType="separate"/>
             </w:r>
             <w:r>
               <w:rPr>
-                <w:noProof/>
-                <w:webHidden/>
+                <w:rFonts w:cs="Times New Roman"/>
+                <w:noProof/>
+                <w:webHidden/>
+                <w:szCs w:val="24"/>
               </w:rPr>
               <w:t>4</w:t>
             </w:r>
             <w:r>
               <w:rPr>
-                <w:noProof/>
-                <w:webHidden/>
+                <w:rFonts w:cs="Times New Roman"/>
+                <w:noProof/>
+                <w:webHidden/>
+                <w:szCs w:val="24"/>
               </w:rPr>
               <w:fldChar w:fldCharType="end"/>
             </w:r>
@@ -952,11 +1102,17 @@
         <w:p>
           <w:pPr>
             <w:spacing w:line="360" w:lineRule="auto"/>
+            <w:rPr>
+              <w:rFonts w:cs="Times New Roman"/>
+              <w:szCs w:val="24"/>
+            </w:rPr>
           </w:pPr>
           <w:r>
             <w:rPr>
+              <w:rFonts w:cs="Times New Roman"/>
               <w:b/>
               <w:bCs/>
+              <w:szCs w:val="24"/>
             </w:rPr>
             <w:fldChar w:fldCharType="end"/>
           </w:r>
@@ -966,11 +1122,19 @@
     <w:p>
       <w:pPr>
         <w:spacing w:line="360" w:lineRule="auto"/>
-      </w:pPr>
-    </w:p>
-    <w:p>
-      <w:pPr>
-        <w:spacing w:line="360" w:lineRule="auto"/>
+        <w:rPr>
+          <w:rFonts w:cs="Times New Roman"/>
+          <w:szCs w:val="24"/>
+        </w:rPr>
+      </w:pPr>
+    </w:p>
+    <w:p>
+      <w:pPr>
+        <w:spacing w:line="360" w:lineRule="auto"/>
+        <w:rPr>
+          <w:rFonts w:cs="Times New Roman"/>
+          <w:szCs w:val="24"/>
+        </w:rPr>
       </w:pPr>
     </w:p>
     <w:p>
@@ -995,7 +1159,6 @@
         <w:jc w:val="center"/>
         <w:rPr>
           <w:rFonts w:cs="Times New Roman"/>
-          <w:b/>
           <w:szCs w:val="24"/>
         </w:rPr>
       </w:pPr>
@@ -1008,16 +1171,14 @@
         <w:lastRenderedPageBreak/>
         <w:t>Projeto de Pesquisa:</w:t>
       </w:r>
-    </w:p>
-    <w:p>
-      <w:pPr>
-        <w:spacing w:line="360" w:lineRule="auto"/>
-        <w:jc w:val="center"/>
-        <w:rPr>
-          <w:rFonts w:cs="Times New Roman"/>
-          <w:szCs w:val="24"/>
-        </w:rPr>
-      </w:pPr>
+      <w:r>
+        <w:rPr>
+          <w:rFonts w:cs="Times New Roman"/>
+          <w:b/>
+          <w:szCs w:val="24"/>
+        </w:rPr>
+        <w:br/>
+      </w:r>
       <w:r>
         <w:rPr>
           <w:rFonts w:cs="Times New Roman"/>
@@ -1037,9 +1198,17 @@
       <w:pPr>
         <w:pStyle w:val="Ttulo1"/>
         <w:spacing w:line="360" w:lineRule="auto"/>
+        <w:rPr>
+          <w:rFonts w:cs="Times New Roman"/>
+          <w:szCs w:val="24"/>
+        </w:rPr>
       </w:pPr>
       <w:bookmarkStart w:id="0" w:name="_Toc536479748"/>
       <w:r>
+        <w:rPr>
+          <w:rFonts w:cs="Times New Roman"/>
+          <w:szCs w:val="24"/>
+        </w:rPr>
         <w:t>INTRODUÇÃO</w:t>
       </w:r>
       <w:bookmarkEnd w:id="0"/>
@@ -1049,8 +1218,16 @@
         <w:spacing w:line="360" w:lineRule="auto"/>
         <w:ind w:firstLine="360"/>
         <w:jc w:val="both"/>
-      </w:pPr>
-      <w:r>
+        <w:rPr>
+          <w:rFonts w:cs="Times New Roman"/>
+          <w:szCs w:val="24"/>
+        </w:rPr>
+      </w:pPr>
+      <w:r>
+        <w:rPr>
+          <w:rFonts w:cs="Times New Roman"/>
+          <w:szCs w:val="24"/>
+        </w:rPr>
         <w:t>&lt;Introdução&gt;</w:t>
       </w:r>
     </w:p>
@@ -1059,15 +1236,27 @@
         <w:spacing w:line="360" w:lineRule="auto"/>
         <w:ind w:firstLine="360"/>
         <w:jc w:val="both"/>
+        <w:rPr>
+          <w:rFonts w:cs="Times New Roman"/>
+          <w:szCs w:val="24"/>
+        </w:rPr>
       </w:pPr>
     </w:p>
     <w:p>
       <w:pPr>
         <w:pStyle w:val="Ttulo1"/>
         <w:spacing w:line="360" w:lineRule="auto"/>
+        <w:rPr>
+          <w:rFonts w:cs="Times New Roman"/>
+          <w:szCs w:val="24"/>
+        </w:rPr>
       </w:pPr>
       <w:bookmarkStart w:id="1" w:name="_Toc536479749"/>
       <w:r>
+        <w:rPr>
+          <w:rFonts w:cs="Times New Roman"/>
+          <w:szCs w:val="24"/>
+        </w:rPr>
         <w:t>PROBLEMA DE PESQUISA</w:t>
       </w:r>
       <w:bookmarkEnd w:id="1"/>
@@ -1077,59 +1266,122 @@
         <w:spacing w:line="360" w:lineRule="auto"/>
         <w:ind w:firstLine="360"/>
         <w:jc w:val="both"/>
-      </w:pPr>
-      <w:r>
+        <w:rPr>
+          <w:rFonts w:cs="Times New Roman"/>
+          <w:szCs w:val="24"/>
+        </w:rPr>
+      </w:pPr>
+      <w:r>
+        <w:rPr>
+          <w:rFonts w:cs="Times New Roman"/>
+          <w:szCs w:val="24"/>
+        </w:rPr>
         <w:t xml:space="preserve">É possível observar o uso do reconhecimento facial </w:t>
       </w:r>
       <w:r>
+        <w:rPr>
+          <w:rFonts w:cs="Times New Roman"/>
+          <w:szCs w:val="24"/>
+        </w:rPr>
         <w:t>em uma variedade de situações</w:t>
       </w:r>
       <w:r>
-        <w:t xml:space="preserve"> nos dias de hoje</w:t>
-      </w:r>
-      <w:r>
-        <w:t>. Essa tecnologia</w:t>
-      </w:r>
-      <w:r>
+        <w:rPr>
+          <w:rFonts w:cs="Times New Roman"/>
+          <w:szCs w:val="24"/>
+        </w:rPr>
+        <w:t xml:space="preserve"> nos dias de hoje. Essa tecnologia</w:t>
+      </w:r>
+      <w:r>
+        <w:rPr>
+          <w:rFonts w:cs="Times New Roman"/>
+          <w:szCs w:val="24"/>
+        </w:rPr>
         <w:t xml:space="preserve"> já</w:t>
       </w:r>
       <w:r>
+        <w:rPr>
+          <w:rFonts w:cs="Times New Roman"/>
+          <w:szCs w:val="24"/>
+        </w:rPr>
         <w:t xml:space="preserve"> pode ser observada em</w:t>
       </w:r>
       <w:r>
+        <w:rPr>
+          <w:rFonts w:cs="Times New Roman"/>
+          <w:szCs w:val="24"/>
+        </w:rPr>
         <w:t xml:space="preserve"> aplicação </w:t>
       </w:r>
       <w:r>
+        <w:rPr>
+          <w:rFonts w:cs="Times New Roman"/>
+          <w:szCs w:val="24"/>
+        </w:rPr>
         <w:t>nas redes sociais</w:t>
       </w:r>
       <w:r>
+        <w:rPr>
+          <w:rFonts w:cs="Times New Roman"/>
+          <w:szCs w:val="24"/>
+        </w:rPr>
         <w:t xml:space="preserve">, que são capazes de reconhecer automaticamente a identidade de pessoas </w:t>
       </w:r>
       <w:r>
+        <w:rPr>
+          <w:rFonts w:cs="Times New Roman"/>
+          <w:szCs w:val="24"/>
+        </w:rPr>
         <w:t xml:space="preserve">que </w:t>
       </w:r>
       <w:r>
+        <w:rPr>
+          <w:rFonts w:cs="Times New Roman"/>
+          <w:szCs w:val="24"/>
+        </w:rPr>
         <w:t xml:space="preserve">aparecem em fotos postadas nos </w:t>
       </w:r>
       <w:r>
         <w:rPr>
+          <w:rFonts w:cs="Times New Roman"/>
           <w:i/>
+          <w:szCs w:val="24"/>
         </w:rPr>
         <w:t>feeds</w:t>
       </w:r>
       <w:r>
+        <w:rPr>
+          <w:rFonts w:cs="Times New Roman"/>
+          <w:szCs w:val="24"/>
+        </w:rPr>
         <w:t xml:space="preserve">. </w:t>
       </w:r>
       <w:r>
+        <w:rPr>
+          <w:rFonts w:cs="Times New Roman"/>
+          <w:szCs w:val="24"/>
+        </w:rPr>
         <w:t>Somado a isso</w:t>
       </w:r>
       <w:r>
+        <w:rPr>
+          <w:rFonts w:cs="Times New Roman"/>
+          <w:szCs w:val="24"/>
+        </w:rPr>
         <w:t xml:space="preserve">, </w:t>
       </w:r>
       <w:r>
+        <w:rPr>
+          <w:rFonts w:cs="Times New Roman"/>
+          <w:szCs w:val="24"/>
+        </w:rPr>
         <w:t>surgiu</w:t>
       </w:r>
       <w:r>
+        <w:rPr>
+          <w:rFonts w:cs="Times New Roman"/>
+          <w:szCs w:val="24"/>
+        </w:rPr>
         <w:t xml:space="preserve"> recentemente nos smartphones um novo método de desbloqueio biométrico que utiliza o reconhecimento facial como autenticador.</w:t>
       </w:r>
     </w:p>
@@ -1138,56 +1390,106 @@
         <w:spacing w:line="360" w:lineRule="auto"/>
         <w:ind w:firstLine="360"/>
         <w:jc w:val="both"/>
-      </w:pPr>
-      <w:r>
-        <w:t xml:space="preserve">Com base nesses avanços recentes na precisão e confiabilidade dessa tecnologia, </w:t>
-      </w:r>
-      <w:r>
-        <w:t xml:space="preserve">surge uma questão: </w:t>
-      </w:r>
-      <w:r>
-        <w:t>é</w:t>
-      </w:r>
-      <w:r>
+        <w:rPr>
+          <w:rFonts w:cs="Times New Roman"/>
+          <w:szCs w:val="24"/>
+        </w:rPr>
+      </w:pPr>
+      <w:r>
+        <w:rPr>
+          <w:rFonts w:cs="Times New Roman"/>
+          <w:szCs w:val="24"/>
+        </w:rPr>
+        <w:t>Com base nesses avanços recentes na precisão e confiabilidade dessa tecnologia, surge uma questão: é</w:t>
+      </w:r>
+      <w:r>
+        <w:rPr>
+          <w:rFonts w:cs="Times New Roman"/>
+          <w:szCs w:val="24"/>
+        </w:rPr>
         <w:t xml:space="preserve"> factível a criação de</w:t>
       </w:r>
       <w:r>
+        <w:rPr>
+          <w:rFonts w:cs="Times New Roman"/>
+          <w:szCs w:val="24"/>
+        </w:rPr>
         <w:t xml:space="preserve"> um dispositivo de tranca</w:t>
       </w:r>
       <w:r>
+        <w:rPr>
+          <w:rFonts w:cs="Times New Roman"/>
+          <w:szCs w:val="24"/>
+        </w:rPr>
         <w:t xml:space="preserve"> mecânica automática</w:t>
       </w:r>
       <w:r>
+        <w:rPr>
+          <w:rFonts w:cs="Times New Roman"/>
+          <w:szCs w:val="24"/>
+        </w:rPr>
         <w:t xml:space="preserve"> com reconhecimento facial? </w:t>
       </w:r>
       <w:r>
+        <w:rPr>
+          <w:rFonts w:cs="Times New Roman"/>
+          <w:szCs w:val="24"/>
+        </w:rPr>
         <w:t>Há possibilidade desse artefato</w:t>
       </w:r>
       <w:r>
+        <w:rPr>
+          <w:rFonts w:cs="Times New Roman"/>
+          <w:szCs w:val="24"/>
+        </w:rPr>
         <w:t xml:space="preserve"> oferecer</w:t>
       </w:r>
       <w:r>
+        <w:rPr>
+          <w:rFonts w:cs="Times New Roman"/>
+          <w:szCs w:val="24"/>
+        </w:rPr>
         <w:t xml:space="preserve"> </w:t>
       </w:r>
       <w:r>
+        <w:rPr>
+          <w:rFonts w:cs="Times New Roman"/>
+          <w:szCs w:val="24"/>
+        </w:rPr>
         <w:t>simultaneamente segurança e acessibilidade</w:t>
       </w:r>
       <w:r>
+        <w:rPr>
+          <w:rFonts w:cs="Times New Roman"/>
+          <w:szCs w:val="24"/>
+        </w:rPr>
         <w:t>?</w:t>
       </w:r>
     </w:p>
     <w:p>
       <w:pPr>
         <w:spacing w:line="360" w:lineRule="auto"/>
+        <w:rPr>
+          <w:rFonts w:cs="Times New Roman"/>
+          <w:szCs w:val="24"/>
+        </w:rPr>
       </w:pPr>
     </w:p>
     <w:p>
       <w:pPr>
         <w:pStyle w:val="Ttulo1"/>
         <w:spacing w:line="360" w:lineRule="auto"/>
+        <w:rPr>
+          <w:rFonts w:cs="Times New Roman"/>
+          <w:szCs w:val="24"/>
+        </w:rPr>
       </w:pPr>
       <w:bookmarkStart w:id="2" w:name="_Toc536479750"/>
       <w:r>
+        <w:rPr>
+          <w:rFonts w:cs="Times New Roman"/>
+          <w:szCs w:val="24"/>
+        </w:rPr>
         <w:t>OBJETIVOS</w:t>
       </w:r>
       <w:bookmarkEnd w:id="2"/>
@@ -1197,8 +1499,16 @@
         <w:spacing w:line="360" w:lineRule="auto"/>
         <w:ind w:firstLine="360"/>
         <w:jc w:val="both"/>
-      </w:pPr>
-      <w:r>
+        <w:rPr>
+          <w:rFonts w:cs="Times New Roman"/>
+          <w:szCs w:val="24"/>
+        </w:rPr>
+      </w:pPr>
+      <w:r>
+        <w:rPr>
+          <w:rFonts w:cs="Times New Roman"/>
+          <w:szCs w:val="24"/>
+        </w:rPr>
         <w:t xml:space="preserve">O objetivo deste projeto é desenvolver um sistema de tranca automática para portas, utilizando tecnologia de reconhecimento facial e hardware relativamente barato, com o objetivo de automatizar o processo de abrir fechaduras ao mesmo tempo que fornece uma solução de custo relativamente baixo. </w:t>
       </w:r>
     </w:p>
@@ -1208,49 +1518,128 @@
         <w:ind w:firstLine="360"/>
         <w:jc w:val="both"/>
         <w:rPr>
+          <w:rFonts w:cs="Times New Roman"/>
+          <w:szCs w:val="24"/>
+        </w:rPr>
+      </w:pPr>
+      <w:r>
+        <w:rPr>
+          <w:rFonts w:cs="Times New Roman"/>
+          <w:szCs w:val="24"/>
+        </w:rPr>
+        <w:t>Através disso, este projeto visa criar um protótipo de um dispositivo que poderia ser utilizado por pessoas d</w:t>
+      </w:r>
+      <w:r>
+        <w:rPr>
+          <w:rFonts w:cs="Times New Roman"/>
+          <w:szCs w:val="24"/>
+        </w:rPr>
+        <w:t>a classe média</w:t>
+      </w:r>
+      <w:r>
+        <w:rPr>
+          <w:rFonts w:cs="Times New Roman"/>
           <w:color w:val="FF0000"/>
-        </w:rPr>
-      </w:pPr>
-      <w:r>
-        <w:t xml:space="preserve">Através disso, este projeto visa criar um protótipo de um dispositivo que poderia ser utilizado por pessoas de </w:t>
-      </w:r>
-      <w:r>
+          <w:szCs w:val="24"/>
+        </w:rPr>
+        <w:t xml:space="preserve"> </w:t>
+      </w:r>
+      <w:r>
+        <w:rPr>
+          <w:rFonts w:cs="Times New Roman"/>
+          <w:szCs w:val="24"/>
+        </w:rPr>
+        <w:t>como uma maneira de trazer mais segurança e praticidade para dentro de casa.</w:t>
+      </w:r>
+    </w:p>
+    <w:p>
+      <w:pPr>
+        <w:pStyle w:val="Ttulo1"/>
+        <w:numPr>
+          <w:ilvl w:val="1"/>
+          <w:numId w:val="2"/>
+        </w:numPr>
+        <w:spacing w:line="360" w:lineRule="auto"/>
+      </w:pPr>
+      <w:r>
+        <w:t>OBJETIVOS ESPECÍFICOS</w:t>
+      </w:r>
+    </w:p>
+    <w:p>
+      <w:pPr>
+        <w:pStyle w:val="PargrafodaLista"/>
+        <w:numPr>
+          <w:ilvl w:val="0"/>
+          <w:numId w:val="3"/>
+        </w:numPr>
+        <w:spacing w:line="360" w:lineRule="auto"/>
+      </w:pPr>
+      <w:r>
+        <w:t xml:space="preserve">Criar um dispositivo de reconhecimento facial </w:t>
+      </w:r>
+      <w:r>
+        <w:t>que tenha capacidade</w:t>
+      </w:r>
+      <w:r>
+        <w:t xml:space="preserve"> de trancar e destrancar portas.</w:t>
+      </w:r>
+    </w:p>
+    <w:p>
+      <w:pPr>
+        <w:pStyle w:val="PargrafodaLista"/>
+        <w:numPr>
+          <w:ilvl w:val="0"/>
+          <w:numId w:val="3"/>
+        </w:numPr>
+        <w:spacing w:line="360" w:lineRule="auto"/>
+      </w:pPr>
+      <w:r>
+        <w:t>Reduzir ao máximo o custo desse dispositivo sem comprometer a segurança, para maximizar a acessibilidade ao mesmo.</w:t>
+      </w:r>
+    </w:p>
+    <w:p>
+      <w:pPr>
+        <w:pStyle w:val="PargrafodaLista"/>
+        <w:numPr>
+          <w:ilvl w:val="0"/>
+          <w:numId w:val="3"/>
+        </w:numPr>
+        <w:spacing w:line="360" w:lineRule="auto"/>
         <w:rPr>
           <w:color w:val="FF0000"/>
         </w:rPr>
-        <w:t xml:space="preserve">renda média </w:t>
-      </w:r>
-      <w:r>
-        <w:t xml:space="preserve">para trazer mais segurança </w:t>
-      </w:r>
-      <w:r>
-        <w:t xml:space="preserve">e agilidade ao </w:t>
-      </w:r>
+      </w:pPr>
       <w:r>
         <w:rPr>
           <w:color w:val="FF0000"/>
         </w:rPr>
-        <w:t>processo de destrancar a porta de casa.</w:t>
-      </w:r>
-      <w:r>
+        <w:lastRenderedPageBreak/>
+        <w:t>Comparar diferentes técnicas de reconhecimento facial e seu impacto tanto no desempenho do hardware quanto na precisão da identificação de um indivíduo.</w:t>
+      </w:r>
+    </w:p>
+    <w:p>
+      <w:pPr>
+        <w:spacing w:line="360" w:lineRule="auto"/>
         <w:rPr>
           <w:color w:val="FF0000"/>
         </w:rPr>
-        <w:t xml:space="preserve"> </w:t>
-      </w:r>
-    </w:p>
-    <w:p>
-      <w:pPr>
-        <w:spacing w:line="360" w:lineRule="auto"/>
       </w:pPr>
     </w:p>
     <w:p>
       <w:pPr>
         <w:pStyle w:val="Ttulo1"/>
         <w:spacing w:line="360" w:lineRule="auto"/>
+        <w:rPr>
+          <w:rFonts w:cs="Times New Roman"/>
+          <w:szCs w:val="24"/>
+        </w:rPr>
       </w:pPr>
       <w:bookmarkStart w:id="3" w:name="_Toc536479751"/>
       <w:r>
+        <w:rPr>
+          <w:rFonts w:cs="Times New Roman"/>
+          <w:szCs w:val="24"/>
+        </w:rPr>
         <w:t>JUSTIFICATIVA</w:t>
       </w:r>
       <w:bookmarkEnd w:id="3"/>
@@ -1260,101 +1649,221 @@
         <w:spacing w:line="360" w:lineRule="auto"/>
         <w:ind w:firstLine="360"/>
         <w:jc w:val="both"/>
-      </w:pPr>
-      <w:r>
+        <w:rPr>
+          <w:rFonts w:cs="Times New Roman"/>
+          <w:szCs w:val="24"/>
+        </w:rPr>
+      </w:pPr>
+      <w:r>
+        <w:rPr>
+          <w:rFonts w:cs="Times New Roman"/>
+          <w:szCs w:val="24"/>
+        </w:rPr>
         <w:t>O reconh</w:t>
       </w:r>
       <w:r>
+        <w:rPr>
+          <w:rFonts w:cs="Times New Roman"/>
+          <w:szCs w:val="24"/>
+        </w:rPr>
         <w:t>ecimento facial não é uma tecnologia recente, mas tem sido aperfeiçoado nos últim</w:t>
       </w:r>
       <w:r>
+        <w:rPr>
+          <w:rFonts w:cs="Times New Roman"/>
+          <w:szCs w:val="24"/>
+        </w:rPr>
         <w:t>os anos</w:t>
       </w:r>
       <w:r>
+        <w:rPr>
+          <w:rFonts w:cs="Times New Roman"/>
+          <w:szCs w:val="24"/>
+        </w:rPr>
         <w:t xml:space="preserve"> e </w:t>
       </w:r>
       <w:r>
+        <w:rPr>
+          <w:rFonts w:cs="Times New Roman"/>
+          <w:szCs w:val="24"/>
+        </w:rPr>
         <w:t>recentemente</w:t>
       </w:r>
       <w:r>
+        <w:rPr>
+          <w:rFonts w:cs="Times New Roman"/>
+          <w:szCs w:val="24"/>
+        </w:rPr>
         <w:t xml:space="preserve"> começou a ser </w:t>
       </w:r>
       <w:r>
+        <w:rPr>
+          <w:rFonts w:cs="Times New Roman"/>
+          <w:szCs w:val="24"/>
+        </w:rPr>
         <w:t>introduzido</w:t>
       </w:r>
       <w:r>
+        <w:rPr>
+          <w:rFonts w:cs="Times New Roman"/>
+          <w:szCs w:val="24"/>
+        </w:rPr>
         <w:t xml:space="preserve"> no mercado através de</w:t>
       </w:r>
       <w:r>
+        <w:rPr>
+          <w:rFonts w:cs="Times New Roman"/>
+          <w:szCs w:val="24"/>
+        </w:rPr>
         <w:t xml:space="preserve"> smartphones e computadores, </w:t>
       </w:r>
       <w:r>
+        <w:rPr>
+          <w:rFonts w:cs="Times New Roman"/>
+          <w:szCs w:val="24"/>
+        </w:rPr>
         <w:t>tanto com o</w:t>
       </w:r>
       <w:r>
+        <w:rPr>
+          <w:rFonts w:cs="Times New Roman"/>
+          <w:szCs w:val="24"/>
+        </w:rPr>
         <w:t xml:space="preserve"> Windows </w:t>
       </w:r>
       <w:proofErr w:type="spellStart"/>
       <w:r>
+        <w:rPr>
+          <w:rFonts w:cs="Times New Roman"/>
+          <w:szCs w:val="24"/>
+        </w:rPr>
         <w:t>Hello</w:t>
       </w:r>
       <w:proofErr w:type="spellEnd"/>
       <w:r>
+        <w:rPr>
+          <w:rFonts w:cs="Times New Roman"/>
+          <w:szCs w:val="24"/>
+        </w:rPr>
         <w:t xml:space="preserve"> da Microsoft quanto</w:t>
       </w:r>
       <w:r>
+        <w:rPr>
+          <w:rFonts w:cs="Times New Roman"/>
+          <w:szCs w:val="24"/>
+        </w:rPr>
         <w:t xml:space="preserve"> com o Face ID da Apple. </w:t>
       </w:r>
       <w:r>
-        <w:t xml:space="preserve">Com </w:t>
-      </w:r>
-      <w:r>
-        <w:lastRenderedPageBreak/>
-        <w:t>o surgimento da autenticação facial nos dispositivos eletrônicos,</w:t>
-      </w:r>
-      <w:r>
+        <w:rPr>
+          <w:rFonts w:cs="Times New Roman"/>
+          <w:szCs w:val="24"/>
+        </w:rPr>
+        <w:t>Com o surgimento da autenticação facial nos dispositivos eletrônicos,</w:t>
+      </w:r>
+      <w:r>
+        <w:rPr>
+          <w:rFonts w:cs="Times New Roman"/>
+          <w:szCs w:val="24"/>
+        </w:rPr>
         <w:t xml:space="preserve"> uma dúvida </w:t>
       </w:r>
       <w:r>
+        <w:rPr>
+          <w:rFonts w:cs="Times New Roman"/>
+          <w:szCs w:val="24"/>
+        </w:rPr>
         <w:t>surgiu</w:t>
       </w:r>
       <w:r>
+        <w:rPr>
+          <w:rFonts w:cs="Times New Roman"/>
+          <w:szCs w:val="24"/>
+        </w:rPr>
         <w:t xml:space="preserve">: “A aplicação de </w:t>
       </w:r>
       <w:r>
+        <w:rPr>
+          <w:rFonts w:cs="Times New Roman"/>
+          <w:szCs w:val="24"/>
+        </w:rPr>
         <w:t>um sistema de autenticação como esse</w:t>
       </w:r>
       <w:r>
+        <w:rPr>
+          <w:rFonts w:cs="Times New Roman"/>
+          <w:szCs w:val="24"/>
+        </w:rPr>
         <w:t xml:space="preserve"> é possível em travas mecânicas</w:t>
       </w:r>
       <w:r>
+        <w:rPr>
+          <w:rFonts w:cs="Times New Roman"/>
+          <w:szCs w:val="24"/>
+        </w:rPr>
         <w:t xml:space="preserve">? </w:t>
       </w:r>
       <w:r>
+        <w:rPr>
+          <w:rFonts w:cs="Times New Roman"/>
+          <w:szCs w:val="24"/>
+        </w:rPr>
         <w:t>Q</w:t>
       </w:r>
       <w:r>
+        <w:rPr>
+          <w:rFonts w:cs="Times New Roman"/>
+          <w:szCs w:val="24"/>
+        </w:rPr>
         <w:t>ual a</w:t>
       </w:r>
       <w:r>
+        <w:rPr>
+          <w:rFonts w:cs="Times New Roman"/>
+          <w:szCs w:val="24"/>
+        </w:rPr>
         <w:t xml:space="preserve"> eficiência</w:t>
       </w:r>
       <w:r>
+        <w:rPr>
+          <w:rFonts w:cs="Times New Roman"/>
+          <w:szCs w:val="24"/>
+        </w:rPr>
         <w:t xml:space="preserve"> e limitações</w:t>
       </w:r>
       <w:r>
+        <w:rPr>
+          <w:rFonts w:cs="Times New Roman"/>
+          <w:szCs w:val="24"/>
+        </w:rPr>
         <w:t xml:space="preserve"> dessa tecnologia</w:t>
       </w:r>
       <w:r>
+        <w:rPr>
+          <w:rFonts w:cs="Times New Roman"/>
+          <w:szCs w:val="24"/>
+        </w:rPr>
         <w:t>?</w:t>
       </w:r>
       <w:r>
+        <w:rPr>
+          <w:rFonts w:cs="Times New Roman"/>
+          <w:szCs w:val="24"/>
+        </w:rPr>
         <w:t xml:space="preserve"> </w:t>
       </w:r>
       <w:r>
+        <w:rPr>
+          <w:rFonts w:cs="Times New Roman"/>
+          <w:szCs w:val="24"/>
+        </w:rPr>
         <w:t>”</w:t>
       </w:r>
       <w:r>
+        <w:rPr>
+          <w:rFonts w:cs="Times New Roman"/>
+          <w:szCs w:val="24"/>
+        </w:rPr>
         <w:t>.</w:t>
       </w:r>
     </w:p>
@@ -1363,32 +1872,72 @@
         <w:spacing w:line="360" w:lineRule="auto"/>
         <w:ind w:firstLine="360"/>
         <w:jc w:val="both"/>
-      </w:pPr>
-      <w:r>
+        <w:rPr>
+          <w:rFonts w:cs="Times New Roman"/>
+          <w:szCs w:val="24"/>
+        </w:rPr>
+      </w:pPr>
+      <w:r>
+        <w:rPr>
+          <w:rFonts w:cs="Times New Roman"/>
+          <w:szCs w:val="24"/>
+        </w:rPr>
         <w:t>O Raspberry Pi foi escolhido para este projeto em função de sua versatilidade e de seu custo</w:t>
       </w:r>
       <w:r>
+        <w:rPr>
+          <w:rFonts w:cs="Times New Roman"/>
+          <w:szCs w:val="24"/>
+        </w:rPr>
         <w:t>-benefício</w:t>
       </w:r>
       <w:r>
+        <w:rPr>
+          <w:rFonts w:cs="Times New Roman"/>
+          <w:szCs w:val="24"/>
+        </w:rPr>
         <w:t xml:space="preserve"> em comparação a outr</w:t>
       </w:r>
       <w:r>
+        <w:rPr>
+          <w:rFonts w:cs="Times New Roman"/>
+          <w:szCs w:val="24"/>
+        </w:rPr>
         <w:t>as tecnologias</w:t>
       </w:r>
       <w:r>
+        <w:rPr>
+          <w:rFonts w:cs="Times New Roman"/>
+          <w:szCs w:val="24"/>
+        </w:rPr>
         <w:t>.</w:t>
       </w:r>
       <w:r>
+        <w:rPr>
+          <w:rFonts w:cs="Times New Roman"/>
+          <w:szCs w:val="24"/>
+        </w:rPr>
         <w:t xml:space="preserve"> </w:t>
       </w:r>
       <w:r>
+        <w:rPr>
+          <w:rFonts w:cs="Times New Roman"/>
+          <w:szCs w:val="24"/>
+        </w:rPr>
         <w:t>Um dispositivo pequeno</w:t>
       </w:r>
       <w:r>
+        <w:rPr>
+          <w:rFonts w:cs="Times New Roman"/>
+          <w:szCs w:val="24"/>
+        </w:rPr>
         <w:t xml:space="preserve"> e de baixo custo</w:t>
       </w:r>
       <w:r>
+        <w:rPr>
+          <w:rFonts w:cs="Times New Roman"/>
+          <w:szCs w:val="24"/>
+        </w:rPr>
         <w:t xml:space="preserve"> que permite uma variedade de usos tornou-se essencial para o projeto.</w:t>
       </w:r>
     </w:p>
@@ -1396,15 +1945,27 @@
       <w:pPr>
         <w:spacing w:line="360" w:lineRule="auto"/>
         <w:ind w:left="360"/>
+        <w:rPr>
+          <w:rFonts w:cs="Times New Roman"/>
+          <w:szCs w:val="24"/>
+        </w:rPr>
       </w:pPr>
     </w:p>
     <w:p>
       <w:pPr>
         <w:pStyle w:val="Ttulo1"/>
         <w:spacing w:line="360" w:lineRule="auto"/>
+        <w:rPr>
+          <w:rFonts w:cs="Times New Roman"/>
+          <w:szCs w:val="24"/>
+        </w:rPr>
       </w:pPr>
       <w:bookmarkStart w:id="4" w:name="_Toc536479752"/>
       <w:r>
+        <w:rPr>
+          <w:rFonts w:cs="Times New Roman"/>
+          <w:szCs w:val="24"/>
+        </w:rPr>
         <w:t>REVISÃO BIBLIOGRÁFICA</w:t>
       </w:r>
       <w:bookmarkEnd w:id="4"/>
@@ -1413,23 +1974,43 @@
       <w:pPr>
         <w:spacing w:line="360" w:lineRule="auto"/>
         <w:ind w:left="360"/>
-      </w:pPr>
-      <w:r>
+        <w:rPr>
+          <w:rFonts w:cs="Times New Roman"/>
+          <w:szCs w:val="24"/>
+        </w:rPr>
+      </w:pPr>
+      <w:r>
+        <w:rPr>
+          <w:rFonts w:cs="Times New Roman"/>
+          <w:szCs w:val="24"/>
+        </w:rPr>
         <w:t>&lt;Revisão Bibliográfica&gt;</w:t>
       </w:r>
     </w:p>
     <w:p>
       <w:pPr>
         <w:spacing w:line="360" w:lineRule="auto"/>
+        <w:rPr>
+          <w:rFonts w:cs="Times New Roman"/>
+          <w:szCs w:val="24"/>
+        </w:rPr>
       </w:pPr>
     </w:p>
     <w:p>
       <w:pPr>
         <w:pStyle w:val="Ttulo1"/>
         <w:spacing w:line="360" w:lineRule="auto"/>
+        <w:rPr>
+          <w:rFonts w:cs="Times New Roman"/>
+          <w:szCs w:val="24"/>
+        </w:rPr>
       </w:pPr>
       <w:bookmarkStart w:id="5" w:name="_Toc536479753"/>
       <w:r>
+        <w:rPr>
+          <w:rFonts w:cs="Times New Roman"/>
+          <w:szCs w:val="24"/>
+        </w:rPr>
         <w:t>METODOLOGIA</w:t>
       </w:r>
       <w:bookmarkEnd w:id="5"/>
@@ -1439,24 +2020,124 @@
         <w:spacing w:line="360" w:lineRule="auto"/>
         <w:ind w:firstLine="360"/>
         <w:jc w:val="both"/>
-      </w:pPr>
-      <w:r>
+        <w:rPr>
+          <w:rFonts w:cs="Times New Roman"/>
+          <w:szCs w:val="24"/>
+        </w:rPr>
+      </w:pPr>
+      <w:r>
+        <w:rPr>
+          <w:rFonts w:cs="Times New Roman"/>
+          <w:szCs w:val="24"/>
+        </w:rPr>
         <w:t>Utilização de manuais e bibliotecas para desenvolvimento de um</w:t>
       </w:r>
       <w:r>
+        <w:rPr>
+          <w:rFonts w:cs="Times New Roman"/>
+          <w:szCs w:val="24"/>
+        </w:rPr>
         <w:t xml:space="preserve"> software que será executado</w:t>
       </w:r>
       <w:r>
+        <w:rPr>
+          <w:rFonts w:cs="Times New Roman"/>
+          <w:szCs w:val="24"/>
+        </w:rPr>
         <w:t xml:space="preserve"> no Rasp</w:t>
       </w:r>
       <w:r>
+        <w:rPr>
+          <w:rFonts w:cs="Times New Roman"/>
+          <w:szCs w:val="24"/>
+        </w:rPr>
         <w:t>berry</w:t>
       </w:r>
       <w:r>
+        <w:rPr>
+          <w:rFonts w:cs="Times New Roman"/>
+          <w:szCs w:val="24"/>
+        </w:rPr>
         <w:t xml:space="preserve"> Pi</w:t>
       </w:r>
       <w:r>
+        <w:rPr>
+          <w:rFonts w:cs="Times New Roman"/>
+          <w:szCs w:val="24"/>
+        </w:rPr>
         <w:t>.</w:t>
+      </w:r>
+      <w:r>
+        <w:rPr>
+          <w:rFonts w:cs="Times New Roman"/>
+          <w:szCs w:val="24"/>
+        </w:rPr>
+        <w:t xml:space="preserve"> </w:t>
+      </w:r>
+      <w:r>
+        <w:rPr>
+          <w:rFonts w:cs="Times New Roman"/>
+          <w:szCs w:val="24"/>
+        </w:rPr>
+        <w:t xml:space="preserve">A programação será feita </w:t>
+      </w:r>
+      <w:r>
+        <w:rPr>
+          <w:rFonts w:cs="Times New Roman"/>
+          <w:szCs w:val="24"/>
+        </w:rPr>
+        <w:t xml:space="preserve">em Python, </w:t>
+      </w:r>
+      <w:r>
+        <w:rPr>
+          <w:rFonts w:cs="Times New Roman"/>
+          <w:szCs w:val="24"/>
+        </w:rPr>
+        <w:t>e será utilizada a biblioteca de código aberto</w:t>
+      </w:r>
+      <w:r>
+        <w:rPr>
+          <w:rFonts w:cs="Times New Roman"/>
+          <w:szCs w:val="24"/>
+        </w:rPr>
+        <w:t xml:space="preserve"> </w:t>
+      </w:r>
+      <w:proofErr w:type="spellStart"/>
+      <w:r>
+        <w:rPr>
+          <w:rFonts w:cs="Times New Roman"/>
+          <w:szCs w:val="24"/>
+        </w:rPr>
+        <w:t>Open</w:t>
+      </w:r>
+      <w:r>
+        <w:rPr>
+          <w:rFonts w:cs="Times New Roman"/>
+          <w:szCs w:val="24"/>
+        </w:rPr>
+        <w:t>CV</w:t>
+      </w:r>
+      <w:proofErr w:type="spellEnd"/>
+      <w:r>
+        <w:rPr>
+          <w:rFonts w:cs="Times New Roman"/>
+          <w:szCs w:val="24"/>
+        </w:rPr>
+        <w:t xml:space="preserve">, </w:t>
+      </w:r>
+      <w:r>
+        <w:rPr>
+          <w:rFonts w:cs="Times New Roman"/>
+          <w:szCs w:val="24"/>
+        </w:rPr>
+        <w:t xml:space="preserve">que permite, entre outras funcionalidades, realizar </w:t>
+      </w:r>
+      <w:r>
+        <w:rPr>
+          <w:rFonts w:cs="Times New Roman"/>
+          <w:szCs w:val="24"/>
+        </w:rPr>
+        <w:t>o reconhecimento facial.</w:t>
       </w:r>
     </w:p>
     <w:p>
@@ -1464,86 +2145,287 @@
         <w:spacing w:line="360" w:lineRule="auto"/>
         <w:ind w:firstLine="360"/>
         <w:jc w:val="both"/>
-      </w:pPr>
-      <w:r>
-        <w:t xml:space="preserve">A escrita do software, feito em Python, e a utilização da biblioteca </w:t>
+        <w:rPr>
+          <w:rFonts w:cs="Times New Roman"/>
+          <w:szCs w:val="24"/>
+          <w:u w:val="single"/>
+        </w:rPr>
+      </w:pPr>
+    </w:p>
+    <w:p>
+      <w:pPr>
+        <w:pStyle w:val="Ttulo1"/>
+        <w:spacing w:line="360" w:lineRule="auto"/>
+        <w:rPr>
+          <w:rFonts w:cs="Times New Roman"/>
+          <w:szCs w:val="24"/>
+        </w:rPr>
+      </w:pPr>
+      <w:bookmarkStart w:id="6" w:name="_Toc536479754"/>
+      <w:r>
+        <w:rPr>
+          <w:rFonts w:cs="Times New Roman"/>
+          <w:szCs w:val="24"/>
+        </w:rPr>
+        <w:t>REFERÊNCIAS</w:t>
+      </w:r>
+      <w:bookmarkEnd w:id="6"/>
+    </w:p>
+    <w:p>
+      <w:pPr>
+        <w:spacing w:line="360" w:lineRule="auto"/>
+        <w:rPr>
+          <w:rFonts w:cs="Times New Roman"/>
+          <w:szCs w:val="24"/>
+          <w:lang w:val="en-US"/>
+        </w:rPr>
+      </w:pPr>
+      <w:r>
+        <w:rPr>
+          <w:rFonts w:cs="Times New Roman"/>
+          <w:szCs w:val="24"/>
+        </w:rPr>
+        <w:t>GATES, Kelly A</w:t>
+      </w:r>
+      <w:r>
+        <w:rPr>
+          <w:rFonts w:cs="Times New Roman"/>
+          <w:szCs w:val="24"/>
+        </w:rPr>
+        <w:t xml:space="preserve">. </w:t>
       </w:r>
       <w:proofErr w:type="spellStart"/>
       <w:r>
-        <w:t>Open</w:t>
-      </w:r>
-      <w:r>
-        <w:t>CV</w:t>
+        <w:rPr>
+          <w:rStyle w:val="Forte"/>
+          <w:rFonts w:cs="Times New Roman"/>
+          <w:szCs w:val="24"/>
+        </w:rPr>
+        <w:t>Our</w:t>
       </w:r>
       <w:proofErr w:type="spellEnd"/>
       <w:r>
-        <w:t>, com capacidades para realiza</w:t>
-      </w:r>
-      <w:r>
-        <w:t>r o reconhecimento facial.</w:t>
-      </w:r>
-    </w:p>
-    <w:p>
-      <w:pPr>
-        <w:spacing w:line="360" w:lineRule="auto"/>
-        <w:ind w:firstLine="360"/>
-        <w:jc w:val="both"/>
-        <w:rPr>
-          <w:u w:val="single"/>
-        </w:rPr>
-      </w:pPr>
-    </w:p>
-    <w:p>
-      <w:pPr>
-        <w:pStyle w:val="Ttulo1"/>
-        <w:spacing w:line="360" w:lineRule="auto"/>
-      </w:pPr>
-      <w:bookmarkStart w:id="6" w:name="_Toc536479754"/>
-      <w:r>
-        <w:t>REFERÊNCIAS</w:t>
-      </w:r>
-      <w:bookmarkEnd w:id="6"/>
-    </w:p>
-    <w:p>
-      <w:pPr>
-        <w:spacing w:line="360" w:lineRule="auto"/>
-        <w:rPr>
+        <w:rPr>
+          <w:rStyle w:val="Forte"/>
+          <w:rFonts w:cs="Times New Roman"/>
+          <w:szCs w:val="24"/>
+        </w:rPr>
+        <w:t xml:space="preserve"> </w:t>
+      </w:r>
+      <w:proofErr w:type="spellStart"/>
+      <w:r>
+        <w:rPr>
+          <w:rStyle w:val="Forte"/>
+          <w:rFonts w:cs="Times New Roman"/>
+          <w:szCs w:val="24"/>
+        </w:rPr>
+        <w:t>Biometric</w:t>
+      </w:r>
+      <w:proofErr w:type="spellEnd"/>
+      <w:r>
+        <w:rPr>
+          <w:rStyle w:val="Forte"/>
+          <w:rFonts w:cs="Times New Roman"/>
+          <w:szCs w:val="24"/>
+        </w:rPr>
+        <w:t xml:space="preserve"> Future: </w:t>
+      </w:r>
+      <w:r>
+        <w:rPr>
+          <w:rFonts w:cs="Times New Roman"/>
+          <w:szCs w:val="24"/>
+        </w:rPr>
+        <w:t xml:space="preserve">Facial </w:t>
+      </w:r>
+      <w:proofErr w:type="spellStart"/>
+      <w:r>
+        <w:rPr>
+          <w:rFonts w:cs="Times New Roman"/>
+          <w:szCs w:val="24"/>
+        </w:rPr>
+        <w:t>Recognition</w:t>
+      </w:r>
+      <w:proofErr w:type="spellEnd"/>
+      <w:r>
+        <w:rPr>
+          <w:rFonts w:cs="Times New Roman"/>
+          <w:szCs w:val="24"/>
+        </w:rPr>
+        <w:t xml:space="preserve"> Technology </w:t>
+      </w:r>
+      <w:proofErr w:type="spellStart"/>
+      <w:r>
+        <w:rPr>
+          <w:rFonts w:cs="Times New Roman"/>
+          <w:szCs w:val="24"/>
+        </w:rPr>
+        <w:t>and</w:t>
+      </w:r>
+      <w:proofErr w:type="spellEnd"/>
+      <w:r>
+        <w:rPr>
+          <w:rFonts w:cs="Times New Roman"/>
+          <w:szCs w:val="24"/>
+        </w:rPr>
+        <w:t xml:space="preserve"> </w:t>
+      </w:r>
+      <w:proofErr w:type="spellStart"/>
+      <w:r>
+        <w:rPr>
+          <w:rFonts w:cs="Times New Roman"/>
+          <w:szCs w:val="24"/>
+        </w:rPr>
+        <w:t>the</w:t>
+      </w:r>
+      <w:proofErr w:type="spellEnd"/>
+      <w:r>
+        <w:rPr>
+          <w:rFonts w:cs="Times New Roman"/>
+          <w:szCs w:val="24"/>
+        </w:rPr>
+        <w:t xml:space="preserve"> </w:t>
+      </w:r>
+      <w:proofErr w:type="spellStart"/>
+      <w:r>
+        <w:rPr>
+          <w:rFonts w:cs="Times New Roman"/>
+          <w:szCs w:val="24"/>
+        </w:rPr>
+        <w:t>Culture</w:t>
+      </w:r>
+      <w:proofErr w:type="spellEnd"/>
+      <w:r>
+        <w:rPr>
+          <w:rFonts w:cs="Times New Roman"/>
+          <w:szCs w:val="24"/>
+        </w:rPr>
+        <w:t xml:space="preserve"> </w:t>
+      </w:r>
+      <w:proofErr w:type="spellStart"/>
+      <w:r>
+        <w:rPr>
+          <w:rFonts w:cs="Times New Roman"/>
+          <w:szCs w:val="24"/>
+        </w:rPr>
+        <w:t>of</w:t>
+      </w:r>
+      <w:proofErr w:type="spellEnd"/>
+      <w:r>
+        <w:rPr>
+          <w:rFonts w:cs="Times New Roman"/>
+          <w:szCs w:val="24"/>
+        </w:rPr>
+        <w:t xml:space="preserve"> </w:t>
+      </w:r>
+      <w:proofErr w:type="spellStart"/>
+      <w:r>
+        <w:rPr>
+          <w:rFonts w:cs="Times New Roman"/>
+          <w:szCs w:val="24"/>
+        </w:rPr>
+        <w:t>Surveillance</w:t>
+      </w:r>
+      <w:proofErr w:type="spellEnd"/>
+      <w:r>
+        <w:rPr>
+          <w:rFonts w:cs="Times New Roman"/>
+          <w:szCs w:val="24"/>
+        </w:rPr>
+        <w:t xml:space="preserve">. New York: New </w:t>
+      </w:r>
+      <w:r>
+        <w:rPr>
+          <w:rFonts w:cs="Times New Roman"/>
+          <w:szCs w:val="24"/>
           <w:lang w:val="en-US"/>
         </w:rPr>
-      </w:pPr>
-      <w:r>
-        <w:rPr>
+        <w:t>Yor</w:t>
+      </w:r>
+      <w:r>
+        <w:rPr>
+          <w:rFonts w:cs="Times New Roman"/>
+          <w:szCs w:val="24"/>
           <w:lang w:val="en-US"/>
         </w:rPr>
-        <w:t>GATES, Kelly A</w:t>
-      </w:r>
-      <w:r>
-        <w:rPr>
+        <w:t>k University Press, 2011. 263 p.</w:t>
+      </w:r>
+      <w:bookmarkStart w:id="7" w:name="_GoBack"/>
+      <w:bookmarkEnd w:id="7"/>
+    </w:p>
+    <w:p>
+      <w:pPr>
+        <w:spacing w:line="360" w:lineRule="auto"/>
+        <w:rPr>
+          <w:rFonts w:cs="Times New Roman"/>
+          <w:szCs w:val="24"/>
           <w:lang w:val="en-US"/>
         </w:rPr>
-        <w:t xml:space="preserve">. </w:t>
+      </w:pPr>
+      <w:r>
+        <w:rPr>
+          <w:lang w:val="en-US"/>
+        </w:rPr>
+        <w:t xml:space="preserve">BRADSKI, Gary; KAEHLER, Adrian. </w:t>
       </w:r>
       <w:r>
         <w:rPr>
           <w:rStyle w:val="Forte"/>
           <w:lang w:val="en-US"/>
         </w:rPr>
-        <w:t xml:space="preserve">Our Biometric Future: </w:t>
-      </w:r>
-      <w:r>
-        <w:rPr>
+        <w:t xml:space="preserve">Learning </w:t>
+      </w:r>
+      <w:proofErr w:type="spellStart"/>
+      <w:r>
+        <w:rPr>
+          <w:rStyle w:val="Forte"/>
           <w:lang w:val="en-US"/>
         </w:rPr>
-        <w:t xml:space="preserve">Facial Recognition Technology and the Culture of Surveillance. </w:t>
-      </w:r>
-      <w:r>
-        <w:rPr>
+        <w:t>OpenCV</w:t>
+      </w:r>
+      <w:proofErr w:type="spellEnd"/>
+      <w:r>
+        <w:rPr>
+          <w:rStyle w:val="Forte"/>
           <w:lang w:val="en-US"/>
         </w:rPr>
-        <w:t>New York: New York University Press, 2011. 263 p.</w:t>
-      </w:r>
-      <w:bookmarkStart w:id="7" w:name="_GoBack"/>
-      <w:bookmarkEnd w:id="7"/>
+        <w:t xml:space="preserve">: </w:t>
+      </w:r>
+      <w:r>
+        <w:rPr>
+          <w:lang w:val="en-US"/>
+        </w:rPr>
+        <w:t xml:space="preserve">Computer Vision with the </w:t>
+      </w:r>
+      <w:proofErr w:type="spellStart"/>
+      <w:r>
+        <w:rPr>
+          <w:lang w:val="en-US"/>
+        </w:rPr>
+        <w:t>OpenCV</w:t>
+      </w:r>
+      <w:proofErr w:type="spellEnd"/>
+      <w:r>
+        <w:rPr>
+          <w:lang w:val="en-US"/>
+        </w:rPr>
+        <w:t xml:space="preserve"> Library. </w:t>
+      </w:r>
+      <w:proofErr w:type="spellStart"/>
+      <w:r>
+        <w:t>California</w:t>
+      </w:r>
+      <w:proofErr w:type="spellEnd"/>
+      <w:r>
+        <w:t xml:space="preserve">: </w:t>
+      </w:r>
+      <w:proofErr w:type="spellStart"/>
+      <w:r>
+        <w:t>O’reilly</w:t>
+      </w:r>
+      <w:proofErr w:type="spellEnd"/>
+      <w:r>
+        <w:t xml:space="preserve"> Media, Inc., 2008.</w:t>
+      </w:r>
     </w:p>
     <w:sectPr>
       <w:pgSz w:w="11906" w:h="16838"/>
@@ -1804,11 +2686,127 @@
       </w:rPr>
     </w:lvl>
   </w:abstractNum>
+  <w:abstractNum w:abstractNumId="2" w15:restartNumberingAfterBreak="0">
+    <w:nsid w:val="6810087A"/>
+    <w:multiLevelType w:val="hybridMultilevel"/>
+    <w:tmpl w:val="B7AE0A5E"/>
+    <w:lvl w:ilvl="0" w:tplc="04160001">
+      <w:start w:val="1"/>
+      <w:numFmt w:val="bullet"/>
+      <w:lvlText w:val=""/>
+      <w:lvlJc w:val="left"/>
+      <w:pPr>
+        <w:ind w:left="1080" w:hanging="360"/>
+      </w:pPr>
+      <w:rPr>
+        <w:rFonts w:ascii="Symbol" w:hAnsi="Symbol" w:hint="default"/>
+      </w:rPr>
+    </w:lvl>
+    <w:lvl w:ilvl="1" w:tplc="04160003" w:tentative="1">
+      <w:start w:val="1"/>
+      <w:numFmt w:val="bullet"/>
+      <w:lvlText w:val="o"/>
+      <w:lvlJc w:val="left"/>
+      <w:pPr>
+        <w:ind w:left="1800" w:hanging="360"/>
+      </w:pPr>
+      <w:rPr>
+        <w:rFonts w:ascii="Courier New" w:hAnsi="Courier New" w:cs="Courier New" w:hint="default"/>
+      </w:rPr>
+    </w:lvl>
+    <w:lvl w:ilvl="2" w:tplc="04160005" w:tentative="1">
+      <w:start w:val="1"/>
+      <w:numFmt w:val="bullet"/>
+      <w:lvlText w:val=""/>
+      <w:lvlJc w:val="left"/>
+      <w:pPr>
+        <w:ind w:left="2520" w:hanging="360"/>
+      </w:pPr>
+      <w:rPr>
+        <w:rFonts w:ascii="Wingdings" w:hAnsi="Wingdings" w:hint="default"/>
+      </w:rPr>
+    </w:lvl>
+    <w:lvl w:ilvl="3" w:tplc="04160001" w:tentative="1">
+      <w:start w:val="1"/>
+      <w:numFmt w:val="bullet"/>
+      <w:lvlText w:val=""/>
+      <w:lvlJc w:val="left"/>
+      <w:pPr>
+        <w:ind w:left="3240" w:hanging="360"/>
+      </w:pPr>
+      <w:rPr>
+        <w:rFonts w:ascii="Symbol" w:hAnsi="Symbol" w:hint="default"/>
+      </w:rPr>
+    </w:lvl>
+    <w:lvl w:ilvl="4" w:tplc="04160003" w:tentative="1">
+      <w:start w:val="1"/>
+      <w:numFmt w:val="bullet"/>
+      <w:lvlText w:val="o"/>
+      <w:lvlJc w:val="left"/>
+      <w:pPr>
+        <w:ind w:left="3960" w:hanging="360"/>
+      </w:pPr>
+      <w:rPr>
+        <w:rFonts w:ascii="Courier New" w:hAnsi="Courier New" w:cs="Courier New" w:hint="default"/>
+      </w:rPr>
+    </w:lvl>
+    <w:lvl w:ilvl="5" w:tplc="04160005" w:tentative="1">
+      <w:start w:val="1"/>
+      <w:numFmt w:val="bullet"/>
+      <w:lvlText w:val=""/>
+      <w:lvlJc w:val="left"/>
+      <w:pPr>
+        <w:ind w:left="4680" w:hanging="360"/>
+      </w:pPr>
+      <w:rPr>
+        <w:rFonts w:ascii="Wingdings" w:hAnsi="Wingdings" w:hint="default"/>
+      </w:rPr>
+    </w:lvl>
+    <w:lvl w:ilvl="6" w:tplc="04160001" w:tentative="1">
+      <w:start w:val="1"/>
+      <w:numFmt w:val="bullet"/>
+      <w:lvlText w:val=""/>
+      <w:lvlJc w:val="left"/>
+      <w:pPr>
+        <w:ind w:left="5400" w:hanging="360"/>
+      </w:pPr>
+      <w:rPr>
+        <w:rFonts w:ascii="Symbol" w:hAnsi="Symbol" w:hint="default"/>
+      </w:rPr>
+    </w:lvl>
+    <w:lvl w:ilvl="7" w:tplc="04160003" w:tentative="1">
+      <w:start w:val="1"/>
+      <w:numFmt w:val="bullet"/>
+      <w:lvlText w:val="o"/>
+      <w:lvlJc w:val="left"/>
+      <w:pPr>
+        <w:ind w:left="6120" w:hanging="360"/>
+      </w:pPr>
+      <w:rPr>
+        <w:rFonts w:ascii="Courier New" w:hAnsi="Courier New" w:cs="Courier New" w:hint="default"/>
+      </w:rPr>
+    </w:lvl>
+    <w:lvl w:ilvl="8" w:tplc="04160005" w:tentative="1">
+      <w:start w:val="1"/>
+      <w:numFmt w:val="bullet"/>
+      <w:lvlText w:val=""/>
+      <w:lvlJc w:val="left"/>
+      <w:pPr>
+        <w:ind w:left="6840" w:hanging="360"/>
+      </w:pPr>
+      <w:rPr>
+        <w:rFonts w:ascii="Wingdings" w:hAnsi="Wingdings" w:hint="default"/>
+      </w:rPr>
+    </w:lvl>
+  </w:abstractNum>
   <w:num w:numId="1">
     <w:abstractNumId w:val="1"/>
   </w:num>
   <w:num w:numId="2">
     <w:abstractNumId w:val="0"/>
+  </w:num>
+  <w:num w:numId="3">
+    <w:abstractNumId w:val="2"/>
   </w:num>
 </w:numbering>
 </file>
@@ -2606,7 +3604,7 @@
 </file>
 
 <file path=customXml/itemProps1.xml><?xml version="1.0" encoding="utf-8"?>
-<ds:datastoreItem xmlns:ds="http://schemas.openxmlformats.org/officeDocument/2006/customXml" ds:itemID="{AC89999C-6F40-4CE0-A847-C53C38BE8EF7}">
+<ds:datastoreItem xmlns:ds="http://schemas.openxmlformats.org/officeDocument/2006/customXml" ds:itemID="{DCF3B688-F066-486B-85F6-11B39BA045DF}">
   <ds:schemaRefs>
     <ds:schemaRef ds:uri="http://schemas.openxmlformats.org/officeDocument/2006/bibliography"/>
   </ds:schemaRefs>

</xml_diff>